<commit_message>
contract generator update start
</commit_message>
<xml_diff>
--- a/src/share/templates/small_order.docx
+++ b/src/share/templates/small_order.docx
@@ -453,6 +453,31 @@
     <w:p>
       <w:pPr>
         <w:rPr>
+          <w:lang w:val="en-US"/>
+        </w:rPr>
+      </w:pPr>
+      <w:r>
+        <w:rPr>
+          <w:lang w:val="en-US"/>
+        </w:rPr>
+        <w:t>{#if</w:t>
+      </w:r>
+      <w:r>
+        <w:rPr>
+          <w:lang w:eastAsia="ja-JP"/>
+        </w:rPr>
+        <w:t xml:space="preserve"> предоплата</w:t>
+      </w:r>
+      <w:r>
+        <w:rPr>
+          <w:lang w:val="en-US"/>
+        </w:rPr>
+        <w:t>}</w:t>
+      </w:r>
+    </w:p>
+    <w:p>
+      <w:pPr>
+        <w:rPr>
           <w:sz w:val="24"/>
           <w:szCs w:val="24"/>
         </w:rPr>
@@ -486,30 +511,53 @@
           <w:sz w:val="24"/>
           <w:szCs w:val="24"/>
         </w:rPr>
-        <w:t xml:space="preserve"> 50 % от стоимости работ в размере</w:t>
-      </w:r>
-      <w:r>
-        <w:rPr>
-          <w:sz w:val="24"/>
-          <w:szCs w:val="24"/>
-        </w:rPr>
-        <w:t xml:space="preserve"> ______</w:t>
-      </w:r>
-      <w:proofErr w:type="gramStart"/>
-      <w:r>
-        <w:rPr>
-          <w:sz w:val="24"/>
-          <w:szCs w:val="24"/>
-        </w:rPr>
-        <w:t>_(</w:t>
-      </w:r>
-      <w:proofErr w:type="gramEnd"/>
-      <w:r>
-        <w:rPr>
-          <w:sz w:val="24"/>
-          <w:szCs w:val="24"/>
-        </w:rPr>
-        <w:t>_____________) рублей;</w:t>
+        <w:t xml:space="preserve"> </w:t>
+      </w:r>
+      <w:r>
+        <w:rPr>
+          <w:sz w:val="24"/>
+          <w:szCs w:val="24"/>
+          <w:highlight w:val="yellow"/>
+        </w:rPr>
+        <w:t>{процент}</w:t>
+      </w:r>
+      <w:r>
+        <w:rPr>
+          <w:rFonts w:hint="eastAsia"/>
+          <w:sz w:val="24"/>
+          <w:szCs w:val="24"/>
+          <w:lang w:eastAsia="ja-JP"/>
+        </w:rPr>
+        <w:t>%</w:t>
+      </w:r>
+      <w:r>
+        <w:rPr>
+          <w:sz w:val="24"/>
+          <w:szCs w:val="24"/>
+        </w:rPr>
+        <w:t xml:space="preserve"> от стоимости работ в размере</w:t>
+      </w:r>
+      <w:r>
+        <w:rPr>
+          <w:sz w:val="24"/>
+          <w:szCs w:val="24"/>
+        </w:rPr>
+        <w:t xml:space="preserve"> </w:t>
+      </w:r>
+      <w:r>
+        <w:rPr>
+          <w:sz w:val="24"/>
+          <w:szCs w:val="24"/>
+          <w:highlight w:val="cyan"/>
+        </w:rPr>
+        <w:t>_______</w:t>
+      </w:r>
+      <w:r>
+        <w:rPr>
+          <w:sz w:val="24"/>
+          <w:szCs w:val="24"/>
+        </w:rPr>
+        <w:t xml:space="preserve"> рублей;</w:t>
       </w:r>
     </w:p>
     <w:p>
@@ -540,7 +588,22 @@
           <w:sz w:val="24"/>
           <w:szCs w:val="24"/>
         </w:rPr>
-        <w:t xml:space="preserve">, он оплачивает оставшиеся 50% от </w:t>
+        <w:t xml:space="preserve">, он оплачивает оставшиеся </w:t>
+      </w:r>
+      <w:r>
+        <w:rPr>
+          <w:sz w:val="24"/>
+          <w:szCs w:val="24"/>
+          <w:highlight w:val="yellow"/>
+        </w:rPr>
+        <w:t>{остаток}</w:t>
+      </w:r>
+      <w:r>
+        <w:rPr>
+          <w:sz w:val="24"/>
+          <w:szCs w:val="24"/>
+        </w:rPr>
+        <w:t xml:space="preserve">% от </w:t>
       </w:r>
       <w:r>
         <w:rPr>
@@ -583,15 +646,366 @@
           <w:sz w:val="24"/>
           <w:szCs w:val="24"/>
         </w:rPr>
-        <w:t xml:space="preserve"> _</w:t>
+        <w:t xml:space="preserve"> </w:t>
+      </w:r>
+      <w:r>
+        <w:rPr>
+          <w:sz w:val="24"/>
+          <w:szCs w:val="24"/>
+          <w:highlight w:val="cyan"/>
+        </w:rPr>
+        <w:t>_</w:t>
       </w:r>
       <w:proofErr w:type="gramEnd"/>
       <w:r>
         <w:rPr>
           <w:sz w:val="24"/>
           <w:szCs w:val="24"/>
-        </w:rPr>
-        <w:t>____ (________)  рублей.</w:t>
+          <w:highlight w:val="cyan"/>
+        </w:rPr>
+        <w:t>____</w:t>
+      </w:r>
+      <w:r>
+        <w:rPr>
+          <w:sz w:val="24"/>
+          <w:szCs w:val="24"/>
+        </w:rPr>
+        <w:t xml:space="preserve"> рублей.</w:t>
+      </w:r>
+    </w:p>
+    <w:p>
+      <w:pPr>
+        <w:ind w:firstLine="720"/>
+        <w:rPr>
+          <w:sz w:val="24"/>
+          <w:szCs w:val="24"/>
+          <w:lang w:val="en-US"/>
+        </w:rPr>
+      </w:pPr>
+      <w:r>
+        <w:rPr>
+          <w:sz w:val="24"/>
+          <w:szCs w:val="24"/>
+          <w:lang w:val="en-US"/>
+        </w:rPr>
+        <w:t>{/if}</w:t>
+      </w:r>
+    </w:p>
+    <w:p>
+      <w:r>
+        <w:t>{#</w:t>
+      </w:r>
+      <w:r>
+        <w:rPr>
+          <w:lang w:val="en-US"/>
+        </w:rPr>
+        <w:t>if</w:t>
+      </w:r>
+      <w:r>
+        <w:rPr>
+          <w:lang w:eastAsia="ja-JP"/>
+        </w:rPr>
+        <w:t xml:space="preserve"> </w:t>
+      </w:r>
+      <w:r>
+        <w:rPr>
+          <w:lang w:eastAsia="ja-JP"/>
+        </w:rPr>
+        <w:t>полная_оплата</w:t>
+      </w:r>
+      <w:r>
+        <w:t>}</w:t>
+      </w:r>
+    </w:p>
+    <w:p>
+      <w:pPr>
+        <w:ind w:firstLine="720"/>
+        <w:rPr>
+          <w:sz w:val="24"/>
+          <w:szCs w:val="24"/>
+        </w:rPr>
+      </w:pPr>
+      <w:r>
+        <w:rPr>
+          <w:sz w:val="24"/>
+          <w:szCs w:val="24"/>
+        </w:rPr>
+        <w:t xml:space="preserve">3.4 </w:t>
+      </w:r>
+      <w:r>
+        <w:rPr>
+          <w:sz w:val="24"/>
+          <w:szCs w:val="24"/>
+        </w:rPr>
+        <w:t>В</w:t>
+      </w:r>
+      <w:r>
+        <w:rPr>
+          <w:sz w:val="24"/>
+          <w:szCs w:val="24"/>
+        </w:rPr>
+        <w:t xml:space="preserve"> течение 2 (двух) рабочих дней с даты подписания Договора</w:t>
+      </w:r>
+      <w:r>
+        <w:rPr>
+          <w:sz w:val="24"/>
+          <w:szCs w:val="24"/>
+        </w:rPr>
+        <w:t xml:space="preserve"> </w:t>
+      </w:r>
+      <w:r>
+        <w:rPr>
+          <w:sz w:val="24"/>
+          <w:szCs w:val="24"/>
+        </w:rPr>
+        <w:t xml:space="preserve">Заказчик производит оплату стоимости работ </w:t>
+      </w:r>
+      <w:r>
+        <w:rPr>
+          <w:sz w:val="24"/>
+          <w:szCs w:val="24"/>
+        </w:rPr>
+        <w:t>в полном объеме</w:t>
+      </w:r>
+      <w:r>
+        <w:rPr>
+          <w:sz w:val="24"/>
+          <w:szCs w:val="24"/>
+        </w:rPr>
+        <w:t xml:space="preserve"> </w:t>
+      </w:r>
+      <w:r>
+        <w:rPr>
+          <w:sz w:val="24"/>
+          <w:szCs w:val="24"/>
+        </w:rPr>
+        <w:t>в размере</w:t>
+      </w:r>
+      <w:r>
+        <w:rPr>
+          <w:sz w:val="24"/>
+          <w:szCs w:val="24"/>
+        </w:rPr>
+        <w:t xml:space="preserve"> </w:t>
+      </w:r>
+      <w:proofErr w:type="gramStart"/>
+      <w:r>
+        <w:rPr>
+          <w:sz w:val="24"/>
+          <w:szCs w:val="24"/>
+        </w:rPr>
+        <w:t xml:space="preserve">- </w:t>
+      </w:r>
+      <w:r>
+        <w:rPr>
+          <w:sz w:val="24"/>
+          <w:szCs w:val="24"/>
+        </w:rPr>
+        <w:t xml:space="preserve"> </w:t>
+      </w:r>
+      <w:r>
+        <w:rPr>
+          <w:sz w:val="24"/>
+          <w:szCs w:val="24"/>
+          <w:highlight w:val="cyan"/>
+        </w:rPr>
+        <w:t>_</w:t>
+      </w:r>
+      <w:proofErr w:type="gramEnd"/>
+      <w:r>
+        <w:rPr>
+          <w:sz w:val="24"/>
+          <w:szCs w:val="24"/>
+          <w:highlight w:val="cyan"/>
+        </w:rPr>
+        <w:t>____</w:t>
+      </w:r>
+      <w:r>
+        <w:rPr>
+          <w:sz w:val="24"/>
+          <w:szCs w:val="24"/>
+        </w:rPr>
+        <w:t xml:space="preserve"> рублей</w:t>
+      </w:r>
+      <w:r>
+        <w:rPr>
+          <w:sz w:val="24"/>
+          <w:szCs w:val="24"/>
+        </w:rPr>
+        <w:t>.</w:t>
+      </w:r>
+    </w:p>
+    <w:p>
+      <w:pPr>
+        <w:ind w:firstLine="720"/>
+        <w:rPr>
+          <w:sz w:val="24"/>
+          <w:szCs w:val="24"/>
+          <w:lang w:val="en-US"/>
+        </w:rPr>
+      </w:pPr>
+      <w:r>
+        <w:rPr>
+          <w:sz w:val="24"/>
+          <w:szCs w:val="24"/>
+          <w:lang w:val="en-US"/>
+        </w:rPr>
+        <w:t>{/if}</w:t>
+      </w:r>
+    </w:p>
+    <w:p>
+      <w:r>
+        <w:t>{#</w:t>
+      </w:r>
+      <w:r>
+        <w:rPr>
+          <w:lang w:val="en-US"/>
+        </w:rPr>
+        <w:t>if</w:t>
+      </w:r>
+      <w:r>
+        <w:rPr>
+          <w:lang w:eastAsia="ja-JP"/>
+        </w:rPr>
+        <w:t xml:space="preserve"> </w:t>
+      </w:r>
+      <w:r>
+        <w:rPr>
+          <w:lang w:eastAsia="ja-JP"/>
+        </w:rPr>
+        <w:t>пост</w:t>
+      </w:r>
+      <w:r>
+        <w:rPr>
+          <w:lang w:eastAsia="ja-JP"/>
+        </w:rPr>
+        <w:t>_оплата</w:t>
+      </w:r>
+      <w:r>
+        <w:t>}</w:t>
+      </w:r>
+    </w:p>
+    <w:p>
+      <w:pPr>
+        <w:ind w:firstLine="720"/>
+        <w:rPr>
+          <w:sz w:val="24"/>
+          <w:szCs w:val="24"/>
+        </w:rPr>
+      </w:pPr>
+      <w:r>
+        <w:rPr>
+          <w:sz w:val="24"/>
+          <w:szCs w:val="24"/>
+        </w:rPr>
+        <w:lastRenderedPageBreak/>
+        <w:t>3.4 В течение 2 (двух) рабочих дней с момента передачи результата работ Заказчику</w:t>
+      </w:r>
+      <w:r>
+        <w:rPr>
+          <w:sz w:val="24"/>
+          <w:szCs w:val="24"/>
+        </w:rPr>
+        <w:t>, он оплачивает</w:t>
+      </w:r>
+      <w:r>
+        <w:rPr>
+          <w:sz w:val="24"/>
+          <w:szCs w:val="24"/>
+        </w:rPr>
+        <w:t xml:space="preserve"> производит оплату стоимости работ </w:t>
+      </w:r>
+      <w:r>
+        <w:rPr>
+          <w:sz w:val="24"/>
+          <w:szCs w:val="24"/>
+        </w:rPr>
+        <w:t>в полном объеме</w:t>
+      </w:r>
+      <w:r>
+        <w:rPr>
+          <w:sz w:val="24"/>
+          <w:szCs w:val="24"/>
+        </w:rPr>
+        <w:t xml:space="preserve"> </w:t>
+      </w:r>
+      <w:r>
+        <w:rPr>
+          <w:sz w:val="24"/>
+          <w:szCs w:val="24"/>
+        </w:rPr>
+        <w:t>в размере</w:t>
+      </w:r>
+      <w:r>
+        <w:rPr>
+          <w:sz w:val="24"/>
+          <w:szCs w:val="24"/>
+        </w:rPr>
+        <w:t xml:space="preserve"> </w:t>
+      </w:r>
+      <w:proofErr w:type="gramStart"/>
+      <w:r>
+        <w:rPr>
+          <w:sz w:val="24"/>
+          <w:szCs w:val="24"/>
+        </w:rPr>
+        <w:t xml:space="preserve">- </w:t>
+      </w:r>
+      <w:r>
+        <w:rPr>
+          <w:sz w:val="24"/>
+          <w:szCs w:val="24"/>
+        </w:rPr>
+        <w:t xml:space="preserve"> </w:t>
+      </w:r>
+      <w:r>
+        <w:rPr>
+          <w:sz w:val="24"/>
+          <w:szCs w:val="24"/>
+          <w:highlight w:val="cyan"/>
+        </w:rPr>
+        <w:t>_</w:t>
+      </w:r>
+      <w:proofErr w:type="gramEnd"/>
+      <w:r>
+        <w:rPr>
+          <w:sz w:val="24"/>
+          <w:szCs w:val="24"/>
+          <w:highlight w:val="cyan"/>
+        </w:rPr>
+        <w:t>____</w:t>
+      </w:r>
+      <w:r>
+        <w:rPr>
+          <w:sz w:val="24"/>
+          <w:szCs w:val="24"/>
+        </w:rPr>
+        <w:t xml:space="preserve"> рублей</w:t>
+      </w:r>
+      <w:r>
+        <w:rPr>
+          <w:sz w:val="24"/>
+          <w:szCs w:val="24"/>
+        </w:rPr>
+        <w:t>.</w:t>
+      </w:r>
+    </w:p>
+    <w:p>
+      <w:pPr>
+        <w:ind w:firstLine="720"/>
+        <w:rPr>
+          <w:sz w:val="24"/>
+          <w:szCs w:val="24"/>
+          <w:lang w:val="en-US" w:eastAsia="ja-JP"/>
+        </w:rPr>
+      </w:pPr>
+      <w:r>
+        <w:rPr>
+          <w:sz w:val="24"/>
+          <w:szCs w:val="24"/>
+          <w:lang w:val="en-US"/>
+        </w:rPr>
+        <w:t>{/if}</w:t>
       </w:r>
     </w:p>
     <w:p>
@@ -648,7 +1062,6 @@
       </w:pPr>
       <w:bookmarkStart w:id="14" w:name="_ref_1-2e68de27db9643"/>
       <w:r>
-        <w:lastRenderedPageBreak/>
         <w:t>Сроки и условия выполнения работы</w:t>
       </w:r>
       <w:bookmarkEnd w:id="14"/>
@@ -662,310 +1075,374 @@
         <w:t xml:space="preserve">Подрядчик обязуется приступить к работе, предусмотренной Договором, в течение </w:t>
       </w:r>
       <w:r>
-        <w:t xml:space="preserve">3 (Трех) </w:t>
-      </w:r>
-      <w:r>
-        <w:t xml:space="preserve">рабочих </w:t>
+        <w:t>{#</w:t>
+      </w:r>
+      <w:r>
+        <w:rPr>
+          <w:lang w:val="en-US"/>
+        </w:rPr>
+        <w:t>if</w:t>
+      </w:r>
+      <w:r>
+        <w:rPr>
+          <w:lang w:eastAsia="ja-JP"/>
+        </w:rPr>
+        <w:t xml:space="preserve"> доп_</w:t>
       </w:r>
       <w:proofErr w:type="gramStart"/>
       <w:r>
-        <w:t xml:space="preserve">дней </w:t>
-      </w:r>
-      <w:r>
-        <w:t xml:space="preserve"> с</w:t>
-      </w:r>
-      <w:proofErr w:type="gramEnd"/>
-      <w:r>
-        <w:t xml:space="preserve"> момента </w:t>
-      </w:r>
-      <w:r>
-        <w:t xml:space="preserve">наступления двух событий: </w:t>
-      </w:r>
-      <w:r>
-        <w:t>уплаты Заказчиком аванса и</w:t>
-      </w:r>
-      <w:r>
-        <w:t xml:space="preserve"> передач</w:t>
-      </w:r>
-      <w:r>
-        <w:t>а</w:t>
-      </w:r>
-      <w:r>
-        <w:t xml:space="preserve"> Заказчиком</w:t>
-      </w:r>
-      <w:r>
-        <w:t xml:space="preserve"> Подрядчику</w:t>
-      </w:r>
-      <w:r>
-        <w:t xml:space="preserve"> необходимой </w:t>
-      </w:r>
-      <w:r>
-        <w:t xml:space="preserve">для выполнения работ по настоящему договору </w:t>
-      </w:r>
-      <w:r>
-        <w:t>информации</w:t>
-      </w:r>
-      <w:r>
-        <w:t xml:space="preserve"> и документов.</w:t>
-      </w:r>
-    </w:p>
-    <w:p>
-      <w:pPr>
-        <w:pStyle w:val="2"/>
-      </w:pPr>
-      <w:r>
-        <w:t xml:space="preserve">Подрядчик обязуется </w:t>
-      </w:r>
-      <w:r>
-        <w:t xml:space="preserve">завершить </w:t>
-      </w:r>
-      <w:r>
-        <w:t>работы</w:t>
-      </w:r>
-      <w:r>
-        <w:t xml:space="preserve"> в течение </w:t>
-      </w:r>
-      <w:r>
-        <w:rPr>
-          <w:u w:val="single"/>
-        </w:rPr>
-        <w:t xml:space="preserve">        </w:t>
-      </w:r>
-      <w:proofErr w:type="gramStart"/>
-      <w:r>
-        <w:rPr>
-          <w:u w:val="single"/>
-        </w:rPr>
-        <w:t>   </w:t>
-      </w:r>
-      <w:r>
-        <w:rPr>
-          <w:u w:val="single"/>
-        </w:rPr>
-        <w:t>(</w:t>
-      </w:r>
-      <w:proofErr w:type="gramEnd"/>
-      <w:r>
-        <w:rPr>
-          <w:u w:val="single"/>
-        </w:rPr>
-        <w:t xml:space="preserve">     </w:t>
-      </w:r>
-      <w:r>
-        <w:rPr>
-          <w:u w:val="single"/>
-        </w:rPr>
-        <w:t xml:space="preserve">) </w:t>
-      </w:r>
-      <w:r>
-        <w:t xml:space="preserve">дней </w:t>
-      </w:r>
-      <w:r>
-        <w:t xml:space="preserve">с момента согласования Сторонами </w:t>
-      </w:r>
-      <w:r>
-        <w:t>предварительного дизайн-проекта</w:t>
-      </w:r>
-      <w:r>
-        <w:t>.</w:t>
-      </w:r>
-      <w:bookmarkEnd w:id="15"/>
-      <w:r>
-        <w:t xml:space="preserve"> Согласование предварительного дизайн-проекта стороны осуществляют посредством обмена письмами по адресам электронной почты: со стороны Заказчика______________, со стороны </w:t>
-      </w:r>
-      <w:proofErr w:type="gramStart"/>
-      <w:r>
-        <w:t>Подрядчика:_</w:t>
-      </w:r>
-      <w:proofErr w:type="gramEnd"/>
-      <w:r>
-        <w:t>__________________.</w:t>
-      </w:r>
-    </w:p>
-    <w:p>
-      <w:pPr>
-        <w:pStyle w:val="2"/>
-      </w:pPr>
-      <w:bookmarkStart w:id="16" w:name="_ref_1-57827d831b1143"/>
-      <w:r>
-        <w:t>Подрядчик самостоятельно выбирает способы и методы выполнения работ, обеспечивая при этом достижение ожидаемого результата. Для выполнения работ Подрядчик использует собственные технические средства и программное обеспечение. Подрядчик должен обеспечить достаточный уровень технического оснащения и программного обеспечения, позволяющий выполнить работы надлежащим образом.</w:t>
-      </w:r>
-    </w:p>
-    <w:p>
-      <w:pPr>
-        <w:pStyle w:val="2"/>
-      </w:pPr>
-      <w:r>
-        <w:t>Заказчик обязуется предоставить Исполнителю в электронном виде всю необходимую для разработки</w:t>
-      </w:r>
-      <w:r>
-        <w:t xml:space="preserve"> </w:t>
+        <w:rPr>
+          <w:lang w:eastAsia="ja-JP"/>
+        </w:rPr>
+        <w:t>настройки</w:t>
+      </w:r>
+      <w:r>
+        <w:t>}</w:t>
       </w:r>
       <w:r>
         <w:rPr>
           <w:highlight w:val="yellow"/>
           <w:lang w:eastAsia="ja-JP"/>
         </w:rPr>
-        <w:t>{разработка}</w:t>
-      </w:r>
-      <w:r>
-        <w:t xml:space="preserve"> информацию и документы, указанные в Приложении №1 к настоящему договору на адрес электронной почты Подрядчика, указанный в </w:t>
-      </w:r>
-      <w:proofErr w:type="gramStart"/>
-      <w:r>
-        <w:t>п.4</w:t>
-      </w:r>
-      <w:r>
-        <w:t xml:space="preserve">.2 </w:t>
-      </w:r>
-      <w:r>
-        <w:t xml:space="preserve"> настоящего</w:t>
+        <w:t>{</w:t>
       </w:r>
       <w:proofErr w:type="gramEnd"/>
-      <w:r>
-        <w:t xml:space="preserve"> договора.</w:t>
-      </w:r>
-    </w:p>
-    <w:p>
-      <w:pPr>
-        <w:ind w:firstLine="0"/>
-        <w:rPr>
-          <w:sz w:val="24"/>
-          <w:szCs w:val="24"/>
-        </w:rPr>
-      </w:pPr>
-      <w:r>
-        <w:t xml:space="preserve">При этом </w:t>
-      </w:r>
-      <w:r>
-        <w:rPr>
-          <w:sz w:val="24"/>
-          <w:szCs w:val="24"/>
-        </w:rPr>
-        <w:t xml:space="preserve">Заказчик несет юридическую, материальную и любую иную ответственность за содержание, качество и соответствие действующему законодательству информации, переданной </w:t>
-      </w:r>
-      <w:r>
-        <w:rPr>
-          <w:sz w:val="24"/>
-          <w:szCs w:val="24"/>
-        </w:rPr>
-        <w:t>Подрядчику</w:t>
-      </w:r>
-      <w:r>
-        <w:rPr>
-          <w:sz w:val="24"/>
-          <w:szCs w:val="24"/>
-        </w:rPr>
-        <w:t xml:space="preserve"> для </w:t>
-      </w:r>
-      <w:r>
-        <w:rPr>
-          <w:sz w:val="24"/>
-          <w:szCs w:val="24"/>
-        </w:rPr>
-        <w:t>выполнения работ по настоящему договору</w:t>
-      </w:r>
-      <w:r>
-        <w:rPr>
-          <w:sz w:val="24"/>
-          <w:szCs w:val="24"/>
-        </w:rPr>
-        <w:t xml:space="preserve">. Также Заказчик принимает на себя всю ответственность за то, что предоставленные им </w:t>
-      </w:r>
-      <w:r>
-        <w:rPr>
-          <w:sz w:val="24"/>
-          <w:szCs w:val="24"/>
-        </w:rPr>
-        <w:t>Подрядчику</w:t>
-      </w:r>
-      <w:r>
-        <w:rPr>
-          <w:sz w:val="24"/>
-          <w:szCs w:val="24"/>
-        </w:rPr>
-        <w:t xml:space="preserve"> по настоящему Договору материалы (текстовые, фото и видео) не нарушают авторских и исключительных имущественных прав третьих лиц. Все вопросы, касающиеся взаимодействия с такими третьими лицами, включая авторов материалов, решаются Заказчиком самостоятельно.</w:t>
-      </w:r>
-    </w:p>
-    <w:p>
-      <w:pPr>
-        <w:pStyle w:val="2"/>
-      </w:pPr>
-      <w:r>
-        <w:t xml:space="preserve">Подрядчик обязуется в рамках дизайн-концепции разработать не менее </w:t>
-      </w:r>
-      <w:r>
-        <w:rPr>
-          <w:highlight w:val="yellow"/>
-          <w:shd w:val="clear" w:color="auto" w:fill="9FC5E8"/>
-          <w:lang w:eastAsia="ja-JP"/>
-        </w:rPr>
-        <w:t>{</w:t>
-      </w:r>
-      <w:r>
-        <w:rPr>
-          <w:highlight w:val="yellow"/>
-          <w:shd w:val="clear" w:color="auto" w:fill="9FC5E8"/>
-          <w:lang w:eastAsia="ja-JP"/>
-        </w:rPr>
-        <w:t>варианты</w:t>
-      </w:r>
-      <w:r>
-        <w:rPr>
-          <w:highlight w:val="yellow"/>
-          <w:shd w:val="clear" w:color="auto" w:fill="9FC5E8"/>
-          <w:lang w:eastAsia="ja-JP"/>
-        </w:rPr>
-        <w:t>}</w:t>
-      </w:r>
-      <w:r>
-        <w:rPr>
-          <w:shd w:val="clear" w:color="auto" w:fill="9FC5E8"/>
-        </w:rPr>
-        <w:t xml:space="preserve"> </w:t>
-      </w:r>
-      <w:r>
-        <w:t xml:space="preserve">вариантов дизайн-проекта </w:t>
-      </w:r>
       <w:r>
         <w:rPr>
           <w:highlight w:val="yellow"/>
           <w:lang w:eastAsia="ja-JP"/>
         </w:rPr>
-        <w:t>{разработка}</w:t>
+        <w:t>начало_работы}</w:t>
+      </w:r>
+      <w:r>
+        <w:t>{:</w:t>
+      </w:r>
+      <w:r>
+        <w:rPr>
+          <w:lang w:val="en-US"/>
+        </w:rPr>
+        <w:t>else</w:t>
+      </w:r>
+      <w:r>
+        <w:t>}</w:t>
+      </w:r>
+      <w:r>
+        <w:t>3 (Трех)</w:t>
+      </w:r>
+      <w:r>
+        <w:t>{/</w:t>
+      </w:r>
+      <w:r>
+        <w:rPr>
+          <w:lang w:val="en-US"/>
+        </w:rPr>
+        <w:t>if</w:t>
+      </w:r>
+      <w:r>
+        <w:t>}</w:t>
       </w:r>
       <w:r>
         <w:t xml:space="preserve"> </w:t>
       </w:r>
       <w:r>
-        <w:t xml:space="preserve">в течение </w:t>
+        <w:t xml:space="preserve">рабочих дней </w:t>
+      </w:r>
+      <w:r>
+        <w:t xml:space="preserve"> с момента </w:t>
+      </w:r>
+      <w:r>
+        <w:t xml:space="preserve">наступления двух событий: </w:t>
+      </w:r>
+      <w:r>
+        <w:t>уплаты Заказчиком аванса и</w:t>
+      </w:r>
+      <w:r>
+        <w:t xml:space="preserve"> передач</w:t>
+      </w:r>
+      <w:r>
+        <w:t>а</w:t>
+      </w:r>
+      <w:r>
+        <w:t xml:space="preserve"> Заказчиком</w:t>
+      </w:r>
+      <w:r>
+        <w:t xml:space="preserve"> Подрядчику</w:t>
+      </w:r>
+      <w:r>
+        <w:t xml:space="preserve"> необходимой </w:t>
+      </w:r>
+      <w:r>
+        <w:t xml:space="preserve">для выполнения работ по настоящему договору </w:t>
+      </w:r>
+      <w:r>
+        <w:t>информации</w:t>
+      </w:r>
+      <w:r>
+        <w:t xml:space="preserve"> и документов.</w:t>
+      </w:r>
+    </w:p>
+    <w:p>
+      <w:pPr>
+        <w:pStyle w:val="2"/>
+      </w:pPr>
+      <w:r>
+        <w:t xml:space="preserve">Подрядчик обязуется </w:t>
+      </w:r>
+      <w:r>
+        <w:t xml:space="preserve">завершить </w:t>
+      </w:r>
+      <w:r>
+        <w:t>работы</w:t>
+      </w:r>
+      <w:r>
+        <w:t xml:space="preserve"> в течение</w:t>
+      </w:r>
+      <w:r>
+        <w:t xml:space="preserve"> </w:t>
       </w:r>
       <w:r>
         <w:rPr>
           <w:highlight w:val="yellow"/>
         </w:rPr>
+        <w:t>{финал}</w:t>
+      </w:r>
+      <w:r>
+        <w:t xml:space="preserve"> </w:t>
+      </w:r>
+      <w:r>
+        <w:t xml:space="preserve">дней </w:t>
+      </w:r>
+      <w:r>
+        <w:t xml:space="preserve">с момента согласования Сторонами </w:t>
+      </w:r>
+      <w:r>
+        <w:t>предварительного дизайн-проекта</w:t>
+      </w:r>
+      <w:r>
+        <w:t>.</w:t>
+      </w:r>
+      <w:bookmarkEnd w:id="15"/>
+      <w:r>
+        <w:t xml:space="preserve"> Согласование предварительного дизайн-проекта стороны осуществляют посредством обмена письмами по адресам электронной почты: со стороны Заказчика</w:t>
+      </w:r>
+      <w:r>
+        <w:rPr>
+          <w:highlight w:val="cyan"/>
+        </w:rPr>
+        <w:t>______________</w:t>
+      </w:r>
+      <w:r>
+        <w:t xml:space="preserve">, со стороны </w:t>
+      </w:r>
+      <w:proofErr w:type="gramStart"/>
+      <w:r>
+        <w:t>Подрядчика:</w:t>
+      </w:r>
+      <w:r>
+        <w:rPr>
+          <w:highlight w:val="cyan"/>
+        </w:rPr>
+        <w:t>_</w:t>
+      </w:r>
+      <w:proofErr w:type="gramEnd"/>
+      <w:r>
+        <w:rPr>
+          <w:highlight w:val="cyan"/>
+        </w:rPr>
+        <w:t>__________________</w:t>
+      </w:r>
+      <w:r>
+        <w:t>.</w:t>
+      </w:r>
+    </w:p>
+    <w:p>
+      <w:pPr>
+        <w:pStyle w:val="2"/>
+      </w:pPr>
+      <w:bookmarkStart w:id="16" w:name="_ref_1-57827d831b1143"/>
+      <w:r>
+        <w:t>Подрядчик самостоятельно выбирает способы и методы выполнения работ, обеспечивая при этом достижение ожидаемого результата. Для выполнения работ Подрядчик использует собственные технические средства и программное обеспечение. Подрядчик должен обеспечить достаточный уровень технического оснащения и программного обеспечения, позволяющий выполнить работы надлежащим образом.</w:t>
+      </w:r>
+    </w:p>
+    <w:p>
+      <w:pPr>
+        <w:pStyle w:val="2"/>
+      </w:pPr>
+      <w:r>
+        <w:t xml:space="preserve">Чтобы разработать </w:t>
+      </w:r>
+      <w:r>
+        <w:rPr>
+          <w:highlight w:val="yellow"/>
+          <w:lang w:eastAsia="ja-JP"/>
+        </w:rPr>
         <w:t>{</w:t>
       </w:r>
       <w:r>
         <w:rPr>
           <w:highlight w:val="yellow"/>
-        </w:rPr>
-        <w:t>срок</w:t>
+          <w:lang w:eastAsia="ja-JP"/>
+        </w:rPr>
+        <w:t>проект</w:t>
       </w:r>
       <w:r>
         <w:rPr>
           <w:highlight w:val="yellow"/>
+          <w:lang w:eastAsia="ja-JP"/>
         </w:rPr>
         <w:t>}</w:t>
       </w:r>
       <w:r>
+        <w:t xml:space="preserve">, </w:t>
+      </w:r>
+      <w:r>
+        <w:t xml:space="preserve">Заказчик обязуется предоставить Исполнителю в электронном виде всю необходимую информацию и документы, указанные в Приложении №1 к настоящему договору на адрес электронной почты Подрядчика, указанный в </w:t>
+      </w:r>
+      <w:proofErr w:type="gramStart"/>
+      <w:r>
+        <w:t>п.4</w:t>
+      </w:r>
+      <w:r>
+        <w:t xml:space="preserve">.2 </w:t>
+      </w:r>
+      <w:r>
+        <w:t xml:space="preserve"> настоящего</w:t>
+      </w:r>
+      <w:proofErr w:type="gramEnd"/>
+      <w:r>
+        <w:t xml:space="preserve"> договора.</w:t>
+      </w:r>
+    </w:p>
+    <w:p>
+      <w:pPr>
+        <w:ind w:firstLine="0"/>
+        <w:rPr>
+          <w:sz w:val="24"/>
+          <w:szCs w:val="24"/>
+        </w:rPr>
+      </w:pPr>
+      <w:r>
+        <w:t xml:space="preserve">При этом </w:t>
+      </w:r>
+      <w:r>
+        <w:rPr>
+          <w:sz w:val="24"/>
+          <w:szCs w:val="24"/>
+        </w:rPr>
+        <w:t xml:space="preserve">Заказчик несет юридическую, материальную и любую иную ответственность за содержание, качество и соответствие действующему законодательству информации, переданной </w:t>
+      </w:r>
+      <w:r>
+        <w:rPr>
+          <w:sz w:val="24"/>
+          <w:szCs w:val="24"/>
+        </w:rPr>
+        <w:t>Подрядчику</w:t>
+      </w:r>
+      <w:r>
+        <w:rPr>
+          <w:sz w:val="24"/>
+          <w:szCs w:val="24"/>
+        </w:rPr>
+        <w:t xml:space="preserve"> для </w:t>
+      </w:r>
+      <w:r>
+        <w:rPr>
+          <w:sz w:val="24"/>
+          <w:szCs w:val="24"/>
+        </w:rPr>
+        <w:t>выполнения работ по настоящему договору</w:t>
+      </w:r>
+      <w:r>
+        <w:rPr>
+          <w:sz w:val="24"/>
+          <w:szCs w:val="24"/>
+        </w:rPr>
+        <w:t xml:space="preserve">. Также Заказчик принимает на себя всю ответственность за то, что предоставленные им </w:t>
+      </w:r>
+      <w:r>
+        <w:rPr>
+          <w:sz w:val="24"/>
+          <w:szCs w:val="24"/>
+        </w:rPr>
+        <w:t>Подрядчику</w:t>
+      </w:r>
+      <w:r>
+        <w:rPr>
+          <w:sz w:val="24"/>
+          <w:szCs w:val="24"/>
+        </w:rPr>
+        <w:t xml:space="preserve"> по настоящему Договору материалы (текстовые, фото и видео) не нарушают авторских и исключительных имущественных прав третьих лиц. Все вопросы, касающиеся взаимодействия с такими третьими лицами, включая авторов материалов, решаются Заказчиком самостоятельно.</w:t>
+      </w:r>
+    </w:p>
+    <w:p>
+      <w:pPr>
+        <w:pStyle w:val="2"/>
+      </w:pPr>
+      <w:r>
+        <w:t xml:space="preserve">В течение </w:t>
+      </w:r>
+      <w:r>
+        <w:rPr>
+          <w:highlight w:val="yellow"/>
+        </w:rPr>
+        <w:t>{срок}</w:t>
+      </w:r>
+      <w:r>
+        <w:t xml:space="preserve"> рабочих дней </w:t>
+      </w:r>
+      <w:r>
+        <w:t xml:space="preserve">с момента </w:t>
+      </w:r>
+      <w:r>
+        <w:t>начала работы</w:t>
+      </w:r>
+      <w:r>
         <w:t xml:space="preserve"> </w:t>
       </w:r>
       <w:r>
-        <w:t xml:space="preserve">рабочих  дней с момента </w:t>
-      </w:r>
-      <w:r>
-        <w:t>начала работы.</w:t>
+        <w:t xml:space="preserve">подрядчик </w:t>
+      </w:r>
+      <w:r>
+        <w:t>обязуется</w:t>
+      </w:r>
+      <w:r>
+        <w:t xml:space="preserve"> </w:t>
+      </w:r>
+      <w:r>
+        <w:t>разработать</w:t>
+      </w:r>
+      <w:r>
+        <w:t xml:space="preserve"> </w:t>
+      </w:r>
+      <w:r>
+        <w:rPr>
+          <w:highlight w:val="yellow"/>
+        </w:rPr>
+        <w:t>{проект}</w:t>
+      </w:r>
+      <w:r>
+        <w:t xml:space="preserve"> (дизайн-проект) не менее чем в </w:t>
+      </w:r>
+      <w:r>
+        <w:rPr>
+          <w:highlight w:val="yellow"/>
+        </w:rPr>
+        <w:t>{варианты}</w:t>
+      </w:r>
+      <w:r>
+        <w:t xml:space="preserve"> вариантах в </w:t>
+      </w:r>
+      <w:r>
+        <w:t>рамках</w:t>
+      </w:r>
+      <w:r>
+        <w:t xml:space="preserve"> дизайн-концепци</w:t>
+      </w:r>
+      <w:r>
+        <w:t>и</w:t>
+      </w:r>
+      <w:r>
+        <w:t>.</w:t>
       </w:r>
       <w:r>
         <w:t xml:space="preserve"> После получения корректировок Заказчика </w:t>
@@ -974,7 +1451,16 @@
         <w:t xml:space="preserve">вносить необходимые изменения в выбранный Заказчиком </w:t>
       </w:r>
       <w:r>
-        <w:t>проект и в течение 5 (Пяти) рабочих дней предостав</w:t>
+        <w:t xml:space="preserve">проект и в течение </w:t>
+      </w:r>
+      <w:r>
+        <w:rPr>
+          <w:highlight w:val="yellow"/>
+        </w:rPr>
+        <w:t>{финал}</w:t>
+      </w:r>
+      <w:r>
+        <w:t xml:space="preserve"> рабочих дней предостав</w:t>
       </w:r>
       <w:r>
         <w:t>ит</w:t>
@@ -1043,17 +1529,12 @@
         <w:pStyle w:val="2"/>
       </w:pPr>
       <w:r>
-        <w:t>Созданные Подрядчиком визуальные, аудио и аудиовизуальные объекты должен быть переданы Заказчику способом</w:t>
-      </w:r>
-      <w:r>
-        <w:t>_____________</w:t>
+        <w:lastRenderedPageBreak/>
+        <w:t xml:space="preserve">Созданные Подрядчиком визуальные, аудио и аудиовизуальные объекты должен быть переданы Заказчику </w:t>
       </w:r>
       <w:proofErr w:type="gramStart"/>
       <w:r>
-        <w:t>_</w:t>
-      </w:r>
-      <w:r>
-        <w:t>,  позволяющим</w:t>
+        <w:t>способом,  позволяющим</w:t>
       </w:r>
       <w:proofErr w:type="gramEnd"/>
       <w:r>
@@ -1119,412 +1600,520 @@
       </w:pPr>
       <w:bookmarkStart w:id="20" w:name="_ref_1-13977aadb57043"/>
       <w:r>
+        <w:t xml:space="preserve">Подрядчик обязан отвечать на письменные запросы Заказчика о предоставлении сведений в течение </w:t>
+      </w:r>
+      <w:r>
+        <w:t>3 (Трех) рабочих дней</w:t>
+      </w:r>
+      <w:r>
+        <w:t xml:space="preserve"> после получения запросов.</w:t>
+      </w:r>
+      <w:bookmarkEnd w:id="20"/>
+    </w:p>
+    <w:p>
+      <w:pPr>
+        <w:pStyle w:val="3"/>
+      </w:pPr>
+      <w:bookmarkStart w:id="21" w:name="_ref_1-39c145ed2c294a"/>
+      <w:r>
+        <w:t xml:space="preserve">Заказчик обязан известить Подрядчика о проведении непосредственного осмотра и проверки выполняемой работы за </w:t>
+      </w:r>
+      <w:r>
+        <w:t xml:space="preserve">1 (Один) рабочий день </w:t>
+      </w:r>
+      <w:r>
+        <w:t>до ее проведения.</w:t>
+      </w:r>
+      <w:bookmarkEnd w:id="21"/>
+    </w:p>
+    <w:p>
+      <w:pPr>
+        <w:pStyle w:val="3"/>
+      </w:pPr>
+      <w:bookmarkStart w:id="22" w:name="_ref_1-69c35b165ca247"/>
+      <w:r>
+        <w:t>Если при проведении осмотра и проверки выполняемой работы Заказчиком выявлены нарушения, стороны составляют и подписывают акт, в котором должны быть отражены эти нарушения.</w:t>
+      </w:r>
+      <w:bookmarkEnd w:id="22"/>
+    </w:p>
+    <w:p>
+      <w:pPr>
+        <w:pStyle w:val="2"/>
+      </w:pPr>
+      <w:bookmarkStart w:id="23" w:name="_ref_1-b586822414ca48"/>
+      <w:r>
+        <w:t>Риск случайной гибели или случайного повреждения материалов, оборудования и иного предоставленного Подрядчиком имущества несет Подрядчик.</w:t>
+      </w:r>
+      <w:bookmarkEnd w:id="23"/>
+    </w:p>
+    <w:p>
+      <w:pPr>
+        <w:pStyle w:val="2"/>
+      </w:pPr>
+      <w:bookmarkStart w:id="24" w:name="_ref_1-bdc4a5ec6f9a4c"/>
+      <w:r>
+        <w:t>Подрядчик вправе привлечь к исполнению своих обязательств по Договору других лиц - субподрядчиков.</w:t>
+      </w:r>
+      <w:bookmarkEnd w:id="24"/>
+    </w:p>
+    <w:p>
+      <w:pPr>
+        <w:pStyle w:val="1"/>
+      </w:pPr>
+      <w:bookmarkStart w:id="25" w:name="_ref_1-b11b352b408e46"/>
+      <w:r>
+        <w:t>Приемка выполненной работы</w:t>
+      </w:r>
+      <w:bookmarkEnd w:id="25"/>
+    </w:p>
+    <w:p>
+      <w:pPr>
+        <w:pStyle w:val="2"/>
+      </w:pPr>
+      <w:bookmarkStart w:id="26" w:name="_ref_1-2a60960b204447"/>
+      <w:r>
+        <w:t xml:space="preserve">Заказчик </w:t>
+      </w:r>
+      <w:proofErr w:type="gramStart"/>
+      <w:r>
+        <w:t>обязан  принять</w:t>
+      </w:r>
+      <w:proofErr w:type="gramEnd"/>
+      <w:r>
+        <w:t xml:space="preserve"> выполненную работу (ее результат), а при обнаружении отступлений от Договора, немедленно заявить об этом Подрядчику.</w:t>
+      </w:r>
+      <w:bookmarkEnd w:id="26"/>
+      <w:r>
+        <w:t xml:space="preserve"> </w:t>
+      </w:r>
+    </w:p>
+    <w:p>
+      <w:pPr>
+        <w:pStyle w:val="2"/>
+      </w:pPr>
+      <w:bookmarkStart w:id="27" w:name="_ref_1-5f72361d9a9841"/>
+      <w:r>
+        <w:t xml:space="preserve">Заказчик обязуется осуществить </w:t>
+      </w:r>
+      <w:r>
+        <w:t>п</w:t>
+      </w:r>
+      <w:r>
+        <w:t xml:space="preserve">риемку </w:t>
+      </w:r>
+      <w:r>
+        <w:t>финального дизайн-проекта в теч</w:t>
+      </w:r>
+      <w:r>
+        <w:t>ение</w:t>
+      </w:r>
+      <w:r>
+        <w:t xml:space="preserve"> 2 (Двух) рабочих </w:t>
+      </w:r>
+      <w:proofErr w:type="gramStart"/>
+      <w:r>
+        <w:t xml:space="preserve">дней </w:t>
+      </w:r>
+      <w:r>
+        <w:t xml:space="preserve"> после</w:t>
+      </w:r>
+      <w:proofErr w:type="gramEnd"/>
+      <w:r>
+        <w:t xml:space="preserve"> истечения конечного срока выполнения работы. Извещение о готовности результата работы к сдаче Заказчику не направляется.</w:t>
+      </w:r>
+      <w:bookmarkEnd w:id="27"/>
+    </w:p>
+    <w:p>
+      <w:pPr>
+        <w:pStyle w:val="2"/>
+      </w:pPr>
+      <w:bookmarkStart w:id="28" w:name="_ref_1-d14dd7efe3c943"/>
+      <w:r>
+        <w:t xml:space="preserve">При обнаружении в ходе приёмки недостатков результата работы </w:t>
+      </w:r>
+      <w:r>
+        <w:t>Заказчик направляет Подрядчику   на адрес электронной почты акт</w:t>
+      </w:r>
+      <w:r>
+        <w:t xml:space="preserve"> о недостатках.</w:t>
+      </w:r>
+      <w:bookmarkEnd w:id="28"/>
+      <w:r>
+        <w:t xml:space="preserve"> </w:t>
+      </w:r>
+    </w:p>
+    <w:p>
+      <w:pPr>
+        <w:pStyle w:val="2"/>
+      </w:pPr>
+      <w:r>
+        <w:t>При отсутствии замечаний со стороны Заказчика в течение 3 (трех) рабочих дней с момента получения результата работ</w:t>
+      </w:r>
+      <w:r>
+        <w:t>,</w:t>
+      </w:r>
+      <w:r>
+        <w:t xml:space="preserve"> работы считаются выполненными надлежащим образом и принятыми Заказчиком</w:t>
+      </w:r>
+      <w:r>
+        <w:t xml:space="preserve">, после чего Стороны обязуются подписать Акт выполненных работ. </w:t>
+      </w:r>
+    </w:p>
+    <w:p>
+      <w:pPr>
+        <w:pStyle w:val="2"/>
+      </w:pPr>
+      <w:r>
+        <w:t xml:space="preserve">Подписание Сторонами Акта выполненных работ подтверждает приемку Заказчиком </w:t>
+      </w:r>
+      <w:r>
+        <w:t>все</w:t>
+      </w:r>
+      <w:r>
+        <w:t>х</w:t>
+      </w:r>
+      <w:r>
+        <w:t xml:space="preserve"> необходимы</w:t>
+      </w:r>
+      <w:r>
+        <w:t>х</w:t>
+      </w:r>
+      <w:r>
+        <w:t xml:space="preserve"> материал</w:t>
+      </w:r>
+      <w:r>
+        <w:t xml:space="preserve">ов </w:t>
+      </w:r>
+      <w:r>
+        <w:t>в соответствии с Заданием на выполнение Работ.</w:t>
+      </w:r>
+    </w:p>
+    <w:p>
+      <w:pPr>
+        <w:jc w:val="center"/>
+        <w:rPr>
+          <w:b/>
+          <w:sz w:val="24"/>
+          <w:szCs w:val="24"/>
+          <w:shd w:val="clear" w:color="auto" w:fill="D9D9D9"/>
+        </w:rPr>
+      </w:pPr>
+      <w:r>
+        <w:rPr>
+          <w:b/>
+          <w:sz w:val="24"/>
+          <w:szCs w:val="24"/>
+        </w:rPr>
+        <w:t xml:space="preserve">6. Переход права собственности на </w:t>
+      </w:r>
+      <w:r>
+        <w:rPr>
+          <w:b/>
+          <w:sz w:val="24"/>
+          <w:szCs w:val="24"/>
+        </w:rPr>
+        <w:t xml:space="preserve">результат интеллектуальной деятельности </w:t>
+      </w:r>
+      <w:r>
+        <w:rPr>
+          <w:b/>
+          <w:sz w:val="24"/>
+          <w:szCs w:val="24"/>
+        </w:rPr>
+        <w:t xml:space="preserve"> </w:t>
+      </w:r>
+    </w:p>
+    <w:p>
+      <w:pPr>
+        <w:rPr>
+          <w:sz w:val="24"/>
+          <w:szCs w:val="24"/>
+        </w:rPr>
+      </w:pPr>
+      <w:r>
+        <w:rPr>
+          <w:sz w:val="24"/>
+          <w:szCs w:val="24"/>
+        </w:rPr>
+        <w:t xml:space="preserve">6.1 После подписания Акта выполненных работ </w:t>
+      </w:r>
+      <w:r>
+        <w:rPr>
+          <w:sz w:val="24"/>
+          <w:szCs w:val="24"/>
+        </w:rPr>
+        <w:t xml:space="preserve">и проведения всех расчетов по настоящему Договору Заказчик приобретает исключительные имущественные права на созданный </w:t>
+      </w:r>
+      <w:r>
+        <w:rPr>
+          <w:sz w:val="24"/>
+          <w:szCs w:val="24"/>
+          <w:highlight w:val="yellow"/>
+        </w:rPr>
+        <w:t>{проект}</w:t>
+      </w:r>
+      <w:r>
+        <w:rPr>
+          <w:sz w:val="24"/>
+          <w:szCs w:val="24"/>
+        </w:rPr>
+        <w:t xml:space="preserve"> и его компоненты </w:t>
+      </w:r>
+      <w:r>
+        <w:rPr>
+          <w:sz w:val="24"/>
+          <w:szCs w:val="24"/>
+          <w:lang w:eastAsia="ja-JP"/>
+        </w:rPr>
+        <w:t>{#</w:t>
+      </w:r>
+      <w:r>
+        <w:rPr>
+          <w:sz w:val="24"/>
+          <w:szCs w:val="24"/>
+          <w:lang w:val="en-US" w:eastAsia="ja-JP"/>
+        </w:rPr>
+        <w:t>if</w:t>
+      </w:r>
+      <w:r>
+        <w:rPr>
+          <w:sz w:val="24"/>
+          <w:szCs w:val="24"/>
+          <w:lang w:eastAsia="ja-JP"/>
+        </w:rPr>
+        <w:t xml:space="preserve"> неполная_передача</w:t>
+      </w:r>
+      <w:r>
+        <w:rPr>
+          <w:sz w:val="24"/>
+          <w:szCs w:val="24"/>
+          <w:lang w:eastAsia="ja-JP"/>
+        </w:rPr>
+        <w:t>}</w:t>
+      </w:r>
+      <w:r>
+        <w:rPr>
+          <w:sz w:val="24"/>
+          <w:szCs w:val="24"/>
+        </w:rPr>
+        <w:t xml:space="preserve">(за исключением </w:t>
+      </w:r>
+      <w:r>
+        <w:rPr>
+          <w:sz w:val="24"/>
+          <w:szCs w:val="24"/>
+          <w:highlight w:val="cyan"/>
+        </w:rPr>
+        <w:t>_________________________</w:t>
+      </w:r>
+      <w:r>
+        <w:rPr>
+          <w:sz w:val="24"/>
+          <w:szCs w:val="24"/>
+        </w:rPr>
+        <w:t>, правообладателем которых является Подрядчик)</w:t>
+      </w:r>
+      <w:r>
+        <w:rPr>
+          <w:sz w:val="24"/>
+          <w:szCs w:val="24"/>
+        </w:rPr>
+        <w:t>{/</w:t>
+      </w:r>
+      <w:r>
+        <w:rPr>
+          <w:sz w:val="24"/>
+          <w:szCs w:val="24"/>
+          <w:lang w:val="en-US"/>
+        </w:rPr>
+        <w:t>if</w:t>
+      </w:r>
+      <w:r>
+        <w:rPr>
+          <w:sz w:val="24"/>
+          <w:szCs w:val="24"/>
+        </w:rPr>
+        <w:t>}</w:t>
+      </w:r>
+      <w:r>
+        <w:rPr>
+          <w:sz w:val="24"/>
+          <w:szCs w:val="24"/>
+        </w:rPr>
+        <w:t>, представляющие собой объекты авторского права в соответствии с законодательством Российской Федерации.</w:t>
+      </w:r>
+    </w:p>
+    <w:p>
+      <w:pPr>
+        <w:rPr>
+          <w:sz w:val="24"/>
+          <w:szCs w:val="24"/>
+        </w:rPr>
+      </w:pPr>
+      <w:r>
+        <w:rPr>
+          <w:sz w:val="24"/>
+          <w:szCs w:val="24"/>
+        </w:rPr>
+        <w:t>{#</w:t>
+      </w:r>
+      <w:r>
+        <w:rPr>
+          <w:sz w:val="24"/>
+          <w:szCs w:val="24"/>
+          <w:lang w:val="en-US"/>
+        </w:rPr>
+        <w:t>if</w:t>
+      </w:r>
+      <w:r>
+        <w:rPr>
+          <w:sz w:val="24"/>
+          <w:szCs w:val="24"/>
+        </w:rPr>
+        <w:t xml:space="preserve"> </w:t>
+      </w:r>
+      <w:r>
+        <w:rPr>
+          <w:sz w:val="24"/>
+          <w:szCs w:val="24"/>
+          <w:lang w:eastAsia="ja-JP"/>
+        </w:rPr>
+        <w:t>неполная_передача</w:t>
+      </w:r>
+      <w:r>
+        <w:rPr>
+          <w:sz w:val="24"/>
+          <w:szCs w:val="24"/>
+        </w:rPr>
+        <w:t xml:space="preserve"> }</w:t>
+      </w:r>
+      <w:r>
+        <w:rPr>
+          <w:sz w:val="24"/>
+          <w:szCs w:val="24"/>
+        </w:rPr>
+        <w:t>6.2 Заказчик не имеет права дублировать, передавать полностью или частично третьим лицам</w:t>
+      </w:r>
+      <w:r>
+        <w:rPr>
+          <w:sz w:val="24"/>
+          <w:szCs w:val="24"/>
+          <w:highlight w:val="cyan"/>
+        </w:rPr>
+        <w:t xml:space="preserve"> ______________</w:t>
+      </w:r>
+      <w:proofErr w:type="gramStart"/>
+      <w:r>
+        <w:rPr>
+          <w:sz w:val="24"/>
+          <w:szCs w:val="24"/>
+          <w:highlight w:val="cyan"/>
+        </w:rPr>
+        <w:t>_</w:t>
+      </w:r>
+      <w:r>
+        <w:rPr>
+          <w:sz w:val="24"/>
+          <w:szCs w:val="24"/>
+        </w:rPr>
+        <w:t xml:space="preserve"> ,без</w:t>
+      </w:r>
+      <w:proofErr w:type="gramEnd"/>
+      <w:r>
+        <w:rPr>
+          <w:sz w:val="24"/>
+          <w:szCs w:val="24"/>
+        </w:rPr>
+        <w:t xml:space="preserve"> письменного на то согласия Подрядчика.</w:t>
+      </w:r>
+      <w:r>
+        <w:rPr>
+          <w:sz w:val="24"/>
+          <w:szCs w:val="24"/>
+        </w:rPr>
+        <w:t xml:space="preserve"> {/</w:t>
+      </w:r>
+      <w:r>
+        <w:rPr>
+          <w:sz w:val="24"/>
+          <w:szCs w:val="24"/>
+          <w:lang w:val="en-US"/>
+        </w:rPr>
+        <w:t>if</w:t>
+      </w:r>
+      <w:r>
+        <w:rPr>
+          <w:sz w:val="24"/>
+          <w:szCs w:val="24"/>
+        </w:rPr>
+        <w:t>}</w:t>
+      </w:r>
+    </w:p>
+    <w:p>
+      <w:pPr>
+        <w:rPr>
+          <w:sz w:val="24"/>
+          <w:szCs w:val="24"/>
+        </w:rPr>
+      </w:pPr>
+      <w:r>
+        <w:rPr>
+          <w:sz w:val="24"/>
+          <w:szCs w:val="24"/>
+        </w:rPr>
         <w:lastRenderedPageBreak/>
-        <w:t xml:space="preserve">Подрядчик обязан отвечать на письменные запросы Заказчика о предоставлении сведений в течение </w:t>
-      </w:r>
-      <w:r>
-        <w:t>3 (Трех) рабочих дней</w:t>
-      </w:r>
-      <w:r>
-        <w:t xml:space="preserve"> после получения запросов.</w:t>
-      </w:r>
-      <w:bookmarkEnd w:id="20"/>
-    </w:p>
-    <w:p>
-      <w:pPr>
-        <w:pStyle w:val="3"/>
-      </w:pPr>
-      <w:bookmarkStart w:id="21" w:name="_ref_1-39c145ed2c294a"/>
-      <w:r>
-        <w:t xml:space="preserve">Заказчик обязан известить Подрядчика о проведении непосредственного осмотра и проверки выполняемой работы за </w:t>
-      </w:r>
-      <w:r>
-        <w:t xml:space="preserve">1 (Один) рабочий день </w:t>
-      </w:r>
-      <w:r>
-        <w:t>до ее проведения.</w:t>
-      </w:r>
-      <w:bookmarkEnd w:id="21"/>
-    </w:p>
-    <w:p>
-      <w:pPr>
-        <w:pStyle w:val="3"/>
-      </w:pPr>
-      <w:bookmarkStart w:id="22" w:name="_ref_1-69c35b165ca247"/>
-      <w:r>
-        <w:t>Если при проведении осмотра и проверки выполняемой работы Заказчиком выявлены нарушения, стороны составляют и подписывают акт, в котором должны быть отражены эти нарушения.</w:t>
-      </w:r>
-      <w:bookmarkEnd w:id="22"/>
-    </w:p>
-    <w:p>
-      <w:pPr>
-        <w:pStyle w:val="2"/>
-      </w:pPr>
-      <w:bookmarkStart w:id="23" w:name="_ref_1-b586822414ca48"/>
-      <w:r>
-        <w:t>Риск случайной гибели или случайного повреждения материалов, оборудования и иного предоставленного Подрядчиком имущества несет Подрядчик.</w:t>
-      </w:r>
-      <w:bookmarkEnd w:id="23"/>
-    </w:p>
-    <w:p>
-      <w:pPr>
-        <w:pStyle w:val="2"/>
-      </w:pPr>
-      <w:bookmarkStart w:id="24" w:name="_ref_1-bdc4a5ec6f9a4c"/>
-      <w:r>
-        <w:t>Подрядчик вправе привлечь к исполнению своих обязательств по Договору других лиц - субподрядчиков.</w:t>
-      </w:r>
-      <w:bookmarkEnd w:id="24"/>
-    </w:p>
-    <w:p>
-      <w:pPr>
-        <w:pStyle w:val="1"/>
-      </w:pPr>
-      <w:bookmarkStart w:id="25" w:name="_ref_1-b11b352b408e46"/>
-      <w:r>
-        <w:t>Приемка выполненной работы</w:t>
-      </w:r>
-      <w:bookmarkEnd w:id="25"/>
-    </w:p>
-    <w:p>
-      <w:pPr>
-        <w:pStyle w:val="2"/>
-      </w:pPr>
-      <w:bookmarkStart w:id="26" w:name="_ref_1-2a60960b204447"/>
-      <w:r>
-        <w:t xml:space="preserve">Заказчик </w:t>
+        <w:t xml:space="preserve">6.3 Моментом перехода права собственности на созданный </w:t>
+      </w:r>
+      <w:r>
+        <w:rPr>
+          <w:sz w:val="24"/>
+          <w:szCs w:val="24"/>
+          <w:highlight w:val="yellow"/>
+        </w:rPr>
+        <w:t>{проект}</w:t>
+      </w:r>
+      <w:r>
+        <w:rPr>
+          <w:sz w:val="24"/>
+          <w:szCs w:val="24"/>
+        </w:rPr>
+        <w:t xml:space="preserve"> </w:t>
+      </w:r>
+      <w:r>
+        <w:rPr>
+          <w:sz w:val="24"/>
+          <w:szCs w:val="24"/>
+        </w:rPr>
+        <w:t xml:space="preserve">от </w:t>
       </w:r>
       <w:proofErr w:type="gramStart"/>
       <w:r>
-        <w:t>обязан  принять</w:t>
+        <w:rPr>
+          <w:sz w:val="24"/>
+          <w:szCs w:val="24"/>
+        </w:rPr>
+        <w:t>Подрядчика  к</w:t>
       </w:r>
       <w:proofErr w:type="gramEnd"/>
       <w:r>
-        <w:t xml:space="preserve"> выполненную работу (ее результат), а при обнаружении отступлений от Договора, немедленно заявить об этом Подрядчику.</w:t>
-      </w:r>
-      <w:bookmarkEnd w:id="26"/>
-      <w:r>
-        <w:t xml:space="preserve"> </w:t>
-      </w:r>
-    </w:p>
-    <w:p>
-      <w:pPr>
-        <w:pStyle w:val="2"/>
-      </w:pPr>
-      <w:bookmarkStart w:id="27" w:name="_ref_1-5f72361d9a9841"/>
-      <w:r>
-        <w:t xml:space="preserve">Заказчик обязуется осуществить </w:t>
-      </w:r>
-      <w:r>
-        <w:t>п</w:t>
-      </w:r>
-      <w:r>
-        <w:t xml:space="preserve">риемку </w:t>
-      </w:r>
-      <w:r>
-        <w:t>финального дизайн-проекта в теч</w:t>
-      </w:r>
-      <w:r>
-        <w:t>ение</w:t>
-      </w:r>
-      <w:r>
-        <w:t xml:space="preserve"> 2 (Двух) рабочих </w:t>
-      </w:r>
-      <w:proofErr w:type="gramStart"/>
-      <w:r>
-        <w:t xml:space="preserve">дней </w:t>
-      </w:r>
-      <w:r>
-        <w:t xml:space="preserve"> после</w:t>
-      </w:r>
-      <w:proofErr w:type="gramEnd"/>
-      <w:r>
-        <w:t xml:space="preserve"> истечения конечного срока выполнения работы. Извещение о готовности результата работы к сдаче Заказчику не направляется.</w:t>
-      </w:r>
-      <w:bookmarkEnd w:id="27"/>
-    </w:p>
-    <w:p>
-      <w:pPr>
-        <w:pStyle w:val="2"/>
-      </w:pPr>
-      <w:bookmarkStart w:id="28" w:name="_ref_1-d14dd7efe3c943"/>
-      <w:r>
-        <w:t xml:space="preserve">При обнаружении в ходе приёмки недостатков результата работы </w:t>
-      </w:r>
-      <w:r>
-        <w:t>Заказчик направляет Подрядчику   на адрес электронной почты акт</w:t>
-      </w:r>
-      <w:r>
-        <w:t xml:space="preserve"> о недостатках.</w:t>
-      </w:r>
-      <w:bookmarkEnd w:id="28"/>
-      <w:r>
-        <w:t xml:space="preserve"> </w:t>
-      </w:r>
-    </w:p>
-    <w:p>
-      <w:pPr>
-        <w:pStyle w:val="2"/>
-      </w:pPr>
-      <w:r>
-        <w:t>При отсутствии замечаний со стороны Заказчика в течение 3 (трех) рабочих дней с момента получения результата работ</w:t>
-      </w:r>
-      <w:r>
-        <w:t>,</w:t>
-      </w:r>
-      <w:r>
-        <w:t xml:space="preserve"> работы считаются выполненными надлежащим образом и принятыми Заказчиком</w:t>
-      </w:r>
-      <w:r>
-        <w:t xml:space="preserve">, после чего Стороны обязуются подписать Акт выполненных работ. </w:t>
-      </w:r>
-    </w:p>
-    <w:p>
-      <w:pPr>
-        <w:pStyle w:val="2"/>
-      </w:pPr>
-      <w:r>
-        <w:t xml:space="preserve">Подписание Сторонами Акта выполненных работ подтверждает приемку Заказчиком </w:t>
-      </w:r>
-      <w:r>
-        <w:t>все</w:t>
-      </w:r>
-      <w:r>
-        <w:t>х</w:t>
-      </w:r>
-      <w:r>
-        <w:t xml:space="preserve"> необходимы</w:t>
-      </w:r>
-      <w:r>
-        <w:t>х</w:t>
-      </w:r>
-      <w:r>
-        <w:t xml:space="preserve"> материал</w:t>
-      </w:r>
-      <w:r>
-        <w:t xml:space="preserve">ов </w:t>
-      </w:r>
-      <w:r>
-        <w:t>в соответствии с Заданием на выполнение Работ.</w:t>
-      </w:r>
-    </w:p>
-    <w:p>
-      <w:pPr>
-        <w:jc w:val="center"/>
+        <w:rPr>
+          <w:sz w:val="24"/>
+          <w:szCs w:val="24"/>
+        </w:rPr>
+        <w:t xml:space="preserve"> Заказчику является момент подписания Акта выполненных работ по разработке сайта в полном объеме</w:t>
+      </w:r>
+      <w:r>
+        <w:rPr>
+          <w:sz w:val="24"/>
+          <w:szCs w:val="24"/>
+        </w:rPr>
+        <w:t xml:space="preserve">, </w:t>
+      </w:r>
+      <w:r>
         <w:rPr>
           <w:b/>
           <w:sz w:val="24"/>
           <w:szCs w:val="24"/>
-          <w:shd w:val="clear" w:color="auto" w:fill="D9D9D9"/>
-        </w:rPr>
-      </w:pPr>
-      <w:r>
-        <w:rPr>
-          <w:b/>
-          <w:sz w:val="24"/>
-          <w:szCs w:val="24"/>
-        </w:rPr>
-        <w:t xml:space="preserve">6. Переход права собственности на </w:t>
-      </w:r>
-      <w:r>
-        <w:rPr>
-          <w:b/>
-          <w:sz w:val="24"/>
-          <w:szCs w:val="24"/>
-        </w:rPr>
-        <w:t xml:space="preserve">результат интеллектуальной </w:t>
-      </w:r>
-      <w:proofErr w:type="gramStart"/>
-      <w:r>
-        <w:rPr>
-          <w:b/>
-          <w:sz w:val="24"/>
-          <w:szCs w:val="24"/>
-        </w:rPr>
-        <w:t xml:space="preserve">деятельности </w:t>
-      </w:r>
-      <w:r>
-        <w:rPr>
-          <w:b/>
-          <w:sz w:val="24"/>
-          <w:szCs w:val="24"/>
-        </w:rPr>
-        <w:t xml:space="preserve"> </w:t>
-      </w:r>
-      <w:r>
-        <w:rPr>
-          <w:b/>
-          <w:sz w:val="24"/>
-          <w:szCs w:val="24"/>
-        </w:rPr>
-        <w:t>(</w:t>
-      </w:r>
-      <w:proofErr w:type="gramEnd"/>
-      <w:r>
-        <w:rPr>
-          <w:b/>
-          <w:sz w:val="24"/>
-          <w:szCs w:val="24"/>
-        </w:rPr>
-        <w:t xml:space="preserve">частичная передача РИД) </w:t>
-      </w:r>
-    </w:p>
-    <w:p>
-      <w:pPr>
-        <w:rPr>
-          <w:sz w:val="24"/>
-          <w:szCs w:val="24"/>
-        </w:rPr>
-      </w:pPr>
-      <w:r>
-        <w:rPr>
-          <w:sz w:val="24"/>
-          <w:szCs w:val="24"/>
-        </w:rPr>
-        <w:t xml:space="preserve">6.1 После подписания Акта выполненных работ </w:t>
-      </w:r>
-      <w:r>
-        <w:rPr>
-          <w:sz w:val="24"/>
-          <w:szCs w:val="24"/>
-        </w:rPr>
-        <w:t xml:space="preserve">и проведения всех расчетов по настоящему Договору Заказчик приобретает исключительные имущественные права на созданный </w:t>
-      </w:r>
-      <w:r>
-        <w:rPr>
-          <w:sz w:val="24"/>
-          <w:szCs w:val="24"/>
-          <w:highlight w:val="yellow"/>
-        </w:rPr>
-        <w:t>__________</w:t>
-      </w:r>
-      <w:r>
-        <w:rPr>
-          <w:sz w:val="24"/>
-          <w:szCs w:val="24"/>
-        </w:rPr>
-        <w:t xml:space="preserve"> и его компоненты (за исключением </w:t>
-      </w:r>
-      <w:r>
-        <w:rPr>
-          <w:sz w:val="24"/>
-          <w:szCs w:val="24"/>
-          <w:highlight w:val="cyan"/>
-        </w:rPr>
-        <w:t>_________________________</w:t>
-      </w:r>
-      <w:r>
-        <w:rPr>
-          <w:sz w:val="24"/>
-          <w:szCs w:val="24"/>
-        </w:rPr>
-        <w:t>, правообладателем которых является Подрядчик), представляющие собой объекты авторского права в соответствии с законодательством Российской Федерации.</w:t>
-      </w:r>
-    </w:p>
-    <w:p>
-      <w:pPr>
-        <w:rPr>
-          <w:sz w:val="24"/>
-          <w:szCs w:val="24"/>
-        </w:rPr>
-      </w:pPr>
-      <w:r>
-        <w:rPr>
-          <w:sz w:val="24"/>
-          <w:szCs w:val="24"/>
-        </w:rPr>
-        <w:t>6.2 Заказчик не имеет права дублировать, передавать полностью или частично третьим лицам</w:t>
-      </w:r>
-      <w:r>
-        <w:rPr>
-          <w:sz w:val="24"/>
-          <w:szCs w:val="24"/>
-          <w:highlight w:val="cyan"/>
-        </w:rPr>
-        <w:t xml:space="preserve"> ______________</w:t>
-      </w:r>
-      <w:proofErr w:type="gramStart"/>
-      <w:r>
-        <w:rPr>
-          <w:sz w:val="24"/>
-          <w:szCs w:val="24"/>
-          <w:highlight w:val="cyan"/>
-        </w:rPr>
-        <w:t>_</w:t>
-      </w:r>
-      <w:r>
-        <w:rPr>
-          <w:sz w:val="24"/>
-          <w:szCs w:val="24"/>
-        </w:rPr>
-        <w:t xml:space="preserve"> ,без</w:t>
-      </w:r>
-      <w:proofErr w:type="gramEnd"/>
-      <w:r>
-        <w:rPr>
-          <w:sz w:val="24"/>
-          <w:szCs w:val="24"/>
-        </w:rPr>
-        <w:t xml:space="preserve"> письменного на то согласия Подрядчика.</w:t>
-      </w:r>
-    </w:p>
-    <w:p>
-      <w:pPr>
-        <w:rPr>
-          <w:sz w:val="24"/>
-          <w:szCs w:val="24"/>
-        </w:rPr>
-      </w:pPr>
-      <w:r>
-        <w:rPr>
-          <w:sz w:val="24"/>
-          <w:szCs w:val="24"/>
-        </w:rPr>
-        <w:t xml:space="preserve">6.3 Моментом перехода права собственности на созданный </w:t>
-      </w:r>
-      <w:r>
-        <w:rPr>
-          <w:sz w:val="24"/>
-          <w:szCs w:val="24"/>
-          <w:highlight w:val="yellow"/>
-        </w:rPr>
-        <w:t>______________</w:t>
-      </w:r>
-      <w:r>
-        <w:rPr>
-          <w:sz w:val="24"/>
-          <w:szCs w:val="24"/>
-        </w:rPr>
-        <w:t xml:space="preserve"> от </w:t>
-      </w:r>
-      <w:proofErr w:type="gramStart"/>
-      <w:r>
-        <w:rPr>
-          <w:sz w:val="24"/>
-          <w:szCs w:val="24"/>
-        </w:rPr>
-        <w:t>Подрядчика  к</w:t>
-      </w:r>
-      <w:proofErr w:type="gramEnd"/>
-      <w:r>
-        <w:rPr>
-          <w:sz w:val="24"/>
-          <w:szCs w:val="24"/>
-        </w:rPr>
-        <w:t xml:space="preserve"> Заказчику является момент подписания Акта выполненных работ по разработке сайта в полном объеме</w:t>
-      </w:r>
-      <w:r>
-        <w:rPr>
-          <w:sz w:val="24"/>
-          <w:szCs w:val="24"/>
-        </w:rPr>
-        <w:t xml:space="preserve">, </w:t>
-      </w:r>
-      <w:r>
-        <w:rPr>
-          <w:b/>
-          <w:sz w:val="24"/>
-          <w:szCs w:val="24"/>
         </w:rPr>
         <w:t>при условии полной оплаты стоимости работ по настоящему договору</w:t>
       </w:r>
@@ -1548,15 +2137,7 @@
           <w:sz w:val="24"/>
           <w:szCs w:val="24"/>
         </w:rPr>
-        <w:t xml:space="preserve">6.4 Информация, работы, идеи, эскизы, полученные Заказчиком от Подрядчика в рамках настоящего Договора как варианты для выбора, отвергнутые им, не принятые и оплаченные, являются собственностью Подрядчика и не могут быть использованы Заказчиком или переданы третьим лицам без письменного на то разрешения Подрядчика. Заказчик не приобретает никаких авторских и/или смежных прав на данную информацию, работы, идеи, эскизы и в случае их </w:t>
-      </w:r>
-      <w:r>
-        <w:rPr>
-          <w:sz w:val="24"/>
-          <w:szCs w:val="24"/>
-        </w:rPr>
-        <w:lastRenderedPageBreak/>
-        <w:t>использования или передачи третьим лицам несет ответственность, предусмотренную действующим законодательством РФ об авторском праве и смежных правах.</w:t>
+        <w:t>6.4 Информация, работы, идеи, эскизы, полученные Заказчиком от Подрядчика в рамках настоящего Договора как варианты для выбора, отвергнутые им, не принятые и оплаченные, являются собственностью Подрядчика и не могут быть использованы Заказчиком или переданы третьим лицам без письменного на то разрешения Подрядчика. Заказчик не приобретает никаких авторских и/или смежных прав на данную информацию, работы, идеи, эскизы и в случае их использования или передачи третьим лицам несет ответственность, предусмотренную действующим законодательством РФ об авторском праве и смежных правах.</w:t>
       </w:r>
     </w:p>
     <w:p>
@@ -1648,7 +2229,117 @@
           <w:sz w:val="24"/>
           <w:szCs w:val="24"/>
         </w:rPr>
-        <w:t xml:space="preserve">день просрочки, но не более 30% процентов от стоимости работ/услуг в рамках Заказа. </w:t>
+        <w:t xml:space="preserve">день просрочки, но не более </w:t>
+      </w:r>
+      <w:r>
+        <w:rPr>
+          <w:sz w:val="24"/>
+          <w:szCs w:val="24"/>
+          <w:lang w:eastAsia="ja-JP"/>
+        </w:rPr>
+        <w:t>{#</w:t>
+      </w:r>
+      <w:r>
+        <w:rPr>
+          <w:sz w:val="24"/>
+          <w:szCs w:val="24"/>
+          <w:lang w:val="en-US" w:eastAsia="ja-JP"/>
+        </w:rPr>
+        <w:t>if</w:t>
+      </w:r>
+      <w:r>
+        <w:rPr>
+          <w:sz w:val="24"/>
+          <w:szCs w:val="24"/>
+          <w:lang w:eastAsia="ja-JP"/>
+        </w:rPr>
+        <w:t xml:space="preserve"> макс_пенни</w:t>
+      </w:r>
+      <w:r>
+        <w:rPr>
+          <w:sz w:val="24"/>
+          <w:szCs w:val="24"/>
+          <w:lang w:eastAsia="ja-JP"/>
+        </w:rPr>
+        <w:t>}</w:t>
+      </w:r>
+      <w:r>
+        <w:rPr>
+          <w:sz w:val="24"/>
+          <w:szCs w:val="24"/>
+          <w:highlight w:val="yellow"/>
+          <w:lang w:eastAsia="ja-JP"/>
+        </w:rPr>
+        <w:t>{пенни}%</w:t>
+      </w:r>
+      <w:r>
+        <w:rPr>
+          <w:sz w:val="24"/>
+          <w:szCs w:val="24"/>
+          <w:lang w:eastAsia="ja-JP"/>
+        </w:rPr>
+        <w:t>{:</w:t>
+      </w:r>
+      <w:r>
+        <w:rPr>
+          <w:sz w:val="24"/>
+          <w:szCs w:val="24"/>
+          <w:lang w:val="en-US" w:eastAsia="ja-JP"/>
+        </w:rPr>
+        <w:t>else</w:t>
+      </w:r>
+      <w:r>
+        <w:rPr>
+          <w:sz w:val="24"/>
+          <w:szCs w:val="24"/>
+          <w:lang w:eastAsia="ja-JP"/>
+        </w:rPr>
+        <w:t>}</w:t>
+      </w:r>
+      <w:r>
+        <w:rPr>
+          <w:rFonts w:hint="eastAsia"/>
+          <w:sz w:val="24"/>
+          <w:szCs w:val="24"/>
+          <w:lang w:eastAsia="ja-JP"/>
+        </w:rPr>
+        <w:t>3</w:t>
+      </w:r>
+      <w:r>
+        <w:rPr>
+          <w:sz w:val="24"/>
+          <w:szCs w:val="24"/>
+        </w:rPr>
+        <w:t>0%</w:t>
+      </w:r>
+      <w:r>
+        <w:rPr>
+          <w:sz w:val="24"/>
+          <w:szCs w:val="24"/>
+        </w:rPr>
+        <w:t>{/</w:t>
+      </w:r>
+      <w:r>
+        <w:rPr>
+          <w:sz w:val="24"/>
+          <w:szCs w:val="24"/>
+          <w:lang w:val="en-US"/>
+        </w:rPr>
+        <w:t>if</w:t>
+      </w:r>
+      <w:r>
+        <w:rPr>
+          <w:sz w:val="24"/>
+          <w:szCs w:val="24"/>
+        </w:rPr>
+        <w:t>}</w:t>
+      </w:r>
+      <w:r>
+        <w:rPr>
+          <w:sz w:val="24"/>
+          <w:szCs w:val="24"/>
+        </w:rPr>
+        <w:t xml:space="preserve"> от стоимости работ/услуг в рамках Заказа. </w:t>
       </w:r>
     </w:p>
     <w:p>
@@ -1714,6 +2405,48 @@
     </w:p>
     <w:p>
       <w:pPr>
+        <w:rPr>
+          <w:lang w:val="en-US"/>
+        </w:rPr>
+      </w:pPr>
+      <w:r>
+        <w:rPr>
+          <w:lang w:val="en-US"/>
+        </w:rPr>
+        <w:t>{#if</w:t>
+      </w:r>
+      <w:r>
+        <w:rPr>
+          <w:lang w:val="en-US"/>
+        </w:rPr>
+        <w:t xml:space="preserve"> </w:t>
+      </w:r>
+      <w:r>
+        <w:rPr>
+          <w:lang w:eastAsia="ja-JP"/>
+        </w:rPr>
+        <w:t>доп_настройки</w:t>
+      </w:r>
+      <w:r>
+        <w:rPr>
+          <w:lang w:val="en-US"/>
+        </w:rPr>
+        <w:t>}</w:t>
+      </w:r>
+    </w:p>
+    <w:p>
+      <w:r>
+        <w:t xml:space="preserve">{#if </w:t>
+      </w:r>
+      <w:r>
+        <w:t>конфиденциально</w:t>
+      </w:r>
+      <w:r>
+        <w:t>}</w:t>
+      </w:r>
+    </w:p>
+    <w:p>
+      <w:pPr>
         <w:pStyle w:val="1"/>
       </w:pPr>
       <w:r>
@@ -1812,11 +2545,54 @@
           <w:sz w:val="24"/>
           <w:szCs w:val="24"/>
         </w:rPr>
+        <w:lastRenderedPageBreak/>
         <w:t>9.4 Исполнитель вправе упоминать в своих презентационных и рекламных материалах: наименование Заказчика; товарный знак Заказчика; перечень работ/услуг и их результаты. Эти сведения не являются конфиденциальной информацией.</w:t>
       </w:r>
     </w:p>
     <w:p>
       <w:pPr>
+        <w:rPr>
+          <w:sz w:val="24"/>
+          <w:szCs w:val="24"/>
+          <w:lang w:val="en-US" w:eastAsia="ja-JP"/>
+        </w:rPr>
+      </w:pPr>
+      <w:r>
+        <w:rPr>
+          <w:sz w:val="24"/>
+          <w:szCs w:val="24"/>
+          <w:lang w:val="en-US" w:eastAsia="ja-JP"/>
+        </w:rPr>
+        <w:t>{/if}</w:t>
+      </w:r>
+    </w:p>
+    <w:p>
+      <w:pPr>
+        <w:rPr>
+          <w:sz w:val="24"/>
+          <w:szCs w:val="24"/>
+          <w:lang w:val="en-US" w:eastAsia="ja-JP"/>
+        </w:rPr>
+      </w:pPr>
+      <w:r>
+        <w:rPr>
+          <w:sz w:val="24"/>
+          <w:szCs w:val="24"/>
+          <w:lang w:val="en-US" w:eastAsia="ja-JP"/>
+        </w:rPr>
+        <w:t>{/i</w:t>
+      </w:r>
+      <w:r>
+        <w:rPr>
+          <w:sz w:val="24"/>
+          <w:szCs w:val="24"/>
+          <w:lang w:val="en-US" w:eastAsia="ja-JP"/>
+        </w:rPr>
+        <w:t>f}</w:t>
+      </w:r>
+    </w:p>
+    <w:p>
+      <w:pPr>
         <w:jc w:val="center"/>
         <w:rPr>
           <w:b/>
@@ -1845,15 +2621,7 @@
           <w:sz w:val="24"/>
           <w:szCs w:val="24"/>
         </w:rPr>
-        <w:t xml:space="preserve">10.1 Стороны освобождаются от ответственности за неисполнение или ненадлежащее исполнение своих обязательств по настоящему Договору, если неисполнение или ненадлежащее исполнение обязательств произошло вследствие наступления обстоятельств непреодолимой силы (форс-мажорных обстоятельств), то есть чрезвычайных и непредотвратимых при данных условиях обстоятельств, возникших помимо воли и желания Сторон, которых они не могли предвидеть и избежать. К таким обстоятельствам Стороны относят: пожары, наводнения, землетрясения и другие стихийные бедствия, технологические катастрофы, эпидемии, военные действия, а также непредвиденные и неотвратимые Сторонами события чрезвычайного характера, если эти </w:t>
-      </w:r>
-      <w:r>
-        <w:rPr>
-          <w:sz w:val="24"/>
-          <w:szCs w:val="24"/>
-        </w:rPr>
-        <w:lastRenderedPageBreak/>
-        <w:t>обстоятельства не являлись следствием виновных действий Стороны, и непосредственно повлияли на исполнение настоящего Договора.</w:t>
+        <w:t>10.1 Стороны освобождаются от ответственности за неисполнение или ненадлежащее исполнение своих обязательств по настоящему Договору, если неисполнение или ненадлежащее исполнение обязательств произошло вследствие наступления обстоятельств непреодолимой силы (форс-мажорных обстоятельств), то есть чрезвычайных и непредотвратимых при данных условиях обстоятельств, возникших помимо воли и желания Сторон, которых они не могли предвидеть и избежать. К таким обстоятельствам Стороны относят: пожары, наводнения, землетрясения и другие стихийные бедствия, технологические катастрофы, эпидемии, военные действия, а также непредвиденные и неотвратимые Сторонами события чрезвычайного характера, если эти обстоятельства не являлись следствием виновных действий Стороны, и непосредственно повлияли на исполнение настоящего Договора.</w:t>
       </w:r>
     </w:p>
     <w:p>
@@ -1917,24 +2685,6 @@
           <w:szCs w:val="24"/>
         </w:rPr>
         <w:t xml:space="preserve">11. Документооборот и коммуникации </w:t>
-      </w:r>
-    </w:p>
-    <w:p>
-      <w:pPr>
-        <w:jc w:val="center"/>
-        <w:rPr>
-          <w:sz w:val="24"/>
-          <w:szCs w:val="24"/>
-          <w:shd w:val="clear" w:color="auto" w:fill="CCCCCC"/>
-        </w:rPr>
-      </w:pPr>
-      <w:r>
-        <w:rPr>
-          <w:sz w:val="24"/>
-          <w:szCs w:val="24"/>
-          <w:shd w:val="clear" w:color="auto" w:fill="CCCCCC"/>
-        </w:rPr>
-        <w:t>(Обмен сканов документов с подписью)</w:t>
       </w:r>
     </w:p>
     <w:p>
@@ -2011,7 +2761,16 @@
           <w:sz w:val="24"/>
           <w:szCs w:val="24"/>
         </w:rPr>
-        <w:t xml:space="preserve">     Заказчик: ____________________</w:t>
+        <w:t xml:space="preserve">     Заказчик: </w:t>
+      </w:r>
+      <w:r>
+        <w:rPr>
+          <w:rFonts w:ascii="Times New Roman" w:hAnsi="Times New Roman"/>
+          <w:sz w:val="24"/>
+          <w:szCs w:val="24"/>
+          <w:highlight w:val="cyan"/>
+        </w:rPr>
+        <w:t>____________________</w:t>
       </w:r>
     </w:p>
     <w:p>
@@ -2029,7 +2788,16 @@
           <w:sz w:val="24"/>
           <w:szCs w:val="24"/>
         </w:rPr>
-        <w:t xml:space="preserve">     Подрядчик: ________________</w:t>
+        <w:t xml:space="preserve">     Подрядчик: </w:t>
+      </w:r>
+      <w:r>
+        <w:rPr>
+          <w:rFonts w:ascii="Times New Roman" w:hAnsi="Times New Roman"/>
+          <w:sz w:val="24"/>
+          <w:szCs w:val="24"/>
+          <w:highlight w:val="cyan"/>
+        </w:rPr>
+        <w:t>________________</w:t>
       </w:r>
     </w:p>
     <w:p>
@@ -2051,7 +2819,15 @@
           <w:sz w:val="24"/>
           <w:szCs w:val="24"/>
         </w:rPr>
-        <w:t xml:space="preserve"> Сторона несет риск последствий, связанных с направлением информации или платежей по некорректным реквизитам и обязана компенсировать последствия другой Стороне.</w:t>
+        <w:t xml:space="preserve"> Сторона </w:t>
+      </w:r>
+      <w:r>
+        <w:rPr>
+          <w:sz w:val="24"/>
+          <w:szCs w:val="24"/>
+        </w:rPr>
+        <w:lastRenderedPageBreak/>
+        <w:t>несет риск последствий, связанных с направлением информации или платежей по некорректным реквизитам и обязана компенсировать последствия другой Стороне.</w:t>
       </w:r>
     </w:p>
     <w:p>
@@ -2117,15 +2893,22 @@
         </w:rPr>
         <w:t xml:space="preserve"> связанной с разработкой</w:t>
       </w:r>
+      <w:bookmarkStart w:id="33" w:name="_ref_1-d17cb994e65545"/>
+      <w:r>
+        <w:rPr>
+          <w:sz w:val="24"/>
+          <w:szCs w:val="24"/>
+        </w:rPr>
+        <w:t xml:space="preserve"> </w:t>
+      </w:r>
       <w:r>
         <w:rPr>
           <w:sz w:val="24"/>
           <w:szCs w:val="24"/>
           <w:highlight w:val="yellow"/>
         </w:rPr>
-        <w:t xml:space="preserve"> _________.</w:t>
-      </w:r>
-      <w:bookmarkStart w:id="33" w:name="_ref_1-d17cb994e65545"/>
+        <w:t>{проект}.</w:t>
+      </w:r>
     </w:p>
     <w:p>
       <w:pPr>
@@ -2214,10 +2997,15 @@
     <w:p>
       <w:pPr>
         <w:pStyle w:val="1"/>
+        <w:rPr>
+          <w:highlight w:val="yellow"/>
+        </w:rPr>
       </w:pPr>
       <w:bookmarkStart w:id="37" w:name="_ref_1-7d07ec3506e048"/>
       <w:r>
-        <w:lastRenderedPageBreak/>
+        <w:rPr>
+          <w:highlight w:val="yellow"/>
+        </w:rPr>
         <w:t>Адреса и реквизиты сторон</w:t>
       </w:r>
       <w:bookmarkEnd w:id="37"/>
@@ -3097,6 +3885,9 @@
       <w:bookmarkStart w:id="41" w:name="_ref_1-79af3af29d134f"/>
       <w:bookmarkEnd w:id="39"/>
       <w:r>
+        <w:rPr>
+          <w:highlight w:val="yellow"/>
+        </w:rPr>
         <w:t>Задание на выполнение работы</w:t>
       </w:r>
       <w:bookmarkEnd w:id="40"/>
@@ -3675,38 +4466,20 @@
     <w:p>
       <w:pPr>
         <w:pStyle w:val="heading1normal"/>
-        <w:rPr>
-          <w:highlight w:val="yellow"/>
-        </w:rPr>
-      </w:pPr>
-      <w:r>
-        <w:rPr>
-          <w:highlight w:val="yellow"/>
-        </w:rPr>
+      </w:pPr>
+      <w:r>
         <w:t>Заказчик обязуется предоставить следующую информацию</w:t>
       </w:r>
       <w:r>
-        <w:rPr>
-          <w:highlight w:val="yellow"/>
-        </w:rPr>
         <w:t xml:space="preserve"> и документы</w:t>
       </w:r>
       <w:r>
-        <w:rPr>
-          <w:highlight w:val="yellow"/>
-        </w:rPr>
         <w:t>, необходимую для выполнения работы:</w:t>
       </w:r>
       <w:r>
-        <w:rPr>
-          <w:highlight w:val="yellow"/>
-        </w:rPr>
         <w:t xml:space="preserve"> </w:t>
       </w:r>
       <w:r>
-        <w:rPr>
-          <w:highlight w:val="yellow"/>
-        </w:rPr>
         <w:t>______________________________________________________________________</w:t>
       </w:r>
     </w:p>
@@ -4389,6 +5162,9 @@
       <w:bookmarkStart w:id="48" w:name="_ref_1-988b8822da6f40"/>
       <w:bookmarkEnd w:id="46"/>
       <w:r>
+        <w:rPr>
+          <w:highlight w:val="yellow"/>
+        </w:rPr>
         <w:t>Смета</w:t>
       </w:r>
       <w:bookmarkEnd w:id="47"/>
@@ -4652,12 +5428,6 @@
               </w:rPr>
               <w:t> </w:t>
             </w:r>
-            <w:r>
-              <w:rPr>
-                <w:lang w:bidi="ru-RU"/>
-              </w:rPr>
-              <w:t xml:space="preserve">50% </w:t>
-            </w:r>
           </w:p>
         </w:tc>
       </w:tr>
@@ -4767,12 +5537,6 @@
                 <w:lang w:bidi="ru-RU"/>
               </w:rPr>
               <w:t> </w:t>
-            </w:r>
-            <w:r>
-              <w:rPr>
-                <w:lang w:bidi="ru-RU"/>
-              </w:rPr>
-              <w:t>50%</w:t>
             </w:r>
           </w:p>
         </w:tc>
@@ -9744,7 +10508,7 @@
         <w:rPr>
           <w:noProof/>
         </w:rPr>
-        <w:t>3</w:t>
+        <w:t>2</w:t>
       </w:r>
     </w:fldSimple>
   </w:p>
@@ -9924,7 +10688,7 @@
         <w:rPr>
           <w:noProof/>
         </w:rPr>
-        <w:t>2</w:t>
+        <w:t>3</w:t>
       </w:r>
     </w:fldSimple>
   </w:p>
@@ -10104,7 +10868,7 @@
         <w:rPr>
           <w:noProof/>
         </w:rPr>
-        <w:t>2</w:t>
+        <w:t>3</w:t>
       </w:r>
     </w:fldSimple>
   </w:p>
@@ -10194,7 +10958,7 @@
         <w:rPr>
           <w:noProof/>
         </w:rPr>
-        <w:t>2</w:t>
+        <w:t>3</w:t>
       </w:r>
     </w:fldSimple>
   </w:p>
@@ -11144,7 +11908,6 @@
   </w:num>
   <w:num w:numId="13" w16cid:durableId="1049842170">
     <w:abstractNumId w:val="6"/>
-    <w:lvlOverride w:ilvl="0"/>
   </w:num>
   <w:num w:numId="14" w16cid:durableId="398097788">
     <w:abstractNumId w:val="7"/>
@@ -11163,7 +11926,7 @@
   <w:docDefaults>
     <w:rPrDefault>
       <w:rPr>
-        <w:rFonts w:ascii="Calibri" w:eastAsia="Times New Roman" w:hAnsi="Calibri" w:cs="Times New Roman"/>
+        <w:rFonts w:ascii="Calibri" w:eastAsia="MS Mincho" w:hAnsi="Calibri" w:cs="Times New Roman"/>
         <w:lang w:val="ru-RU" w:eastAsia="ja-JP" w:bidi="ar-SA"/>
       </w:rPr>
     </w:rPrDefault>
@@ -11567,7 +12330,6 @@
     <w:name w:val="heading 1"/>
     <w:basedOn w:val="a"/>
     <w:next w:val="a"/>
-    <w:link w:val="10"/>
     <w:uiPriority w:val="9"/>
     <w:qFormat/>
     <w:rsid w:val="00B32490"/>
@@ -11593,7 +12355,6 @@
     <w:name w:val="heading 2"/>
     <w:basedOn w:val="a"/>
     <w:next w:val="a"/>
-    <w:link w:val="20"/>
     <w:uiPriority w:val="9"/>
     <w:unhideWhenUsed/>
     <w:qFormat/>
@@ -11614,7 +12375,6 @@
     <w:name w:val="heading 3"/>
     <w:basedOn w:val="a"/>
     <w:next w:val="a"/>
-    <w:link w:val="30"/>
     <w:uiPriority w:val="9"/>
     <w:unhideWhenUsed/>
     <w:qFormat/>
@@ -11634,7 +12394,6 @@
     <w:name w:val="heading 4"/>
     <w:basedOn w:val="a"/>
     <w:next w:val="a"/>
-    <w:link w:val="40"/>
     <w:uiPriority w:val="9"/>
     <w:unhideWhenUsed/>
     <w:qFormat/>
@@ -11655,7 +12414,6 @@
     <w:name w:val="heading 5"/>
     <w:basedOn w:val="a"/>
     <w:next w:val="a"/>
-    <w:link w:val="50"/>
     <w:uiPriority w:val="9"/>
     <w:semiHidden/>
     <w:unhideWhenUsed/>
@@ -11679,7 +12437,6 @@
     <w:name w:val="heading 6"/>
     <w:basedOn w:val="a"/>
     <w:next w:val="a"/>
-    <w:link w:val="60"/>
     <w:uiPriority w:val="9"/>
     <w:semiHidden/>
     <w:unhideWhenUsed/>
@@ -11706,7 +12463,6 @@
     <w:name w:val="heading 7"/>
     <w:basedOn w:val="a"/>
     <w:next w:val="a"/>
-    <w:link w:val="70"/>
     <w:uiPriority w:val="9"/>
     <w:semiHidden/>
     <w:unhideWhenUsed/>
@@ -11733,7 +12489,6 @@
     <w:name w:val="heading 8"/>
     <w:basedOn w:val="a"/>
     <w:next w:val="a"/>
-    <w:link w:val="80"/>
     <w:uiPriority w:val="9"/>
     <w:semiHidden/>
     <w:unhideWhenUsed/>
@@ -11759,7 +12514,6 @@
     <w:name w:val="heading 9"/>
     <w:basedOn w:val="a"/>
     <w:next w:val="a"/>
-    <w:link w:val="90"/>
     <w:uiPriority w:val="9"/>
     <w:semiHidden/>
     <w:unhideWhenUsed/>
@@ -11794,7 +12548,6 @@
     <w:uiPriority w:val="99"/>
     <w:semiHidden/>
     <w:unhideWhenUsed/>
-    <w:qFormat/>
     <w:tblPr>
       <w:tblInd w:w="0" w:type="dxa"/>
       <w:tblCellMar>
@@ -11832,7 +12585,6 @@
     <w:aliases w:val="Заголовок 1 Ненумерованный"/>
     <w:basedOn w:val="a"/>
     <w:next w:val="a"/>
-    <w:link w:val="10"/>
     <w:uiPriority w:val="9"/>
     <w:qFormat/>
     <w:rsid w:val="00B32490"/>
@@ -11856,7 +12608,6 @@
     <w:aliases w:val="Заголовок 1 Обычный"/>
     <w:basedOn w:val="a"/>
     <w:next w:val="a"/>
-    <w:link w:val="10"/>
     <w:uiPriority w:val="9"/>
     <w:qFormat/>
     <w:rsid w:val="00B32490"/>
@@ -12018,7 +12769,7 @@
   </w:style>
   <w:style w:type="character" w:customStyle="1" w:styleId="10">
     <w:name w:val="Заголовок 1 Знак"/>
-    <w:link w:val="1"/>
+    <w:link w:val="heading1normalunnumbered"/>
     <w:uiPriority w:val="9"/>
     <w:rsid w:val="00B32490"/>
     <w:rPr>
@@ -12032,7 +12783,7 @@
   </w:style>
   <w:style w:type="character" w:customStyle="1" w:styleId="20">
     <w:name w:val="Заголовок 2 Знак"/>
-    <w:link w:val="2"/>
+    <w:link w:val="heading2normal"/>
     <w:uiPriority w:val="9"/>
     <w:rsid w:val="00FB784E"/>
     <w:rPr>
@@ -12045,7 +12796,7 @@
   </w:style>
   <w:style w:type="character" w:customStyle="1" w:styleId="30">
     <w:name w:val="Заголовок 3 Знак"/>
-    <w:link w:val="3"/>
+    <w:link w:val="heading3normal"/>
     <w:uiPriority w:val="9"/>
     <w:rsid w:val="002C64AF"/>
     <w:rPr>
@@ -12057,7 +12808,7 @@
   </w:style>
   <w:style w:type="character" w:customStyle="1" w:styleId="40">
     <w:name w:val="Заголовок 4 Знак"/>
-    <w:link w:val="4"/>
+    <w:link w:val="heading4normal"/>
     <w:uiPriority w:val="9"/>
     <w:rsid w:val="002C64AF"/>
     <w:rPr>
@@ -12070,7 +12821,7 @@
   </w:style>
   <w:style w:type="character" w:customStyle="1" w:styleId="50">
     <w:name w:val="Заголовок 5 Знак"/>
-    <w:link w:val="5"/>
+    <w:link w:val="heading5normal"/>
     <w:uiPriority w:val="9"/>
     <w:semiHidden/>
     <w:rsid w:val="002C64AF"/>
@@ -12082,7 +12833,7 @@
   </w:style>
   <w:style w:type="character" w:customStyle="1" w:styleId="60">
     <w:name w:val="Заголовок 6 Знак"/>
-    <w:link w:val="6"/>
+    <w:link w:val="heading6normal"/>
     <w:uiPriority w:val="9"/>
     <w:semiHidden/>
     <w:rsid w:val="0098229F"/>
@@ -12097,7 +12848,7 @@
   </w:style>
   <w:style w:type="character" w:customStyle="1" w:styleId="70">
     <w:name w:val="Заголовок 7 Знак"/>
-    <w:link w:val="7"/>
+    <w:link w:val="heading7normal"/>
     <w:uiPriority w:val="9"/>
     <w:semiHidden/>
     <w:rsid w:val="0098229F"/>
@@ -12112,7 +12863,7 @@
   </w:style>
   <w:style w:type="character" w:customStyle="1" w:styleId="80">
     <w:name w:val="Заголовок 8 Знак"/>
-    <w:link w:val="8"/>
+    <w:link w:val="heading8normal"/>
     <w:uiPriority w:val="9"/>
     <w:semiHidden/>
     <w:rsid w:val="0098229F"/>
@@ -12126,7 +12877,7 @@
   </w:style>
   <w:style w:type="character" w:customStyle="1" w:styleId="90">
     <w:name w:val="Заголовок 9 Знак"/>
-    <w:link w:val="9"/>
+    <w:link w:val="heading9normal"/>
     <w:uiPriority w:val="9"/>
     <w:semiHidden/>
     <w:rsid w:val="0098229F"/>
@@ -12160,7 +12911,7 @@
       <w:szCs w:val="18"/>
     </w:rPr>
   </w:style>
-  <w:style w:type="paragraph" w:styleId="a4">
+  <w:style w:type="paragraph" w:customStyle="1" w:styleId="a4">
     <w:name w:val="Название"/>
     <w:aliases w:val="Текст сноски Знак"/>
     <w:basedOn w:val="a"/>
@@ -12286,7 +13037,6 @@
     <w:name w:val="Quote"/>
     <w:basedOn w:val="a"/>
     <w:next w:val="a"/>
-    <w:link w:val="22"/>
     <w:uiPriority w:val="29"/>
     <w:qFormat/>
     <w:rsid w:val="0098229F"/>
@@ -12378,7 +13128,7 @@
   </w:style>
   <w:style w:type="character" w:customStyle="1" w:styleId="22">
     <w:name w:val="Цитата 2 Знак"/>
-    <w:link w:val="21"/>
+    <w:link w:val="Warning"/>
     <w:uiPriority w:val="29"/>
     <w:rsid w:val="0098229F"/>
     <w:rPr>
@@ -12602,7 +13352,6 @@
   <w:style w:type="paragraph" w:styleId="afb">
     <w:name w:val="footnote text"/>
     <w:basedOn w:val="a"/>
-    <w:link w:val="a4"/>
     <w:rsid w:val="00F06394"/>
     <w:pPr>
       <w:spacing w:line="216" w:lineRule="auto"/>
@@ -12616,7 +13365,6 @@
     <w:name w:val="footnote text unindented"/>
     <w:aliases w:val="Текст сноски Без отступа"/>
     <w:basedOn w:val="Normalunindented"/>
-    <w:link w:val="a4"/>
     <w:rsid w:val="00F06394"/>
     <w:pPr>
       <w:spacing w:line="216" w:lineRule="auto"/>
@@ -12630,7 +13378,6 @@
     <w:name w:val="list footnote text"/>
     <w:aliases w:val="Текст сноски Абзац списка"/>
     <w:basedOn w:val="ab"/>
-    <w:link w:val="a4"/>
     <w:rsid w:val="00F06394"/>
     <w:pPr>
       <w:spacing w:line="216" w:lineRule="auto"/>

</xml_diff>

<commit_message>
small order template ready
</commit_message>
<xml_diff>
--- a/src/share/templates/small_order.docx
+++ b/src/share/templates/small_order.docx
@@ -227,6 +227,7 @@
     <w:p>
       <w:pPr>
         <w:pStyle w:val="1"/>
+        <w:ind w:firstLine="0"/>
       </w:pPr>
       <w:bookmarkStart w:id="3" w:name="_ref_1-3be3d97f95344b"/>
       <w:r>
@@ -270,6 +271,7 @@
     <w:p>
       <w:pPr>
         <w:pStyle w:val="1"/>
+        <w:ind w:firstLine="0"/>
       </w:pPr>
       <w:bookmarkStart w:id="5" w:name="_ref_1-b51357e2f2d94a"/>
       <w:r>
@@ -329,6 +331,7 @@
     <w:p>
       <w:pPr>
         <w:pStyle w:val="1"/>
+        <w:ind w:firstLine="0"/>
       </w:pPr>
       <w:bookmarkStart w:id="7" w:name="_ref_1-6f30f2a4069947"/>
       <w:r>
@@ -451,37 +454,18 @@
       </w:r>
     </w:p>
     <w:p>
-      <w:pPr>
-        <w:rPr>
-          <w:lang w:val="en-US"/>
-        </w:rPr>
-      </w:pPr>
-      <w:r>
-        <w:rPr>
-          <w:lang w:val="en-US"/>
-        </w:rPr>
-        <w:t>{#if</w:t>
+      <w:r>
+        <w:t>{#</w:t>
       </w:r>
       <w:r>
         <w:rPr>
           <w:lang w:eastAsia="ja-JP"/>
         </w:rPr>
-        <w:t xml:space="preserve"> предоплата</w:t>
-      </w:r>
-      <w:r>
-        <w:rPr>
-          <w:lang w:val="en-US"/>
-        </w:rPr>
+        <w:t>предоплата</w:t>
+      </w:r>
+      <w:r>
         <w:t>}</w:t>
       </w:r>
-    </w:p>
-    <w:p>
-      <w:pPr>
-        <w:rPr>
-          <w:sz w:val="24"/>
-          <w:szCs w:val="24"/>
-        </w:rPr>
-      </w:pPr>
       <w:bookmarkStart w:id="11" w:name="_ref_1-3eb8f7fb29c142"/>
       <w:r>
         <w:rPr>
@@ -672,23 +656,25 @@
         </w:rPr>
         <w:t xml:space="preserve"> рублей.</w:t>
       </w:r>
-    </w:p>
-    <w:p>
-      <w:pPr>
-        <w:ind w:firstLine="720"/>
-        <w:rPr>
-          <w:sz w:val="24"/>
-          <w:szCs w:val="24"/>
-          <w:lang w:val="en-US"/>
-        </w:rPr>
-      </w:pPr>
-      <w:r>
-        <w:rPr>
-          <w:sz w:val="24"/>
-          <w:szCs w:val="24"/>
-          <w:lang w:val="en-US"/>
-        </w:rPr>
-        <w:t>{/if}</w:t>
+      <w:r>
+        <w:rPr>
+          <w:sz w:val="24"/>
+          <w:szCs w:val="24"/>
+        </w:rPr>
+        <w:t>{/</w:t>
+      </w:r>
+      <w:r>
+        <w:rPr>
+          <w:lang w:eastAsia="ja-JP"/>
+        </w:rPr>
+        <w:t>предоплата</w:t>
+      </w:r>
+      <w:r>
+        <w:rPr>
+          <w:sz w:val="24"/>
+          <w:szCs w:val="24"/>
+        </w:rPr>
+        <w:t>}</w:t>
       </w:r>
     </w:p>
     <w:p>
@@ -697,54 +683,176 @@
       </w:r>
       <w:r>
         <w:rPr>
-          <w:lang w:val="en-US"/>
-        </w:rPr>
-        <w:t>if</w:t>
-      </w:r>
-      <w:r>
-        <w:rPr>
           <w:lang w:eastAsia="ja-JP"/>
         </w:rPr>
+        <w:t>полная_оплата</w:t>
+      </w:r>
+      <w:r>
+        <w:t>}</w:t>
+      </w:r>
+      <w:r>
+        <w:rPr>
+          <w:sz w:val="24"/>
+          <w:szCs w:val="24"/>
+        </w:rPr>
+        <w:t xml:space="preserve">3.4 </w:t>
+      </w:r>
+      <w:r>
+        <w:rPr>
+          <w:sz w:val="24"/>
+          <w:szCs w:val="24"/>
+        </w:rPr>
+        <w:t>В</w:t>
+      </w:r>
+      <w:r>
+        <w:rPr>
+          <w:sz w:val="24"/>
+          <w:szCs w:val="24"/>
+        </w:rPr>
+        <w:t xml:space="preserve"> течение 2 (двух) рабочих дней с даты подписания Договора </w:t>
+      </w:r>
+      <w:r>
+        <w:rPr>
+          <w:sz w:val="24"/>
+          <w:szCs w:val="24"/>
+        </w:rPr>
+        <w:t xml:space="preserve">Заказчик производит оплату стоимости работ </w:t>
+      </w:r>
+      <w:r>
+        <w:rPr>
+          <w:sz w:val="24"/>
+          <w:szCs w:val="24"/>
+        </w:rPr>
+        <w:t>в полном объеме</w:t>
+      </w:r>
+      <w:r>
+        <w:rPr>
+          <w:sz w:val="24"/>
+          <w:szCs w:val="24"/>
+        </w:rPr>
         <w:t xml:space="preserve"> </w:t>
       </w:r>
       <w:r>
         <w:rPr>
+          <w:sz w:val="24"/>
+          <w:szCs w:val="24"/>
+        </w:rPr>
+        <w:t>в размере</w:t>
+      </w:r>
+      <w:r>
+        <w:rPr>
+          <w:sz w:val="24"/>
+          <w:szCs w:val="24"/>
+        </w:rPr>
+        <w:t xml:space="preserve"> </w:t>
+      </w:r>
+      <w:proofErr w:type="gramStart"/>
+      <w:r>
+        <w:rPr>
+          <w:sz w:val="24"/>
+          <w:szCs w:val="24"/>
+        </w:rPr>
+        <w:t xml:space="preserve">- </w:t>
+      </w:r>
+      <w:r>
+        <w:rPr>
+          <w:sz w:val="24"/>
+          <w:szCs w:val="24"/>
+        </w:rPr>
+        <w:t xml:space="preserve"> </w:t>
+      </w:r>
+      <w:r>
+        <w:rPr>
+          <w:sz w:val="24"/>
+          <w:szCs w:val="24"/>
+          <w:highlight w:val="cyan"/>
+        </w:rPr>
+        <w:t>_</w:t>
+      </w:r>
+      <w:proofErr w:type="gramEnd"/>
+      <w:r>
+        <w:rPr>
+          <w:sz w:val="24"/>
+          <w:szCs w:val="24"/>
+          <w:highlight w:val="cyan"/>
+        </w:rPr>
+        <w:t>____</w:t>
+      </w:r>
+      <w:r>
+        <w:rPr>
+          <w:sz w:val="24"/>
+          <w:szCs w:val="24"/>
+        </w:rPr>
+        <w:t xml:space="preserve"> рублей</w:t>
+      </w:r>
+      <w:r>
+        <w:rPr>
+          <w:sz w:val="24"/>
+          <w:szCs w:val="24"/>
+        </w:rPr>
+        <w:t>.</w:t>
+      </w:r>
+      <w:r>
+        <w:rPr>
+          <w:sz w:val="24"/>
+          <w:szCs w:val="24"/>
+        </w:rPr>
+        <w:t>{/</w:t>
+      </w:r>
+      <w:r>
+        <w:rPr>
           <w:lang w:eastAsia="ja-JP"/>
         </w:rPr>
         <w:t>полная_оплата</w:t>
       </w:r>
       <w:r>
+        <w:rPr>
+          <w:sz w:val="24"/>
+          <w:szCs w:val="24"/>
+        </w:rPr>
         <w:t>}</w:t>
       </w:r>
     </w:p>
     <w:p>
-      <w:pPr>
-        <w:ind w:firstLine="720"/>
-        <w:rPr>
-          <w:sz w:val="24"/>
-          <w:szCs w:val="24"/>
-        </w:rPr>
-      </w:pPr>
-      <w:r>
-        <w:rPr>
-          <w:sz w:val="24"/>
-          <w:szCs w:val="24"/>
-        </w:rPr>
-        <w:t xml:space="preserve">3.4 </w:t>
-      </w:r>
-      <w:r>
-        <w:rPr>
-          <w:sz w:val="24"/>
-          <w:szCs w:val="24"/>
-        </w:rPr>
-        <w:t>В</w:t>
-      </w:r>
-      <w:r>
-        <w:rPr>
-          <w:sz w:val="24"/>
-          <w:szCs w:val="24"/>
-        </w:rPr>
-        <w:t xml:space="preserve"> течение 2 (двух) рабочих дней с даты подписания Договора</w:t>
+      <w:r>
+        <w:t>{#</w:t>
+      </w:r>
+      <w:r>
+        <w:rPr>
+          <w:lang w:eastAsia="ja-JP"/>
+        </w:rPr>
+        <w:t>пост_оплата</w:t>
+      </w:r>
+      <w:r>
+        <w:t>}</w:t>
+      </w:r>
+      <w:r>
+        <w:rPr>
+          <w:sz w:val="24"/>
+          <w:szCs w:val="24"/>
+        </w:rPr>
+        <w:t>3.4 В течение 2 (двух) рабочих дней с момента передачи результата работ Заказчику</w:t>
+      </w:r>
+      <w:r>
+        <w:rPr>
+          <w:sz w:val="24"/>
+          <w:szCs w:val="24"/>
+        </w:rPr>
+        <w:t>, он оплачивает</w:t>
+      </w:r>
+      <w:r>
+        <w:rPr>
+          <w:sz w:val="24"/>
+          <w:szCs w:val="24"/>
+        </w:rPr>
+        <w:t xml:space="preserve"> производит оплату стоимости работ </w:t>
+      </w:r>
+      <w:r>
+        <w:rPr>
+          <w:sz w:val="24"/>
+          <w:szCs w:val="24"/>
+        </w:rPr>
+        <w:t>в полном объеме</w:t>
       </w:r>
       <w:r>
         <w:rPr>
@@ -758,14 +866,7 @@
           <w:sz w:val="24"/>
           <w:szCs w:val="24"/>
         </w:rPr>
-        <w:t xml:space="preserve">Заказчик производит оплату стоимости работ </w:t>
-      </w:r>
-      <w:r>
-        <w:rPr>
-          <w:sz w:val="24"/>
-          <w:szCs w:val="24"/>
-        </w:rPr>
-        <w:t>в полном объеме</w:t>
+        <w:t>в размере</w:t>
       </w:r>
       <w:r>
         <w:rPr>
@@ -774,12 +875,13 @@
         </w:rPr>
         <w:t xml:space="preserve"> </w:t>
       </w:r>
-      <w:r>
-        <w:rPr>
-          <w:sz w:val="24"/>
-          <w:szCs w:val="24"/>
-        </w:rPr>
-        <w:t>в размере</w:t>
+      <w:proofErr w:type="gramStart"/>
+      <w:r>
+        <w:rPr>
+          <w:sz w:val="24"/>
+          <w:szCs w:val="24"/>
+        </w:rPr>
+        <w:t xml:space="preserve">- </w:t>
       </w:r>
       <w:r>
         <w:rPr>
@@ -788,21 +890,6 @@
         </w:rPr>
         <w:t xml:space="preserve"> </w:t>
       </w:r>
-      <w:proofErr w:type="gramStart"/>
-      <w:r>
-        <w:rPr>
-          <w:sz w:val="24"/>
-          <w:szCs w:val="24"/>
-        </w:rPr>
-        <w:t xml:space="preserve">- </w:t>
-      </w:r>
-      <w:r>
-        <w:rPr>
-          <w:sz w:val="24"/>
-          <w:szCs w:val="24"/>
-        </w:rPr>
-        <w:t xml:space="preserve"> </w:t>
-      </w:r>
       <w:r>
         <w:rPr>
           <w:sz w:val="24"/>
@@ -834,178 +921,25 @@
         </w:rPr>
         <w:t>.</w:t>
       </w:r>
-    </w:p>
-    <w:p>
-      <w:pPr>
-        <w:ind w:firstLine="720"/>
-        <w:rPr>
-          <w:sz w:val="24"/>
-          <w:szCs w:val="24"/>
-          <w:lang w:val="en-US"/>
-        </w:rPr>
-      </w:pPr>
-      <w:r>
-        <w:rPr>
-          <w:sz w:val="24"/>
-          <w:szCs w:val="24"/>
-          <w:lang w:val="en-US"/>
-        </w:rPr>
-        <w:t>{/if}</w:t>
-      </w:r>
-    </w:p>
-    <w:p>
-      <w:r>
-        <w:t>{#</w:t>
-      </w:r>
-      <w:r>
-        <w:rPr>
-          <w:lang w:val="en-US"/>
-        </w:rPr>
-        <w:t>if</w:t>
+      <w:r>
+        <w:rPr>
+          <w:sz w:val="24"/>
+          <w:szCs w:val="24"/>
+        </w:rPr>
+        <w:t>{/</w:t>
       </w:r>
       <w:r>
         <w:rPr>
           <w:lang w:eastAsia="ja-JP"/>
         </w:rPr>
-        <w:t xml:space="preserve"> </w:t>
-      </w:r>
-      <w:r>
-        <w:rPr>
-          <w:lang w:eastAsia="ja-JP"/>
-        </w:rPr>
-        <w:t>пост</w:t>
-      </w:r>
-      <w:r>
-        <w:rPr>
-          <w:lang w:eastAsia="ja-JP"/>
-        </w:rPr>
-        <w:t>_оплата</w:t>
-      </w:r>
-      <w:r>
+        <w:t>пост_оплата</w:t>
+      </w:r>
+      <w:r>
+        <w:rPr>
+          <w:sz w:val="24"/>
+          <w:szCs w:val="24"/>
+        </w:rPr>
         <w:t>}</w:t>
-      </w:r>
-    </w:p>
-    <w:p>
-      <w:pPr>
-        <w:ind w:firstLine="720"/>
-        <w:rPr>
-          <w:sz w:val="24"/>
-          <w:szCs w:val="24"/>
-        </w:rPr>
-      </w:pPr>
-      <w:r>
-        <w:rPr>
-          <w:sz w:val="24"/>
-          <w:szCs w:val="24"/>
-        </w:rPr>
-        <w:lastRenderedPageBreak/>
-        <w:t>3.4 В течение 2 (двух) рабочих дней с момента передачи результата работ Заказчику</w:t>
-      </w:r>
-      <w:r>
-        <w:rPr>
-          <w:sz w:val="24"/>
-          <w:szCs w:val="24"/>
-        </w:rPr>
-        <w:t>, он оплачивает</w:t>
-      </w:r>
-      <w:r>
-        <w:rPr>
-          <w:sz w:val="24"/>
-          <w:szCs w:val="24"/>
-        </w:rPr>
-        <w:t xml:space="preserve"> производит оплату стоимости работ </w:t>
-      </w:r>
-      <w:r>
-        <w:rPr>
-          <w:sz w:val="24"/>
-          <w:szCs w:val="24"/>
-        </w:rPr>
-        <w:t>в полном объеме</w:t>
-      </w:r>
-      <w:r>
-        <w:rPr>
-          <w:sz w:val="24"/>
-          <w:szCs w:val="24"/>
-        </w:rPr>
-        <w:t xml:space="preserve"> </w:t>
-      </w:r>
-      <w:r>
-        <w:rPr>
-          <w:sz w:val="24"/>
-          <w:szCs w:val="24"/>
-        </w:rPr>
-        <w:t>в размере</w:t>
-      </w:r>
-      <w:r>
-        <w:rPr>
-          <w:sz w:val="24"/>
-          <w:szCs w:val="24"/>
-        </w:rPr>
-        <w:t xml:space="preserve"> </w:t>
-      </w:r>
-      <w:proofErr w:type="gramStart"/>
-      <w:r>
-        <w:rPr>
-          <w:sz w:val="24"/>
-          <w:szCs w:val="24"/>
-        </w:rPr>
-        <w:t xml:space="preserve">- </w:t>
-      </w:r>
-      <w:r>
-        <w:rPr>
-          <w:sz w:val="24"/>
-          <w:szCs w:val="24"/>
-        </w:rPr>
-        <w:t xml:space="preserve"> </w:t>
-      </w:r>
-      <w:r>
-        <w:rPr>
-          <w:sz w:val="24"/>
-          <w:szCs w:val="24"/>
-          <w:highlight w:val="cyan"/>
-        </w:rPr>
-        <w:t>_</w:t>
-      </w:r>
-      <w:proofErr w:type="gramEnd"/>
-      <w:r>
-        <w:rPr>
-          <w:sz w:val="24"/>
-          <w:szCs w:val="24"/>
-          <w:highlight w:val="cyan"/>
-        </w:rPr>
-        <w:t>____</w:t>
-      </w:r>
-      <w:r>
-        <w:rPr>
-          <w:sz w:val="24"/>
-          <w:szCs w:val="24"/>
-        </w:rPr>
-        <w:t xml:space="preserve"> рублей</w:t>
-      </w:r>
-      <w:r>
-        <w:rPr>
-          <w:sz w:val="24"/>
-          <w:szCs w:val="24"/>
-        </w:rPr>
-        <w:t>.</w:t>
-      </w:r>
-    </w:p>
-    <w:p>
-      <w:pPr>
-        <w:ind w:firstLine="720"/>
-        <w:rPr>
-          <w:sz w:val="24"/>
-          <w:szCs w:val="24"/>
-          <w:lang w:val="en-US" w:eastAsia="ja-JP"/>
-        </w:rPr>
-      </w:pPr>
-      <w:r>
-        <w:rPr>
-          <w:sz w:val="24"/>
-          <w:szCs w:val="24"/>
-          <w:lang w:val="en-US"/>
-        </w:rPr>
-        <w:t>{/if}</w:t>
       </w:r>
     </w:p>
     <w:p>
@@ -1046,6 +980,7 @@
       </w:pPr>
       <w:bookmarkStart w:id="13" w:name="_ref_1-d66fb2d3c1dc41"/>
       <w:r>
+        <w:lastRenderedPageBreak/>
         <w:t xml:space="preserve">Обязательство Заказчика по оплате считается исполненным в момент </w:t>
       </w:r>
       <w:r>
@@ -1059,6 +994,7 @@
     <w:p>
       <w:pPr>
         <w:pStyle w:val="1"/>
+        <w:ind w:firstLine="0"/>
       </w:pPr>
       <w:bookmarkStart w:id="14" w:name="_ref_1-2e68de27db9643"/>
       <w:r>
@@ -1072,1294 +1008,1049 @@
       </w:pPr>
       <w:bookmarkStart w:id="15" w:name="_ref_1-69910574622146"/>
       <w:r>
-        <w:t xml:space="preserve">Подрядчик обязуется приступить к работе, предусмотренной Договором, в течение </w:t>
-      </w:r>
-      <w:r>
-        <w:t>{#</w:t>
-      </w:r>
-      <w:r>
-        <w:rPr>
-          <w:lang w:val="en-US"/>
-        </w:rPr>
-        <w:t>if</w:t>
-      </w:r>
-      <w:r>
-        <w:rPr>
-          <w:lang w:eastAsia="ja-JP"/>
-        </w:rPr>
-        <w:t xml:space="preserve"> доп_</w:t>
-      </w:r>
-      <w:proofErr w:type="gramStart"/>
-      <w:r>
-        <w:rPr>
-          <w:lang w:eastAsia="ja-JP"/>
-        </w:rPr>
-        <w:t>настройки</w:t>
-      </w:r>
-      <w:r>
-        <w:t>}</w:t>
+        <w:t>Подрядчик обязуется приступить к работе, предусмотренной Договором, в течение</w:t>
+      </w:r>
+      <w:r>
+        <w:t xml:space="preserve"> </w:t>
       </w:r>
       <w:r>
         <w:rPr>
           <w:highlight w:val="yellow"/>
           <w:lang w:eastAsia="ja-JP"/>
         </w:rPr>
-        <w:t>{</w:t>
+        <w:t>{начало_работы</w:t>
+      </w:r>
+      <w:r>
+        <w:t>}</w:t>
+      </w:r>
+      <w:r>
+        <w:t xml:space="preserve"> </w:t>
+      </w:r>
+      <w:r>
+        <w:t>рабочих дней</w:t>
+      </w:r>
+      <w:r>
+        <w:t xml:space="preserve"> с момента </w:t>
+      </w:r>
+      <w:r>
+        <w:t xml:space="preserve">наступления двух событий: </w:t>
+      </w:r>
+      <w:r>
+        <w:t>уплаты Заказчиком аванса и</w:t>
+      </w:r>
+      <w:r>
+        <w:t xml:space="preserve"> передач</w:t>
+      </w:r>
+      <w:r>
+        <w:t>а</w:t>
+      </w:r>
+      <w:r>
+        <w:t xml:space="preserve"> Заказчиком</w:t>
+      </w:r>
+      <w:r>
+        <w:t xml:space="preserve"> Подрядчику</w:t>
+      </w:r>
+      <w:r>
+        <w:t xml:space="preserve"> необходимой </w:t>
+      </w:r>
+      <w:r>
+        <w:t xml:space="preserve">для выполнения работ по настоящему договору </w:t>
+      </w:r>
+      <w:r>
+        <w:t>информации</w:t>
+      </w:r>
+      <w:r>
+        <w:t xml:space="preserve"> и документов.</w:t>
+      </w:r>
+    </w:p>
+    <w:p>
+      <w:pPr>
+        <w:pStyle w:val="2"/>
+      </w:pPr>
+      <w:r>
+        <w:t xml:space="preserve">Подрядчик обязуется </w:t>
+      </w:r>
+      <w:r>
+        <w:t xml:space="preserve">завершить </w:t>
+      </w:r>
+      <w:r>
+        <w:t>работы</w:t>
+      </w:r>
+      <w:r>
+        <w:t xml:space="preserve"> в течение</w:t>
+      </w:r>
+      <w:r>
+        <w:t xml:space="preserve"> </w:t>
+      </w:r>
+      <w:r>
+        <w:rPr>
+          <w:highlight w:val="yellow"/>
+        </w:rPr>
+        <w:t>{финал}</w:t>
+      </w:r>
+      <w:r>
+        <w:t xml:space="preserve"> </w:t>
+      </w:r>
+      <w:r>
+        <w:t xml:space="preserve">дней </w:t>
+      </w:r>
+      <w:r>
+        <w:t xml:space="preserve">с момента согласования Сторонами </w:t>
+      </w:r>
+      <w:r>
+        <w:t>предварительного дизайн-проекта</w:t>
+      </w:r>
+      <w:r>
+        <w:t>.</w:t>
+      </w:r>
+      <w:bookmarkEnd w:id="15"/>
+      <w:r>
+        <w:t xml:space="preserve"> Согласование предварительного дизайн-проекта стороны осуществляют посредством обмена письмами по адресам электронной почты: со стороны Заказчика</w:t>
+      </w:r>
+      <w:r>
+        <w:rPr>
+          <w:highlight w:val="cyan"/>
+        </w:rPr>
+        <w:t>______________</w:t>
+      </w:r>
+      <w:r>
+        <w:t xml:space="preserve">, со стороны </w:t>
+      </w:r>
+      <w:proofErr w:type="gramStart"/>
+      <w:r>
+        <w:t>Подрядчика:</w:t>
+      </w:r>
+      <w:r>
+        <w:rPr>
+          <w:highlight w:val="cyan"/>
+        </w:rPr>
+        <w:t>_</w:t>
       </w:r>
       <w:proofErr w:type="gramEnd"/>
+      <w:r>
+        <w:rPr>
+          <w:highlight w:val="cyan"/>
+        </w:rPr>
+        <w:t>__________________</w:t>
+      </w:r>
+      <w:r>
+        <w:t>.</w:t>
+      </w:r>
+    </w:p>
+    <w:p>
+      <w:pPr>
+        <w:pStyle w:val="2"/>
+      </w:pPr>
+      <w:bookmarkStart w:id="16" w:name="_ref_1-57827d831b1143"/>
+      <w:r>
+        <w:t>Подрядчик самостоятельно выбирает способы и методы выполнения работ, обеспечивая при этом достижение ожидаемого результата. Для выполнения работ Подрядчик использует собственные технические средства и программное обеспечение. Подрядчик должен обеспечить достаточный уровень технического оснащения и программного обеспечения, позволяющий выполнить работы надлежащим образом.</w:t>
+      </w:r>
+    </w:p>
+    <w:p>
+      <w:pPr>
+        <w:pStyle w:val="2"/>
+      </w:pPr>
+      <w:r>
+        <w:t xml:space="preserve">Чтобы разработать </w:t>
+      </w:r>
       <w:r>
         <w:rPr>
           <w:highlight w:val="yellow"/>
           <w:lang w:eastAsia="ja-JP"/>
         </w:rPr>
-        <w:t>начало_работы}</w:t>
-      </w:r>
-      <w:r>
-        <w:t>{:</w:t>
-      </w:r>
-      <w:r>
-        <w:rPr>
-          <w:lang w:val="en-US"/>
-        </w:rPr>
-        <w:t>else</w:t>
-      </w:r>
-      <w:r>
-        <w:t>}</w:t>
-      </w:r>
-      <w:r>
-        <w:t>3 (Трех)</w:t>
-      </w:r>
-      <w:r>
-        <w:t>{/</w:t>
-      </w:r>
-      <w:r>
-        <w:rPr>
-          <w:lang w:val="en-US"/>
-        </w:rPr>
-        <w:t>if</w:t>
-      </w:r>
-      <w:r>
-        <w:t>}</w:t>
-      </w:r>
-      <w:r>
-        <w:t xml:space="preserve"> </w:t>
-      </w:r>
-      <w:r>
-        <w:t xml:space="preserve">рабочих дней </w:t>
-      </w:r>
-      <w:r>
-        <w:t xml:space="preserve"> с момента </w:t>
-      </w:r>
-      <w:r>
-        <w:t xml:space="preserve">наступления двух событий: </w:t>
-      </w:r>
-      <w:r>
-        <w:t>уплаты Заказчиком аванса и</w:t>
-      </w:r>
-      <w:r>
-        <w:t xml:space="preserve"> передач</w:t>
-      </w:r>
-      <w:r>
-        <w:t>а</w:t>
-      </w:r>
-      <w:r>
-        <w:t xml:space="preserve"> Заказчиком</w:t>
-      </w:r>
-      <w:r>
-        <w:t xml:space="preserve"> Подрядчику</w:t>
-      </w:r>
-      <w:r>
-        <w:t xml:space="preserve"> необходимой </w:t>
-      </w:r>
-      <w:r>
-        <w:t xml:space="preserve">для выполнения работ по настоящему договору </w:t>
-      </w:r>
-      <w:r>
-        <w:t>информации</w:t>
-      </w:r>
-      <w:r>
-        <w:t xml:space="preserve"> и документов.</w:t>
-      </w:r>
-    </w:p>
-    <w:p>
-      <w:pPr>
-        <w:pStyle w:val="2"/>
-      </w:pPr>
-      <w:r>
-        <w:t xml:space="preserve">Подрядчик обязуется </w:t>
-      </w:r>
-      <w:r>
-        <w:t xml:space="preserve">завершить </w:t>
-      </w:r>
-      <w:r>
-        <w:t>работы</w:t>
-      </w:r>
-      <w:r>
-        <w:t xml:space="preserve"> в течение</w:t>
-      </w:r>
-      <w:r>
-        <w:t xml:space="preserve"> </w:t>
-      </w:r>
-      <w:r>
-        <w:rPr>
-          <w:highlight w:val="yellow"/>
-        </w:rPr>
-        <w:t>{финал}</w:t>
-      </w:r>
-      <w:r>
-        <w:t xml:space="preserve"> </w:t>
-      </w:r>
-      <w:r>
-        <w:t xml:space="preserve">дней </w:t>
-      </w:r>
-      <w:r>
-        <w:t xml:space="preserve">с момента согласования Сторонами </w:t>
-      </w:r>
-      <w:r>
-        <w:t>предварительного дизайн-проекта</w:t>
-      </w:r>
-      <w:r>
-        <w:t>.</w:t>
-      </w:r>
-      <w:bookmarkEnd w:id="15"/>
-      <w:r>
-        <w:t xml:space="preserve"> Согласование предварительного дизайн-проекта стороны осуществляют посредством обмена письмами по адресам электронной почты: со стороны Заказчика</w:t>
-      </w:r>
-      <w:r>
-        <w:rPr>
-          <w:highlight w:val="cyan"/>
-        </w:rPr>
-        <w:t>______________</w:t>
-      </w:r>
-      <w:r>
-        <w:t xml:space="preserve">, со стороны </w:t>
-      </w:r>
-      <w:proofErr w:type="gramStart"/>
-      <w:r>
-        <w:t>Подрядчика:</w:t>
-      </w:r>
-      <w:r>
-        <w:rPr>
-          <w:highlight w:val="cyan"/>
-        </w:rPr>
-        <w:t>_</w:t>
-      </w:r>
-      <w:proofErr w:type="gramEnd"/>
-      <w:r>
-        <w:rPr>
-          <w:highlight w:val="cyan"/>
-        </w:rPr>
-        <w:t>__________________</w:t>
-      </w:r>
-      <w:r>
-        <w:t>.</w:t>
-      </w:r>
-    </w:p>
-    <w:p>
-      <w:pPr>
-        <w:pStyle w:val="2"/>
-      </w:pPr>
-      <w:bookmarkStart w:id="16" w:name="_ref_1-57827d831b1143"/>
-      <w:r>
-        <w:t>Подрядчик самостоятельно выбирает способы и методы выполнения работ, обеспечивая при этом достижение ожидаемого результата. Для выполнения работ Подрядчик использует собственные технические средства и программное обеспечение. Подрядчик должен обеспечить достаточный уровень технического оснащения и программного обеспечения, позволяющий выполнить работы надлежащим образом.</w:t>
-      </w:r>
-    </w:p>
-    <w:p>
-      <w:pPr>
-        <w:pStyle w:val="2"/>
-      </w:pPr>
-      <w:r>
-        <w:t xml:space="preserve">Чтобы разработать </w:t>
+        <w:t>{</w:t>
       </w:r>
       <w:r>
         <w:rPr>
           <w:highlight w:val="yellow"/>
           <w:lang w:eastAsia="ja-JP"/>
         </w:rPr>
-        <w:t>{</w:t>
+        <w:t>проект</w:t>
       </w:r>
       <w:r>
         <w:rPr>
           <w:highlight w:val="yellow"/>
           <w:lang w:eastAsia="ja-JP"/>
         </w:rPr>
-        <w:t>проект</w:t>
-      </w:r>
-      <w:r>
-        <w:rPr>
+        <w:t>}</w:t>
+      </w:r>
+      <w:r>
+        <w:t xml:space="preserve">, </w:t>
+      </w:r>
+      <w:r>
+        <w:t xml:space="preserve">Заказчик обязуется предоставить Исполнителю в электронном виде всю необходимую информацию и документы, указанные в Приложении №1 к настоящему договору на адрес электронной почты Подрядчика, указанный в </w:t>
+      </w:r>
+      <w:proofErr w:type="gramStart"/>
+      <w:r>
+        <w:t>п.4</w:t>
+      </w:r>
+      <w:r>
+        <w:t xml:space="preserve">.2 </w:t>
+      </w:r>
+      <w:r>
+        <w:t xml:space="preserve"> настоящего</w:t>
+      </w:r>
+      <w:proofErr w:type="gramEnd"/>
+      <w:r>
+        <w:t xml:space="preserve"> договора.</w:t>
+      </w:r>
+    </w:p>
+    <w:p>
+      <w:pPr>
+        <w:ind w:firstLine="0"/>
+        <w:rPr>
+          <w:sz w:val="24"/>
+          <w:szCs w:val="24"/>
+        </w:rPr>
+      </w:pPr>
+      <w:r>
+        <w:t xml:space="preserve">При этом </w:t>
+      </w:r>
+      <w:r>
+        <w:rPr>
+          <w:sz w:val="24"/>
+          <w:szCs w:val="24"/>
+        </w:rPr>
+        <w:t xml:space="preserve">Заказчик несет юридическую, материальную и любую иную ответственность за содержание, качество и соответствие действующему законодательству информации, переданной </w:t>
+      </w:r>
+      <w:r>
+        <w:rPr>
+          <w:sz w:val="24"/>
+          <w:szCs w:val="24"/>
+        </w:rPr>
+        <w:t>Подрядчику</w:t>
+      </w:r>
+      <w:r>
+        <w:rPr>
+          <w:sz w:val="24"/>
+          <w:szCs w:val="24"/>
+        </w:rPr>
+        <w:t xml:space="preserve"> для </w:t>
+      </w:r>
+      <w:r>
+        <w:rPr>
+          <w:sz w:val="24"/>
+          <w:szCs w:val="24"/>
+        </w:rPr>
+        <w:t>выполнения работ по настоящему договору</w:t>
+      </w:r>
+      <w:r>
+        <w:rPr>
+          <w:sz w:val="24"/>
+          <w:szCs w:val="24"/>
+        </w:rPr>
+        <w:t xml:space="preserve">. Также Заказчик принимает на себя всю ответственность за то, что предоставленные им </w:t>
+      </w:r>
+      <w:r>
+        <w:rPr>
+          <w:sz w:val="24"/>
+          <w:szCs w:val="24"/>
+        </w:rPr>
+        <w:t>Подрядчику</w:t>
+      </w:r>
+      <w:r>
+        <w:rPr>
+          <w:sz w:val="24"/>
+          <w:szCs w:val="24"/>
+        </w:rPr>
+        <w:t xml:space="preserve"> по настоящему Договору материалы (текстовые, фото и видео) не нарушают авторских и исключительных имущественных прав третьих лиц. Все вопросы, касающиеся взаимодействия с такими третьими лицами, включая авторов материалов, решаются Заказчиком самостоятельно.</w:t>
+      </w:r>
+    </w:p>
+    <w:p>
+      <w:pPr>
+        <w:pStyle w:val="2"/>
+      </w:pPr>
+      <w:r>
+        <w:t xml:space="preserve">В течение </w:t>
+      </w:r>
+      <w:r>
+        <w:rPr>
+          <w:highlight w:val="yellow"/>
+        </w:rPr>
+        <w:t>{срок}</w:t>
+      </w:r>
+      <w:r>
+        <w:t xml:space="preserve"> рабочих дней </w:t>
+      </w:r>
+      <w:r>
+        <w:t xml:space="preserve">с момента </w:t>
+      </w:r>
+      <w:r>
+        <w:t>начала работы</w:t>
+      </w:r>
+      <w:r>
+        <w:t xml:space="preserve"> подрядчик </w:t>
+      </w:r>
+      <w:r>
+        <w:t>обязуется</w:t>
+      </w:r>
+      <w:r>
+        <w:t xml:space="preserve"> </w:t>
+      </w:r>
+      <w:r>
+        <w:t>разработать</w:t>
+      </w:r>
+      <w:r>
+        <w:t xml:space="preserve"> </w:t>
+      </w:r>
+      <w:r>
+        <w:rPr>
+          <w:highlight w:val="yellow"/>
+        </w:rPr>
+        <w:t>{проект}</w:t>
+      </w:r>
+      <w:r>
+        <w:t xml:space="preserve"> (дизайн-проект) не менее чем в </w:t>
+      </w:r>
+      <w:r>
+        <w:rPr>
+          <w:highlight w:val="yellow"/>
+        </w:rPr>
+        <w:t>{варианты}</w:t>
+      </w:r>
+      <w:r>
+        <w:t xml:space="preserve"> вариантах в </w:t>
+      </w:r>
+      <w:r>
+        <w:t>рамках</w:t>
+      </w:r>
+      <w:r>
+        <w:t xml:space="preserve"> дизайн-концепци</w:t>
+      </w:r>
+      <w:r>
+        <w:t>и</w:t>
+      </w:r>
+      <w:r>
+        <w:t>.</w:t>
+      </w:r>
+      <w:r>
+        <w:t xml:space="preserve"> После получения корректировок Заказчика </w:t>
+      </w:r>
+      <w:r>
+        <w:t xml:space="preserve">вносить необходимые изменения в выбранный Заказчиком </w:t>
+      </w:r>
+      <w:r>
+        <w:t xml:space="preserve">проект и в течение </w:t>
+      </w:r>
+      <w:r>
+        <w:rPr>
+          <w:highlight w:val="yellow"/>
+        </w:rPr>
+        <w:t>{финал}</w:t>
+      </w:r>
+      <w:r>
+        <w:t xml:space="preserve"> рабочих дней предостав</w:t>
+      </w:r>
+      <w:r>
+        <w:t>ит</w:t>
+      </w:r>
+      <w:r>
+        <w:t xml:space="preserve">ь Заказчику на согласование подкорректированный вариант. При этом </w:t>
+      </w:r>
+      <w:r>
+        <w:rPr>
+          <w:b/>
+        </w:rPr>
+        <w:t xml:space="preserve">под корректировками Стороны понимают – уточнение, детализацию в рамках согласованной </w:t>
+      </w:r>
+      <w:r>
+        <w:rPr>
+          <w:b/>
+        </w:rPr>
+        <w:t xml:space="preserve">сторонами </w:t>
+      </w:r>
+      <w:r>
+        <w:rPr>
+          <w:b/>
+        </w:rPr>
+        <w:t>дизайн-концепции</w:t>
+      </w:r>
+      <w:r>
+        <w:t>. При изменении</w:t>
+      </w:r>
+      <w:r>
+        <w:t xml:space="preserve"> Заказчиком</w:t>
+      </w:r>
+      <w:r>
+        <w:t xml:space="preserve"> положений дизайн-концепции и</w:t>
+      </w:r>
+      <w:r>
+        <w:t>/или</w:t>
+      </w:r>
+      <w:r>
+        <w:t xml:space="preserve"> положений Задания на выполнение работы цена Работ по настоящему договору может быть изменена Подрядчиком.</w:t>
+      </w:r>
+      <w:r>
+        <w:t xml:space="preserve"> </w:t>
+      </w:r>
+    </w:p>
+    <w:p>
+      <w:pPr>
+        <w:pStyle w:val="2"/>
+      </w:pPr>
+      <w:r>
+        <w:t xml:space="preserve">При получении Заказчиком вариантов дизайн-проекта, указанных в п.4.5 настоящего </w:t>
+      </w:r>
+      <w:proofErr w:type="gramStart"/>
+      <w:r>
+        <w:t>договора  Заказчик</w:t>
+      </w:r>
+      <w:proofErr w:type="gramEnd"/>
+      <w:r>
+        <w:t xml:space="preserve"> в течение 5 (Пяти) рабочих дней  с момента их получения дней выбирает один из предложенных вариантов и представляет Подрядчику необходим</w:t>
+      </w:r>
+      <w:r>
+        <w:t>ые корректировки для доработки.</w:t>
+      </w:r>
+    </w:p>
+    <w:p>
+      <w:pPr>
+        <w:pStyle w:val="2"/>
+      </w:pPr>
+      <w:r>
+        <w:t xml:space="preserve">Созданные Подрядчиком визуальные, аудио и аудиовизуальные объекты должен быть переданы Заказчику </w:t>
+      </w:r>
+      <w:proofErr w:type="gramStart"/>
+      <w:r>
+        <w:t>способом,  позволяющим</w:t>
+      </w:r>
+      <w:proofErr w:type="gramEnd"/>
+      <w:r>
+        <w:t xml:space="preserve"> передать их без потери в качестве и обеспечивающим дальнейшее использование Заказчиком по назначению</w:t>
+      </w:r>
+      <w:r>
+        <w:t>.</w:t>
+      </w:r>
+    </w:p>
+    <w:p>
+      <w:pPr>
+        <w:pStyle w:val="2"/>
+      </w:pPr>
+      <w:bookmarkStart w:id="17" w:name="_ref_1-199aac5e646040"/>
+      <w:bookmarkEnd w:id="16"/>
+      <w:r>
+        <w:t>Контроль за выполнением работы</w:t>
+      </w:r>
+      <w:bookmarkEnd w:id="17"/>
+      <w:r>
+        <w:t>:</w:t>
+      </w:r>
+    </w:p>
+    <w:p>
+      <w:pPr>
+        <w:pStyle w:val="3"/>
+      </w:pPr>
+      <w:bookmarkStart w:id="18" w:name="_ref_1-71129945b8dd4a"/>
+      <w:r>
+        <w:t>Заказчик вправе в любое время проверять ход и качество выполняемой Подрядчиком работы, не вмешиваясь в его деятельность.</w:t>
+      </w:r>
+      <w:bookmarkEnd w:id="18"/>
+    </w:p>
+    <w:p>
+      <w:pPr>
+        <w:pStyle w:val="3"/>
+      </w:pPr>
+      <w:bookmarkStart w:id="19" w:name="_ref_1-da7eaef8092540"/>
+      <w:r>
+        <w:t>Данный контроль Заказчик вправе осуществлять в следующих формах:</w:t>
+      </w:r>
+      <w:bookmarkEnd w:id="19"/>
+    </w:p>
+    <w:p>
+      <w:r>
+        <w:lastRenderedPageBreak/>
+        <w:t>- посредство</w:t>
+      </w:r>
+      <w:r>
+        <w:t>м запроса у Подрядчика сведений</w:t>
+      </w:r>
+      <w:r>
+        <w:t>;</w:t>
+      </w:r>
+    </w:p>
+    <w:p>
+      <w:r>
+        <w:t>- путем непосредственного осмотра и проверки выполняемой работы.</w:t>
+      </w:r>
+    </w:p>
+    <w:p>
+      <w:pPr>
+        <w:pStyle w:val="3"/>
+      </w:pPr>
+      <w:bookmarkStart w:id="20" w:name="_ref_1-13977aadb57043"/>
+      <w:r>
+        <w:t xml:space="preserve">Подрядчик обязан отвечать на письменные запросы Заказчика о предоставлении сведений в течение </w:t>
+      </w:r>
+      <w:r>
+        <w:t>3 (Трех) рабочих дней</w:t>
+      </w:r>
+      <w:r>
+        <w:t xml:space="preserve"> после получения запросов.</w:t>
+      </w:r>
+      <w:bookmarkEnd w:id="20"/>
+    </w:p>
+    <w:p>
+      <w:pPr>
+        <w:pStyle w:val="3"/>
+      </w:pPr>
+      <w:bookmarkStart w:id="21" w:name="_ref_1-39c145ed2c294a"/>
+      <w:r>
+        <w:t xml:space="preserve">Заказчик обязан известить Подрядчика о проведении непосредственного осмотра и проверки выполняемой работы за </w:t>
+      </w:r>
+      <w:r>
+        <w:t xml:space="preserve">1 (Один) рабочий день </w:t>
+      </w:r>
+      <w:r>
+        <w:t>до ее проведения.</w:t>
+      </w:r>
+      <w:bookmarkEnd w:id="21"/>
+    </w:p>
+    <w:p>
+      <w:pPr>
+        <w:pStyle w:val="3"/>
+      </w:pPr>
+      <w:bookmarkStart w:id="22" w:name="_ref_1-69c35b165ca247"/>
+      <w:r>
+        <w:t>Если при проведении осмотра и проверки выполняемой работы Заказчиком выявлены нарушения, стороны составляют и подписывают акт, в котором должны быть отражены эти нарушения.</w:t>
+      </w:r>
+      <w:bookmarkEnd w:id="22"/>
+    </w:p>
+    <w:p>
+      <w:pPr>
+        <w:pStyle w:val="2"/>
+      </w:pPr>
+      <w:bookmarkStart w:id="23" w:name="_ref_1-b586822414ca48"/>
+      <w:r>
+        <w:t>Риск случайной гибели или случайного повреждения материалов, оборудования и иного предоставленного Подрядчиком имущества несет Подрядчик.</w:t>
+      </w:r>
+      <w:bookmarkEnd w:id="23"/>
+    </w:p>
+    <w:p>
+      <w:pPr>
+        <w:pStyle w:val="2"/>
+      </w:pPr>
+      <w:bookmarkStart w:id="24" w:name="_ref_1-bdc4a5ec6f9a4c"/>
+      <w:r>
+        <w:t>Подрядчик вправе привлечь к исполнению своих обязательств по Договору других лиц - субподрядчиков.</w:t>
+      </w:r>
+      <w:bookmarkEnd w:id="24"/>
+    </w:p>
+    <w:p>
+      <w:pPr>
+        <w:pStyle w:val="1"/>
+        <w:ind w:firstLine="0"/>
+      </w:pPr>
+      <w:bookmarkStart w:id="25" w:name="_ref_1-b11b352b408e46"/>
+      <w:r>
+        <w:t>Приемка выполненной работы</w:t>
+      </w:r>
+      <w:bookmarkEnd w:id="25"/>
+    </w:p>
+    <w:p>
+      <w:pPr>
+        <w:pStyle w:val="2"/>
+      </w:pPr>
+      <w:bookmarkStart w:id="26" w:name="_ref_1-2a60960b204447"/>
+      <w:r>
+        <w:t xml:space="preserve">Заказчик </w:t>
+      </w:r>
+      <w:proofErr w:type="gramStart"/>
+      <w:r>
+        <w:t>обязан  принять</w:t>
+      </w:r>
+      <w:proofErr w:type="gramEnd"/>
+      <w:r>
+        <w:t xml:space="preserve"> выполненную работу (ее результат), а при обнаружении отступлений от Договора, немедленно заявить об этом Подрядчику.</w:t>
+      </w:r>
+      <w:bookmarkEnd w:id="26"/>
+      <w:r>
+        <w:t xml:space="preserve"> </w:t>
+      </w:r>
+    </w:p>
+    <w:p>
+      <w:pPr>
+        <w:pStyle w:val="2"/>
+      </w:pPr>
+      <w:bookmarkStart w:id="27" w:name="_ref_1-5f72361d9a9841"/>
+      <w:r>
+        <w:t xml:space="preserve">Заказчик обязуется осуществить </w:t>
+      </w:r>
+      <w:r>
+        <w:t>п</w:t>
+      </w:r>
+      <w:r>
+        <w:t xml:space="preserve">риемку </w:t>
+      </w:r>
+      <w:r>
+        <w:t>финального дизайн-проекта в теч</w:t>
+      </w:r>
+      <w:r>
+        <w:t>ение</w:t>
+      </w:r>
+      <w:r>
+        <w:t xml:space="preserve"> 2 (Двух) рабочих </w:t>
+      </w:r>
+      <w:proofErr w:type="gramStart"/>
+      <w:r>
+        <w:t xml:space="preserve">дней </w:t>
+      </w:r>
+      <w:r>
+        <w:t xml:space="preserve"> после</w:t>
+      </w:r>
+      <w:proofErr w:type="gramEnd"/>
+      <w:r>
+        <w:t xml:space="preserve"> истечения конечного срока выполнения работы. Извещение о готовности результата работы к сдаче Заказчику не направляется.</w:t>
+      </w:r>
+      <w:bookmarkEnd w:id="27"/>
+    </w:p>
+    <w:p>
+      <w:pPr>
+        <w:pStyle w:val="2"/>
+      </w:pPr>
+      <w:bookmarkStart w:id="28" w:name="_ref_1-d14dd7efe3c943"/>
+      <w:r>
+        <w:t xml:space="preserve">При обнаружении в ходе приёмки недостатков результата работы </w:t>
+      </w:r>
+      <w:r>
+        <w:t>Заказчик направляет Подрядчику   на адрес электронной почты акт</w:t>
+      </w:r>
+      <w:r>
+        <w:t xml:space="preserve"> о недостатках.</w:t>
+      </w:r>
+      <w:bookmarkEnd w:id="28"/>
+      <w:r>
+        <w:t xml:space="preserve"> </w:t>
+      </w:r>
+    </w:p>
+    <w:p>
+      <w:pPr>
+        <w:pStyle w:val="2"/>
+      </w:pPr>
+      <w:r>
+        <w:t>При отсутствии замечаний со стороны Заказчика в течение 3 (трех) рабочих дней с момента получения результата работ</w:t>
+      </w:r>
+      <w:r>
+        <w:t>,</w:t>
+      </w:r>
+      <w:r>
+        <w:t xml:space="preserve"> работы считаются выполненными надлежащим образом и принятыми Заказчиком</w:t>
+      </w:r>
+      <w:r>
+        <w:t xml:space="preserve">, после чего Стороны обязуются подписать Акт выполненных работ. </w:t>
+      </w:r>
+    </w:p>
+    <w:p>
+      <w:pPr>
+        <w:pStyle w:val="2"/>
+      </w:pPr>
+      <w:r>
+        <w:t xml:space="preserve">Подписание Сторонами Акта выполненных работ подтверждает приемку Заказчиком </w:t>
+      </w:r>
+      <w:r>
+        <w:t>все</w:t>
+      </w:r>
+      <w:r>
+        <w:t>х</w:t>
+      </w:r>
+      <w:r>
+        <w:t xml:space="preserve"> необходимы</w:t>
+      </w:r>
+      <w:r>
+        <w:t>х</w:t>
+      </w:r>
+      <w:r>
+        <w:t xml:space="preserve"> материал</w:t>
+      </w:r>
+      <w:r>
+        <w:t xml:space="preserve">ов </w:t>
+      </w:r>
+      <w:r>
+        <w:t>в соответствии с Заданием на выполнение Работ.</w:t>
+      </w:r>
+    </w:p>
+    <w:p>
+      <w:pPr>
+        <w:pStyle w:val="1"/>
+        <w:ind w:firstLine="0"/>
+      </w:pPr>
+      <w:r>
+        <w:t>Переход права собственности на результат интеллектуальной деятельности</w:t>
+      </w:r>
+    </w:p>
+    <w:p>
+      <w:pPr>
+        <w:pStyle w:val="2"/>
+      </w:pPr>
+      <w:r>
+        <w:t xml:space="preserve">После подписания Акта выполненных работ </w:t>
+      </w:r>
+      <w:r>
+        <w:t>и проведения всех расчетов по настоящему Договору Заказчик приобретает исключительные имущественные права на</w:t>
+      </w:r>
+      <w:r>
+        <w:t xml:space="preserve"> </w:t>
+      </w:r>
+      <w:r>
+        <w:rPr>
+          <w:highlight w:val="yellow"/>
+        </w:rPr>
+        <w:t>{проект}</w:t>
+      </w:r>
+      <w:r>
+        <w:t xml:space="preserve"> </w:t>
+      </w:r>
+      <w:r>
+        <w:t>и его компоненты</w:t>
+      </w:r>
+      <w:r>
+        <w:t>{#неполная_передача}</w:t>
+      </w:r>
+      <w:r>
+        <w:t xml:space="preserve">(за исключением </w:t>
+      </w:r>
+      <w:r>
+        <w:rPr>
+          <w:highlight w:val="cyan"/>
+        </w:rPr>
+        <w:t>_________________________</w:t>
+      </w:r>
+      <w:r>
+        <w:t>, правообладателем которых является Подрядчик)</w:t>
+      </w:r>
+      <w:r>
+        <w:t>{/</w:t>
+      </w:r>
+      <w:r>
+        <w:t>неполная_передача</w:t>
+      </w:r>
+      <w:r>
+        <w:t>}</w:t>
+      </w:r>
+      <w:r>
+        <w:t>, представляющие собой объекты авторского права в соответствии с законодательством Российской Федерации.</w:t>
+      </w:r>
+      <w:r>
+        <w:t xml:space="preserve"> </w:t>
+      </w:r>
+      <w:r>
+        <w:t>{#неполная_передача}</w:t>
+      </w:r>
+    </w:p>
+    <w:p>
+      <w:pPr>
+        <w:pStyle w:val="2"/>
+      </w:pPr>
+      <w:r>
+        <w:t xml:space="preserve">Заказчик не имеет права дублировать, передавать полностью или частично третьим лицам </w:t>
+      </w:r>
+      <w:r>
+        <w:rPr>
+          <w:highlight w:val="cyan"/>
+        </w:rPr>
+        <w:t>______________</w:t>
+      </w:r>
+      <w:proofErr w:type="gramStart"/>
+      <w:r>
+        <w:rPr>
+          <w:highlight w:val="cyan"/>
+        </w:rPr>
+        <w:t>_</w:t>
+      </w:r>
+      <w:r>
+        <w:t xml:space="preserve"> ,без</w:t>
+      </w:r>
+      <w:proofErr w:type="gramEnd"/>
+      <w:r>
+        <w:t xml:space="preserve"> письменного на то согласия Подрядчика.</w:t>
+      </w:r>
+      <w:r>
+        <w:t xml:space="preserve"> {/</w:t>
+      </w:r>
+      <w:r>
+        <w:t>неполная_передача</w:t>
+      </w:r>
+      <w:r>
+        <w:t>}</w:t>
+      </w:r>
+    </w:p>
+    <w:p>
+      <w:pPr>
+        <w:pStyle w:val="2"/>
+      </w:pPr>
+      <w:r>
+        <w:t xml:space="preserve">Моментом перехода права собственности на </w:t>
+      </w:r>
+      <w:r>
+        <w:t xml:space="preserve">{проект} </w:t>
+      </w:r>
+      <w:r>
+        <w:t>от Подрядчика</w:t>
+      </w:r>
+      <w:r>
+        <w:t xml:space="preserve"> </w:t>
+      </w:r>
+      <w:r>
+        <w:t>к Заказчику является момент подписания Акта выполненных работ по разработке сайта в полном объеме</w:t>
+      </w:r>
+      <w:r>
+        <w:t>, при условии полной оплаты стоимости работ по настоящему договору</w:t>
+      </w:r>
+      <w:r>
+        <w:t>.</w:t>
+      </w:r>
+    </w:p>
+    <w:p>
+      <w:pPr>
+        <w:pStyle w:val="2"/>
+      </w:pPr>
+      <w:r>
+        <w:t xml:space="preserve">Информация, работы, идеи, эскизы, полученные Заказчиком от Подрядчика в рамках настоящего Договора как варианты для выбора, отвергнутые им, не принятые и оплаченные, являются собственностью Подрядчика и не могут быть использованы Заказчиком или переданы третьим лицам без письменного на то разрешения Подрядчика. Заказчик не приобретает никаких авторских и/или смежных прав на данную информацию, работы, идеи, эскизы и в случае их использования или передачи третьим лицам несет </w:t>
+      </w:r>
+      <w:r>
+        <w:lastRenderedPageBreak/>
+        <w:t>ответственность, предусмотренную действующим законодательством РФ об авторском праве и смежных правах.</w:t>
+      </w:r>
+    </w:p>
+    <w:p>
+      <w:pPr>
+        <w:pStyle w:val="2"/>
+      </w:pPr>
+      <w:r>
+        <w:t>Исполнитель имеет право разместить результат работы по данному Договору в своем портфолио без согласования с Заказчиком.</w:t>
+      </w:r>
+    </w:p>
+    <w:p>
+      <w:pPr>
+        <w:pStyle w:val="1"/>
+        <w:ind w:firstLine="0"/>
+      </w:pPr>
+      <w:bookmarkStart w:id="29" w:name="_ref_1-a4ef577f98694f"/>
+      <w:r>
+        <w:t>Ответственность сторон</w:t>
+      </w:r>
+      <w:bookmarkEnd w:id="29"/>
+    </w:p>
+    <w:p>
+      <w:pPr>
+        <w:pStyle w:val="2"/>
+        <w:rPr>
+          <w:sz w:val="24"/>
+          <w:szCs w:val="24"/>
+        </w:rPr>
+      </w:pPr>
+      <w:r>
+        <w:t xml:space="preserve"> </w:t>
+      </w:r>
+      <w:r>
+        <w:rPr>
+          <w:sz w:val="24"/>
+          <w:szCs w:val="24"/>
+        </w:rPr>
+        <w:t>Если Подрядчик нарушает срок выполнения своих обязательств по Договору, Заказчик вправе потребовать пени в размере 0,1</w:t>
+      </w:r>
+      <w:proofErr w:type="gramStart"/>
+      <w:r>
+        <w:rPr>
+          <w:sz w:val="24"/>
+          <w:szCs w:val="24"/>
+        </w:rPr>
+        <w:t xml:space="preserve">%  </w:t>
+      </w:r>
+      <w:r>
+        <w:rPr>
+          <w:sz w:val="24"/>
+          <w:szCs w:val="24"/>
+        </w:rPr>
+        <w:t>от</w:t>
+      </w:r>
+      <w:proofErr w:type="gramEnd"/>
+      <w:r>
+        <w:rPr>
+          <w:sz w:val="24"/>
+          <w:szCs w:val="24"/>
+        </w:rPr>
+        <w:t xml:space="preserve"> стоимости обязательств, выполнение которых задержано, </w:t>
+      </w:r>
+      <w:r>
+        <w:rPr>
+          <w:sz w:val="24"/>
+          <w:szCs w:val="24"/>
+        </w:rPr>
+        <w:t xml:space="preserve">за каждый </w:t>
+      </w:r>
+      <w:r>
+        <w:rPr>
+          <w:sz w:val="24"/>
+          <w:szCs w:val="24"/>
+        </w:rPr>
+        <w:t xml:space="preserve"> </w:t>
+      </w:r>
+      <w:r>
+        <w:rPr>
+          <w:sz w:val="24"/>
+          <w:szCs w:val="24"/>
+        </w:rPr>
+        <w:t xml:space="preserve">день просрочки, но не более </w:t>
+      </w:r>
+      <w:r>
+        <w:rPr>
+          <w:sz w:val="24"/>
+          <w:szCs w:val="24"/>
+          <w:lang w:eastAsia="ja-JP"/>
+        </w:rPr>
+        <w:t>{#</w:t>
+      </w:r>
+      <w:r>
+        <w:rPr>
+          <w:sz w:val="24"/>
+          <w:szCs w:val="24"/>
+          <w:lang w:eastAsia="ja-JP"/>
+        </w:rPr>
+        <w:t>макс_пени</w:t>
+      </w:r>
+      <w:r>
+        <w:rPr>
+          <w:sz w:val="24"/>
+          <w:szCs w:val="24"/>
+          <w:lang w:eastAsia="ja-JP"/>
+        </w:rPr>
+        <w:t>}</w:t>
+      </w:r>
+      <w:r>
+        <w:rPr>
+          <w:sz w:val="24"/>
+          <w:szCs w:val="24"/>
           <w:highlight w:val="yellow"/>
           <w:lang w:eastAsia="ja-JP"/>
         </w:rPr>
+        <w:t>{пени}%</w:t>
+      </w:r>
+      <w:r>
+        <w:rPr>
+          <w:sz w:val="24"/>
+          <w:szCs w:val="24"/>
+        </w:rPr>
+        <w:t>{/</w:t>
+      </w:r>
+      <w:r>
+        <w:rPr>
+          <w:sz w:val="24"/>
+          <w:szCs w:val="24"/>
+          <w:lang w:eastAsia="ja-JP"/>
+        </w:rPr>
+        <w:t>макс_пени</w:t>
+      </w:r>
+      <w:r>
+        <w:rPr>
+          <w:sz w:val="24"/>
+          <w:szCs w:val="24"/>
+        </w:rPr>
         <w:t>}</w:t>
       </w:r>
       <w:r>
-        <w:t xml:space="preserve">, </w:t>
-      </w:r>
-      <w:r>
-        <w:t xml:space="preserve">Заказчик обязуется предоставить Исполнителю в электронном виде всю необходимую информацию и документы, указанные в Приложении №1 к настоящему договору на адрес электронной почты Подрядчика, указанный в </w:t>
-      </w:r>
-      <w:proofErr w:type="gramStart"/>
-      <w:r>
-        <w:t>п.4</w:t>
-      </w:r>
-      <w:r>
-        <w:t xml:space="preserve">.2 </w:t>
-      </w:r>
-      <w:r>
-        <w:t xml:space="preserve"> настоящего</w:t>
-      </w:r>
-      <w:proofErr w:type="gramEnd"/>
-      <w:r>
-        <w:t xml:space="preserve"> договора.</w:t>
-      </w:r>
-    </w:p>
-    <w:p>
-      <w:pPr>
+        <w:rPr>
+          <w:sz w:val="24"/>
+          <w:szCs w:val="24"/>
+        </w:rPr>
+        <w:t xml:space="preserve"> </w:t>
+      </w:r>
+      <w:r>
+        <w:rPr>
+          <w:sz w:val="24"/>
+          <w:szCs w:val="24"/>
+          <w:lang w:eastAsia="ja-JP"/>
+        </w:rPr>
+        <w:t>{</w:t>
+      </w:r>
+      <w:r>
+        <w:rPr>
+          <w:sz w:val="24"/>
+          <w:szCs w:val="24"/>
+          <w:lang w:eastAsia="ja-JP"/>
+        </w:rPr>
+        <w:t>^</w:t>
+      </w:r>
+      <w:r>
+        <w:rPr>
+          <w:sz w:val="24"/>
+          <w:szCs w:val="24"/>
+          <w:lang w:eastAsia="ja-JP"/>
+        </w:rPr>
+        <w:t>макс_пени</w:t>
+      </w:r>
+      <w:r>
+        <w:rPr>
+          <w:sz w:val="24"/>
+          <w:szCs w:val="24"/>
+          <w:lang w:eastAsia="ja-JP"/>
+        </w:rPr>
+        <w:t>}</w:t>
+      </w:r>
+      <w:r>
+        <w:rPr>
+          <w:rFonts w:hint="eastAsia"/>
+          <w:sz w:val="24"/>
+          <w:szCs w:val="24"/>
+          <w:lang w:eastAsia="ja-JP"/>
+        </w:rPr>
+        <w:t>3</w:t>
+      </w:r>
+      <w:r>
+        <w:rPr>
+          <w:sz w:val="24"/>
+          <w:szCs w:val="24"/>
+        </w:rPr>
+        <w:t>0%</w:t>
+      </w:r>
+      <w:r>
+        <w:rPr>
+          <w:sz w:val="24"/>
+          <w:szCs w:val="24"/>
+        </w:rPr>
+        <w:t>{/</w:t>
+      </w:r>
+      <w:r>
+        <w:rPr>
+          <w:sz w:val="24"/>
+          <w:szCs w:val="24"/>
+          <w:lang w:eastAsia="ja-JP"/>
+        </w:rPr>
+        <w:t>макс_пени</w:t>
+      </w:r>
+      <w:r>
+        <w:rPr>
+          <w:sz w:val="24"/>
+          <w:szCs w:val="24"/>
+        </w:rPr>
+        <w:t>}</w:t>
+      </w:r>
+      <w:r>
+        <w:rPr>
+          <w:sz w:val="24"/>
+          <w:szCs w:val="24"/>
+        </w:rPr>
+        <w:t xml:space="preserve"> от стоимости работ/услуг в рамках Заказа. </w:t>
+      </w:r>
+    </w:p>
+    <w:p>
+      <w:pPr>
+        <w:rPr>
+          <w:sz w:val="24"/>
+          <w:szCs w:val="24"/>
+        </w:rPr>
+      </w:pPr>
+      <w:r>
+        <w:rPr>
+          <w:sz w:val="24"/>
+          <w:szCs w:val="24"/>
+        </w:rPr>
+        <w:t>7.2 Пени должны быть выплачены в течение 10 (Десяти) рабочих дней после получения требования.</w:t>
+      </w:r>
+    </w:p>
+    <w:p>
+      <w:pPr>
+        <w:pStyle w:val="1"/>
         <w:ind w:firstLine="0"/>
-        <w:rPr>
-          <w:sz w:val="24"/>
-          <w:szCs w:val="24"/>
-        </w:rPr>
-      </w:pPr>
-      <w:r>
-        <w:t xml:space="preserve">При этом </w:t>
-      </w:r>
-      <w:r>
-        <w:rPr>
-          <w:sz w:val="24"/>
-          <w:szCs w:val="24"/>
-        </w:rPr>
-        <w:t xml:space="preserve">Заказчик несет юридическую, материальную и любую иную ответственность за содержание, качество и соответствие действующему законодательству информации, переданной </w:t>
-      </w:r>
-      <w:r>
-        <w:rPr>
-          <w:sz w:val="24"/>
-          <w:szCs w:val="24"/>
-        </w:rPr>
-        <w:t>Подрядчику</w:t>
-      </w:r>
-      <w:r>
-        <w:rPr>
-          <w:sz w:val="24"/>
-          <w:szCs w:val="24"/>
-        </w:rPr>
-        <w:t xml:space="preserve"> для </w:t>
-      </w:r>
-      <w:r>
-        <w:rPr>
-          <w:sz w:val="24"/>
-          <w:szCs w:val="24"/>
-        </w:rPr>
-        <w:t>выполнения работ по настоящему договору</w:t>
-      </w:r>
-      <w:r>
-        <w:rPr>
-          <w:sz w:val="24"/>
-          <w:szCs w:val="24"/>
-        </w:rPr>
-        <w:t xml:space="preserve">. Также Заказчик принимает на себя всю ответственность за то, что предоставленные им </w:t>
-      </w:r>
-      <w:r>
-        <w:rPr>
-          <w:sz w:val="24"/>
-          <w:szCs w:val="24"/>
-        </w:rPr>
-        <w:t>Подрядчику</w:t>
-      </w:r>
-      <w:r>
-        <w:rPr>
-          <w:sz w:val="24"/>
-          <w:szCs w:val="24"/>
-        </w:rPr>
-        <w:t xml:space="preserve"> по настоящему Договору материалы (текстовые, фото и видео) не нарушают авторских и исключительных имущественных прав третьих лиц. Все вопросы, касающиеся взаимодействия с такими третьими лицами, включая авторов материалов, решаются Заказчиком самостоятельно.</w:t>
-      </w:r>
-    </w:p>
-    <w:p>
-      <w:pPr>
-        <w:pStyle w:val="2"/>
-      </w:pPr>
-      <w:r>
-        <w:t xml:space="preserve">В течение </w:t>
-      </w:r>
-      <w:r>
-        <w:rPr>
-          <w:highlight w:val="yellow"/>
-        </w:rPr>
-        <w:t>{срок}</w:t>
-      </w:r>
-      <w:r>
-        <w:t xml:space="preserve"> рабочих дней </w:t>
-      </w:r>
-      <w:r>
-        <w:t xml:space="preserve">с момента </w:t>
-      </w:r>
-      <w:r>
-        <w:t>начала работы</w:t>
-      </w:r>
-      <w:r>
-        <w:t xml:space="preserve"> </w:t>
-      </w:r>
-      <w:r>
-        <w:t xml:space="preserve">подрядчик </w:t>
-      </w:r>
-      <w:r>
-        <w:t>обязуется</w:t>
-      </w:r>
-      <w:r>
-        <w:t xml:space="preserve"> </w:t>
-      </w:r>
-      <w:r>
-        <w:t>разработать</w:t>
-      </w:r>
-      <w:r>
-        <w:t xml:space="preserve"> </w:t>
-      </w:r>
-      <w:r>
-        <w:rPr>
-          <w:highlight w:val="yellow"/>
-        </w:rPr>
-        <w:t>{проект}</w:t>
-      </w:r>
-      <w:r>
-        <w:t xml:space="preserve"> (дизайн-проект) не менее чем в </w:t>
-      </w:r>
-      <w:r>
-        <w:rPr>
-          <w:highlight w:val="yellow"/>
-        </w:rPr>
-        <w:t>{варианты}</w:t>
-      </w:r>
-      <w:r>
-        <w:t xml:space="preserve"> вариантах в </w:t>
-      </w:r>
-      <w:r>
-        <w:t>рамках</w:t>
-      </w:r>
-      <w:r>
-        <w:t xml:space="preserve"> дизайн-концепци</w:t>
-      </w:r>
-      <w:r>
-        <w:t>и</w:t>
-      </w:r>
-      <w:r>
-        <w:t>.</w:t>
-      </w:r>
-      <w:r>
-        <w:t xml:space="preserve"> После получения корректировок Заказчика </w:t>
-      </w:r>
-      <w:r>
-        <w:t xml:space="preserve">вносить необходимые изменения в выбранный Заказчиком </w:t>
-      </w:r>
-      <w:r>
-        <w:t xml:space="preserve">проект и в течение </w:t>
-      </w:r>
-      <w:r>
-        <w:rPr>
-          <w:highlight w:val="yellow"/>
-        </w:rPr>
-        <w:t>{финал}</w:t>
-      </w:r>
-      <w:r>
-        <w:t xml:space="preserve"> рабочих дней предостав</w:t>
-      </w:r>
-      <w:r>
-        <w:t>ит</w:t>
-      </w:r>
-      <w:r>
-        <w:t xml:space="preserve">ь Заказчику на согласование подкорректированный вариант. При этом </w:t>
-      </w:r>
-      <w:r>
-        <w:rPr>
-          <w:b/>
-        </w:rPr>
-        <w:t xml:space="preserve">под корректировками Стороны понимают – уточнение, детализацию в рамках согласованной </w:t>
-      </w:r>
-      <w:r>
-        <w:rPr>
-          <w:b/>
-        </w:rPr>
-        <w:t xml:space="preserve">сторонами </w:t>
-      </w:r>
-      <w:r>
-        <w:rPr>
-          <w:b/>
-        </w:rPr>
-        <w:t>дизайн-концепции</w:t>
-      </w:r>
-      <w:r>
-        <w:t>. При изменении</w:t>
-      </w:r>
-      <w:r>
-        <w:t xml:space="preserve"> Заказчиком</w:t>
-      </w:r>
-      <w:r>
-        <w:t xml:space="preserve"> положений дизайн-концепции и</w:t>
-      </w:r>
-      <w:r>
-        <w:t>/или</w:t>
-      </w:r>
-      <w:r>
-        <w:t xml:space="preserve"> положений Задания на выполнение работы цена Работ по настоящему договору может быть изменена Подрядчиком.</w:t>
-      </w:r>
-      <w:r>
-        <w:t xml:space="preserve"> </w:t>
-      </w:r>
-    </w:p>
-    <w:p>
-      <w:pPr>
-        <w:pStyle w:val="2"/>
-      </w:pPr>
-      <w:r>
-        <w:t xml:space="preserve">При получении Заказчиком вариантов дизайн-проекта, указанных в п.4.5 настоящего </w:t>
-      </w:r>
-      <w:proofErr w:type="gramStart"/>
-      <w:r>
-        <w:t>договора  Заказчик</w:t>
-      </w:r>
-      <w:proofErr w:type="gramEnd"/>
-      <w:r>
-        <w:t xml:space="preserve"> в течение 5 (Пяти) рабочих дней  с момента их получения дней выбирает один из предложенных вариантов и представляет Подрядчику необходим</w:t>
-      </w:r>
-      <w:r>
-        <w:t>ые корректировки для доработки.</w:t>
-      </w:r>
-    </w:p>
-    <w:p>
-      <w:pPr>
-        <w:pStyle w:val="2"/>
-      </w:pPr>
-      <w:r>
-        <w:lastRenderedPageBreak/>
-        <w:t xml:space="preserve">Созданные Подрядчиком визуальные, аудио и аудиовизуальные объекты должен быть переданы Заказчику </w:t>
-      </w:r>
-      <w:proofErr w:type="gramStart"/>
-      <w:r>
-        <w:t>способом,  позволяющим</w:t>
-      </w:r>
-      <w:proofErr w:type="gramEnd"/>
-      <w:r>
-        <w:t xml:space="preserve"> передать их без потери в качестве и обеспечивающим дальнейшее использование Заказчиком по назначению</w:t>
-      </w:r>
-      <w:r>
-        <w:t>.</w:t>
-      </w:r>
-    </w:p>
-    <w:p>
-      <w:pPr>
-        <w:pStyle w:val="2"/>
-      </w:pPr>
-      <w:bookmarkStart w:id="17" w:name="_ref_1-199aac5e646040"/>
-      <w:bookmarkEnd w:id="16"/>
-      <w:r>
-        <w:t>Контроль за выполнением работы</w:t>
-      </w:r>
-      <w:bookmarkEnd w:id="17"/>
-      <w:r>
-        <w:t>:</w:t>
-      </w:r>
-    </w:p>
-    <w:p>
-      <w:pPr>
-        <w:pStyle w:val="3"/>
-      </w:pPr>
-      <w:bookmarkStart w:id="18" w:name="_ref_1-71129945b8dd4a"/>
-      <w:r>
-        <w:t>Заказчик вправе в любое время проверять ход и качество выполняемой Подрядчиком работы, не вмешиваясь в его деятельность.</w:t>
-      </w:r>
-      <w:bookmarkEnd w:id="18"/>
-    </w:p>
-    <w:p>
-      <w:pPr>
-        <w:pStyle w:val="3"/>
-      </w:pPr>
-      <w:bookmarkStart w:id="19" w:name="_ref_1-da7eaef8092540"/>
-      <w:r>
-        <w:t>Данный контроль Заказчик вправе осуществлять в следующих формах:</w:t>
-      </w:r>
-      <w:bookmarkEnd w:id="19"/>
-    </w:p>
-    <w:p>
-      <w:r>
-        <w:t>- посредство</w:t>
-      </w:r>
-      <w:r>
-        <w:t>м запроса у Подрядчика сведений</w:t>
-      </w:r>
-      <w:r>
-        <w:t>;</w:t>
-      </w:r>
-    </w:p>
-    <w:p>
-      <w:r>
-        <w:t>- путем непосредственного осмотра и проверки выполняемой работы.</w:t>
-      </w:r>
-    </w:p>
-    <w:p>
-      <w:pPr>
-        <w:pStyle w:val="3"/>
-      </w:pPr>
-      <w:bookmarkStart w:id="20" w:name="_ref_1-13977aadb57043"/>
-      <w:r>
-        <w:t xml:space="preserve">Подрядчик обязан отвечать на письменные запросы Заказчика о предоставлении сведений в течение </w:t>
-      </w:r>
-      <w:r>
-        <w:t>3 (Трех) рабочих дней</w:t>
-      </w:r>
-      <w:r>
-        <w:t xml:space="preserve"> после получения запросов.</w:t>
-      </w:r>
-      <w:bookmarkEnd w:id="20"/>
-    </w:p>
-    <w:p>
-      <w:pPr>
-        <w:pStyle w:val="3"/>
-      </w:pPr>
-      <w:bookmarkStart w:id="21" w:name="_ref_1-39c145ed2c294a"/>
-      <w:r>
-        <w:t xml:space="preserve">Заказчик обязан известить Подрядчика о проведении непосредственного осмотра и проверки выполняемой работы за </w:t>
-      </w:r>
-      <w:r>
-        <w:t xml:space="preserve">1 (Один) рабочий день </w:t>
-      </w:r>
-      <w:r>
-        <w:t>до ее проведения.</w:t>
-      </w:r>
-      <w:bookmarkEnd w:id="21"/>
-    </w:p>
-    <w:p>
-      <w:pPr>
-        <w:pStyle w:val="3"/>
-      </w:pPr>
-      <w:bookmarkStart w:id="22" w:name="_ref_1-69c35b165ca247"/>
-      <w:r>
-        <w:t>Если при проведении осмотра и проверки выполняемой работы Заказчиком выявлены нарушения, стороны составляют и подписывают акт, в котором должны быть отражены эти нарушения.</w:t>
-      </w:r>
-      <w:bookmarkEnd w:id="22"/>
-    </w:p>
-    <w:p>
-      <w:pPr>
-        <w:pStyle w:val="2"/>
-      </w:pPr>
-      <w:bookmarkStart w:id="23" w:name="_ref_1-b586822414ca48"/>
-      <w:r>
-        <w:t>Риск случайной гибели или случайного повреждения материалов, оборудования и иного предоставленного Подрядчиком имущества несет Подрядчик.</w:t>
-      </w:r>
-      <w:bookmarkEnd w:id="23"/>
-    </w:p>
-    <w:p>
-      <w:pPr>
-        <w:pStyle w:val="2"/>
-      </w:pPr>
-      <w:bookmarkStart w:id="24" w:name="_ref_1-bdc4a5ec6f9a4c"/>
-      <w:r>
-        <w:t>Подрядчик вправе привлечь к исполнению своих обязательств по Договору других лиц - субподрядчиков.</w:t>
-      </w:r>
-      <w:bookmarkEnd w:id="24"/>
-    </w:p>
-    <w:p>
-      <w:pPr>
-        <w:pStyle w:val="1"/>
-      </w:pPr>
-      <w:bookmarkStart w:id="25" w:name="_ref_1-b11b352b408e46"/>
-      <w:r>
-        <w:t>Приемка выполненной работы</w:t>
-      </w:r>
-      <w:bookmarkEnd w:id="25"/>
-    </w:p>
-    <w:p>
-      <w:pPr>
-        <w:pStyle w:val="2"/>
-      </w:pPr>
-      <w:bookmarkStart w:id="26" w:name="_ref_1-2a60960b204447"/>
-      <w:r>
-        <w:t xml:space="preserve">Заказчик </w:t>
-      </w:r>
-      <w:proofErr w:type="gramStart"/>
-      <w:r>
-        <w:t>обязан  принять</w:t>
-      </w:r>
-      <w:proofErr w:type="gramEnd"/>
-      <w:r>
-        <w:t xml:space="preserve"> выполненную работу (ее результат), а при обнаружении отступлений от Договора, немедленно заявить об этом Подрядчику.</w:t>
-      </w:r>
-      <w:bookmarkEnd w:id="26"/>
-      <w:r>
-        <w:t xml:space="preserve"> </w:t>
-      </w:r>
-    </w:p>
-    <w:p>
-      <w:pPr>
-        <w:pStyle w:val="2"/>
-      </w:pPr>
-      <w:bookmarkStart w:id="27" w:name="_ref_1-5f72361d9a9841"/>
-      <w:r>
-        <w:t xml:space="preserve">Заказчик обязуется осуществить </w:t>
-      </w:r>
-      <w:r>
-        <w:t>п</w:t>
-      </w:r>
-      <w:r>
-        <w:t xml:space="preserve">риемку </w:t>
-      </w:r>
-      <w:r>
-        <w:t>финального дизайн-проекта в теч</w:t>
-      </w:r>
-      <w:r>
-        <w:t>ение</w:t>
-      </w:r>
-      <w:r>
-        <w:t xml:space="preserve"> 2 (Двух) рабочих </w:t>
-      </w:r>
-      <w:proofErr w:type="gramStart"/>
-      <w:r>
-        <w:t xml:space="preserve">дней </w:t>
-      </w:r>
-      <w:r>
-        <w:t xml:space="preserve"> после</w:t>
-      </w:r>
-      <w:proofErr w:type="gramEnd"/>
-      <w:r>
-        <w:t xml:space="preserve"> истечения конечного срока выполнения работы. Извещение о готовности результата работы к сдаче Заказчику не направляется.</w:t>
-      </w:r>
-      <w:bookmarkEnd w:id="27"/>
-    </w:p>
-    <w:p>
-      <w:pPr>
-        <w:pStyle w:val="2"/>
-      </w:pPr>
-      <w:bookmarkStart w:id="28" w:name="_ref_1-d14dd7efe3c943"/>
-      <w:r>
-        <w:t xml:space="preserve">При обнаружении в ходе приёмки недостатков результата работы </w:t>
-      </w:r>
-      <w:r>
-        <w:t>Заказчик направляет Подрядчику   на адрес электронной почты акт</w:t>
-      </w:r>
-      <w:r>
-        <w:t xml:space="preserve"> о недостатках.</w:t>
-      </w:r>
-      <w:bookmarkEnd w:id="28"/>
-      <w:r>
-        <w:t xml:space="preserve"> </w:t>
-      </w:r>
-    </w:p>
-    <w:p>
-      <w:pPr>
-        <w:pStyle w:val="2"/>
-      </w:pPr>
-      <w:r>
-        <w:t>При отсутствии замечаний со стороны Заказчика в течение 3 (трех) рабочих дней с момента получения результата работ</w:t>
-      </w:r>
-      <w:r>
-        <w:t>,</w:t>
-      </w:r>
-      <w:r>
-        <w:t xml:space="preserve"> работы считаются выполненными надлежащим образом и принятыми Заказчиком</w:t>
-      </w:r>
-      <w:r>
-        <w:t xml:space="preserve">, после чего Стороны обязуются подписать Акт выполненных работ. </w:t>
-      </w:r>
-    </w:p>
-    <w:p>
-      <w:pPr>
-        <w:pStyle w:val="2"/>
-      </w:pPr>
-      <w:r>
-        <w:t xml:space="preserve">Подписание Сторонами Акта выполненных работ подтверждает приемку Заказчиком </w:t>
-      </w:r>
-      <w:r>
-        <w:t>все</w:t>
-      </w:r>
-      <w:r>
-        <w:t>х</w:t>
-      </w:r>
-      <w:r>
-        <w:t xml:space="preserve"> необходимы</w:t>
-      </w:r>
-      <w:r>
-        <w:t>х</w:t>
-      </w:r>
-      <w:r>
-        <w:t xml:space="preserve"> материал</w:t>
-      </w:r>
-      <w:r>
-        <w:t xml:space="preserve">ов </w:t>
-      </w:r>
-      <w:r>
-        <w:t>в соответствии с Заданием на выполнение Работ.</w:t>
-      </w:r>
-    </w:p>
-    <w:p>
-      <w:pPr>
-        <w:jc w:val="center"/>
-        <w:rPr>
-          <w:b/>
-          <w:sz w:val="24"/>
-          <w:szCs w:val="24"/>
-          <w:shd w:val="clear" w:color="auto" w:fill="D9D9D9"/>
-        </w:rPr>
-      </w:pPr>
-      <w:r>
-        <w:rPr>
-          <w:b/>
-          <w:sz w:val="24"/>
-          <w:szCs w:val="24"/>
-        </w:rPr>
-        <w:t xml:space="preserve">6. Переход права собственности на </w:t>
-      </w:r>
-      <w:r>
-        <w:rPr>
-          <w:b/>
-          <w:sz w:val="24"/>
-          <w:szCs w:val="24"/>
-        </w:rPr>
-        <w:t xml:space="preserve">результат интеллектуальной деятельности </w:t>
-      </w:r>
-      <w:r>
-        <w:rPr>
-          <w:b/>
-          <w:sz w:val="24"/>
-          <w:szCs w:val="24"/>
-        </w:rPr>
-        <w:t xml:space="preserve"> </w:t>
-      </w:r>
-    </w:p>
-    <w:p>
-      <w:pPr>
-        <w:rPr>
-          <w:sz w:val="24"/>
-          <w:szCs w:val="24"/>
-        </w:rPr>
-      </w:pPr>
-      <w:r>
-        <w:rPr>
-          <w:sz w:val="24"/>
-          <w:szCs w:val="24"/>
-        </w:rPr>
-        <w:t xml:space="preserve">6.1 После подписания Акта выполненных работ </w:t>
-      </w:r>
-      <w:r>
-        <w:rPr>
-          <w:sz w:val="24"/>
-          <w:szCs w:val="24"/>
-        </w:rPr>
-        <w:t xml:space="preserve">и проведения всех расчетов по настоящему Договору Заказчик приобретает исключительные имущественные права на созданный </w:t>
-      </w:r>
-      <w:r>
-        <w:rPr>
-          <w:sz w:val="24"/>
-          <w:szCs w:val="24"/>
-          <w:highlight w:val="yellow"/>
-        </w:rPr>
-        <w:t>{проект}</w:t>
-      </w:r>
-      <w:r>
-        <w:rPr>
-          <w:sz w:val="24"/>
-          <w:szCs w:val="24"/>
-        </w:rPr>
-        <w:t xml:space="preserve"> и его компоненты </w:t>
-      </w:r>
-      <w:r>
-        <w:rPr>
-          <w:sz w:val="24"/>
-          <w:szCs w:val="24"/>
-          <w:lang w:eastAsia="ja-JP"/>
-        </w:rPr>
-        <w:t>{#</w:t>
-      </w:r>
-      <w:r>
-        <w:rPr>
-          <w:sz w:val="24"/>
-          <w:szCs w:val="24"/>
-          <w:lang w:val="en-US" w:eastAsia="ja-JP"/>
-        </w:rPr>
-        <w:t>if</w:t>
-      </w:r>
-      <w:r>
-        <w:rPr>
-          <w:sz w:val="24"/>
-          <w:szCs w:val="24"/>
-          <w:lang w:eastAsia="ja-JP"/>
-        </w:rPr>
-        <w:t xml:space="preserve"> неполная_передача</w:t>
-      </w:r>
-      <w:r>
-        <w:rPr>
-          <w:sz w:val="24"/>
-          <w:szCs w:val="24"/>
-          <w:lang w:eastAsia="ja-JP"/>
-        </w:rPr>
-        <w:t>}</w:t>
-      </w:r>
-      <w:r>
-        <w:rPr>
-          <w:sz w:val="24"/>
-          <w:szCs w:val="24"/>
-        </w:rPr>
-        <w:t xml:space="preserve">(за исключением </w:t>
-      </w:r>
-      <w:r>
-        <w:rPr>
-          <w:sz w:val="24"/>
-          <w:szCs w:val="24"/>
-          <w:highlight w:val="cyan"/>
-        </w:rPr>
-        <w:t>_________________________</w:t>
-      </w:r>
-      <w:r>
-        <w:rPr>
-          <w:sz w:val="24"/>
-          <w:szCs w:val="24"/>
-        </w:rPr>
-        <w:t>, правообладателем которых является Подрядчик)</w:t>
-      </w:r>
-      <w:r>
-        <w:rPr>
-          <w:sz w:val="24"/>
-          <w:szCs w:val="24"/>
-        </w:rPr>
-        <w:t>{/</w:t>
-      </w:r>
-      <w:r>
-        <w:rPr>
-          <w:sz w:val="24"/>
-          <w:szCs w:val="24"/>
-          <w:lang w:val="en-US"/>
-        </w:rPr>
-        <w:t>if</w:t>
-      </w:r>
-      <w:r>
-        <w:rPr>
-          <w:sz w:val="24"/>
-          <w:szCs w:val="24"/>
-        </w:rPr>
-        <w:t>}</w:t>
-      </w:r>
-      <w:r>
-        <w:rPr>
-          <w:sz w:val="24"/>
-          <w:szCs w:val="24"/>
-        </w:rPr>
-        <w:t>, представляющие собой объекты авторского права в соответствии с законодательством Российской Федерации.</w:t>
-      </w:r>
-    </w:p>
-    <w:p>
-      <w:pPr>
-        <w:rPr>
-          <w:sz w:val="24"/>
-          <w:szCs w:val="24"/>
-        </w:rPr>
-      </w:pPr>
-      <w:r>
-        <w:rPr>
-          <w:sz w:val="24"/>
-          <w:szCs w:val="24"/>
-        </w:rPr>
-        <w:t>{#</w:t>
-      </w:r>
-      <w:r>
-        <w:rPr>
-          <w:sz w:val="24"/>
-          <w:szCs w:val="24"/>
-          <w:lang w:val="en-US"/>
-        </w:rPr>
-        <w:t>if</w:t>
-      </w:r>
-      <w:r>
-        <w:rPr>
-          <w:sz w:val="24"/>
-          <w:szCs w:val="24"/>
-        </w:rPr>
-        <w:t xml:space="preserve"> </w:t>
-      </w:r>
-      <w:r>
-        <w:rPr>
-          <w:sz w:val="24"/>
-          <w:szCs w:val="24"/>
-          <w:lang w:eastAsia="ja-JP"/>
-        </w:rPr>
-        <w:t>неполная_передача</w:t>
-      </w:r>
-      <w:r>
-        <w:rPr>
-          <w:sz w:val="24"/>
-          <w:szCs w:val="24"/>
-        </w:rPr>
-        <w:t xml:space="preserve"> }</w:t>
-      </w:r>
-      <w:r>
-        <w:rPr>
-          <w:sz w:val="24"/>
-          <w:szCs w:val="24"/>
-        </w:rPr>
-        <w:t>6.2 Заказчик не имеет права дублировать, передавать полностью или частично третьим лицам</w:t>
-      </w:r>
-      <w:r>
-        <w:rPr>
-          <w:sz w:val="24"/>
-          <w:szCs w:val="24"/>
-          <w:highlight w:val="cyan"/>
-        </w:rPr>
-        <w:t xml:space="preserve"> ______________</w:t>
-      </w:r>
-      <w:proofErr w:type="gramStart"/>
-      <w:r>
-        <w:rPr>
-          <w:sz w:val="24"/>
-          <w:szCs w:val="24"/>
-          <w:highlight w:val="cyan"/>
-        </w:rPr>
-        <w:t>_</w:t>
-      </w:r>
-      <w:r>
-        <w:rPr>
-          <w:sz w:val="24"/>
-          <w:szCs w:val="24"/>
-        </w:rPr>
-        <w:t xml:space="preserve"> ,без</w:t>
-      </w:r>
-      <w:proofErr w:type="gramEnd"/>
-      <w:r>
-        <w:rPr>
-          <w:sz w:val="24"/>
-          <w:szCs w:val="24"/>
-        </w:rPr>
-        <w:t xml:space="preserve"> письменного на то согласия Подрядчика.</w:t>
-      </w:r>
-      <w:r>
-        <w:rPr>
-          <w:sz w:val="24"/>
-          <w:szCs w:val="24"/>
-        </w:rPr>
-        <w:t xml:space="preserve"> {/</w:t>
-      </w:r>
-      <w:r>
-        <w:rPr>
-          <w:sz w:val="24"/>
-          <w:szCs w:val="24"/>
-          <w:lang w:val="en-US"/>
-        </w:rPr>
-        <w:t>if</w:t>
-      </w:r>
-      <w:r>
-        <w:rPr>
-          <w:sz w:val="24"/>
-          <w:szCs w:val="24"/>
-        </w:rPr>
-        <w:t>}</w:t>
-      </w:r>
-    </w:p>
-    <w:p>
-      <w:pPr>
-        <w:rPr>
-          <w:sz w:val="24"/>
-          <w:szCs w:val="24"/>
-        </w:rPr>
-      </w:pPr>
-      <w:r>
-        <w:rPr>
-          <w:sz w:val="24"/>
-          <w:szCs w:val="24"/>
-        </w:rPr>
-        <w:lastRenderedPageBreak/>
-        <w:t xml:space="preserve">6.3 Моментом перехода права собственности на созданный </w:t>
-      </w:r>
-      <w:r>
-        <w:rPr>
-          <w:sz w:val="24"/>
-          <w:szCs w:val="24"/>
-          <w:highlight w:val="yellow"/>
-        </w:rPr>
-        <w:t>{проект}</w:t>
-      </w:r>
-      <w:r>
-        <w:rPr>
-          <w:sz w:val="24"/>
-          <w:szCs w:val="24"/>
-        </w:rPr>
-        <w:t xml:space="preserve"> </w:t>
-      </w:r>
-      <w:r>
-        <w:rPr>
-          <w:sz w:val="24"/>
-          <w:szCs w:val="24"/>
-        </w:rPr>
-        <w:t xml:space="preserve">от </w:t>
-      </w:r>
-      <w:proofErr w:type="gramStart"/>
-      <w:r>
-        <w:rPr>
-          <w:sz w:val="24"/>
-          <w:szCs w:val="24"/>
-        </w:rPr>
-        <w:t>Подрядчика  к</w:t>
-      </w:r>
-      <w:proofErr w:type="gramEnd"/>
-      <w:r>
-        <w:rPr>
-          <w:sz w:val="24"/>
-          <w:szCs w:val="24"/>
-        </w:rPr>
-        <w:t xml:space="preserve"> Заказчику является момент подписания Акта выполненных работ по разработке сайта в полном объеме</w:t>
-      </w:r>
-      <w:r>
-        <w:rPr>
-          <w:sz w:val="24"/>
-          <w:szCs w:val="24"/>
-        </w:rPr>
-        <w:t xml:space="preserve">, </w:t>
-      </w:r>
-      <w:r>
-        <w:rPr>
-          <w:b/>
-          <w:sz w:val="24"/>
-          <w:szCs w:val="24"/>
-        </w:rPr>
-        <w:t>при условии полной оплаты стоимости работ по настоящему договору</w:t>
-      </w:r>
-      <w:r>
-        <w:rPr>
-          <w:sz w:val="24"/>
-          <w:szCs w:val="24"/>
-        </w:rPr>
-        <w:t>.</w:t>
-      </w:r>
-    </w:p>
-    <w:p>
-      <w:pPr>
-        <w:rPr>
-          <w:sz w:val="24"/>
-          <w:szCs w:val="24"/>
-        </w:rPr>
-      </w:pPr>
-      <w:r>
-        <w:rPr>
-          <w:sz w:val="24"/>
-          <w:szCs w:val="24"/>
-        </w:rPr>
-        <w:t>6.4 Информация, работы, идеи, эскизы, полученные Заказчиком от Подрядчика в рамках настоящего Договора как варианты для выбора, отвергнутые им, не принятые и оплаченные, являются собственностью Подрядчика и не могут быть использованы Заказчиком или переданы третьим лицам без письменного на то разрешения Подрядчика. Заказчик не приобретает никаких авторских и/или смежных прав на данную информацию, работы, идеи, эскизы и в случае их использования или передачи третьим лицам несет ответственность, предусмотренную действующим законодательством РФ об авторском праве и смежных правах.</w:t>
-      </w:r>
-    </w:p>
-    <w:p>
-      <w:pPr>
-        <w:rPr>
-          <w:sz w:val="24"/>
-          <w:szCs w:val="24"/>
-        </w:rPr>
-      </w:pPr>
-      <w:r>
-        <w:rPr>
-          <w:sz w:val="24"/>
-          <w:szCs w:val="24"/>
-        </w:rPr>
-        <w:t>6.5 Исполнитель имеет право разместить результат работы по данному Договору в своем портфолио без согласования с Заказчиком.</w:t>
-      </w:r>
-    </w:p>
-    <w:p>
-      <w:pPr>
-        <w:pStyle w:val="1"/>
-        <w:numPr>
-          <w:ilvl w:val="0"/>
-          <w:numId w:val="10"/>
-        </w:numPr>
-      </w:pPr>
-      <w:bookmarkStart w:id="29" w:name="_ref_1-a4ef577f98694f"/>
-      <w:r>
-        <w:t>Ответственность сторон</w:t>
-      </w:r>
-      <w:bookmarkEnd w:id="29"/>
-    </w:p>
-    <w:p>
-      <w:pPr>
-        <w:pStyle w:val="2"/>
-        <w:rPr>
-          <w:sz w:val="24"/>
-          <w:szCs w:val="24"/>
-        </w:rPr>
-      </w:pPr>
-      <w:r>
-        <w:t xml:space="preserve"> </w:t>
-      </w:r>
-      <w:r>
-        <w:rPr>
-          <w:sz w:val="24"/>
-          <w:szCs w:val="24"/>
-        </w:rPr>
-        <w:t>Если Подрядчик нарушает срок выполнения своих обязательств по Договору, Заказчик вправе потребовать пени в размере 0,1</w:t>
-      </w:r>
-      <w:proofErr w:type="gramStart"/>
-      <w:r>
-        <w:rPr>
-          <w:sz w:val="24"/>
-          <w:szCs w:val="24"/>
-        </w:rPr>
-        <w:t xml:space="preserve">%  </w:t>
-      </w:r>
-      <w:r>
-        <w:rPr>
-          <w:sz w:val="24"/>
-          <w:szCs w:val="24"/>
-        </w:rPr>
-        <w:t>от</w:t>
-      </w:r>
-      <w:proofErr w:type="gramEnd"/>
-      <w:r>
-        <w:rPr>
-          <w:sz w:val="24"/>
-          <w:szCs w:val="24"/>
-        </w:rPr>
-        <w:t xml:space="preserve"> стоимости обязательств, выполнение которых задержано, </w:t>
-      </w:r>
-      <w:r>
-        <w:rPr>
-          <w:sz w:val="24"/>
-          <w:szCs w:val="24"/>
-        </w:rPr>
-        <w:t xml:space="preserve">за каждый </w:t>
-      </w:r>
-      <w:r>
-        <w:rPr>
-          <w:sz w:val="24"/>
-          <w:szCs w:val="24"/>
-        </w:rPr>
-        <w:t xml:space="preserve"> </w:t>
-      </w:r>
-      <w:r>
-        <w:rPr>
-          <w:sz w:val="24"/>
-          <w:szCs w:val="24"/>
-        </w:rPr>
-        <w:t xml:space="preserve">день просрочки, но не более </w:t>
-      </w:r>
-      <w:r>
-        <w:rPr>
-          <w:sz w:val="24"/>
-          <w:szCs w:val="24"/>
-          <w:lang w:eastAsia="ja-JP"/>
-        </w:rPr>
-        <w:t>{#</w:t>
-      </w:r>
-      <w:r>
-        <w:rPr>
-          <w:sz w:val="24"/>
-          <w:szCs w:val="24"/>
-          <w:lang w:val="en-US" w:eastAsia="ja-JP"/>
-        </w:rPr>
-        <w:t>if</w:t>
-      </w:r>
-      <w:r>
-        <w:rPr>
-          <w:sz w:val="24"/>
-          <w:szCs w:val="24"/>
-          <w:lang w:eastAsia="ja-JP"/>
-        </w:rPr>
-        <w:t xml:space="preserve"> макс_пенни</w:t>
-      </w:r>
-      <w:r>
-        <w:rPr>
-          <w:sz w:val="24"/>
-          <w:szCs w:val="24"/>
-          <w:lang w:eastAsia="ja-JP"/>
-        </w:rPr>
-        <w:t>}</w:t>
-      </w:r>
-      <w:r>
-        <w:rPr>
-          <w:sz w:val="24"/>
-          <w:szCs w:val="24"/>
-          <w:highlight w:val="yellow"/>
-          <w:lang w:eastAsia="ja-JP"/>
-        </w:rPr>
-        <w:t>{пенни}%</w:t>
-      </w:r>
-      <w:r>
-        <w:rPr>
-          <w:sz w:val="24"/>
-          <w:szCs w:val="24"/>
-          <w:lang w:eastAsia="ja-JP"/>
-        </w:rPr>
-        <w:t>{:</w:t>
-      </w:r>
-      <w:r>
-        <w:rPr>
-          <w:sz w:val="24"/>
-          <w:szCs w:val="24"/>
-          <w:lang w:val="en-US" w:eastAsia="ja-JP"/>
-        </w:rPr>
-        <w:t>else</w:t>
-      </w:r>
-      <w:r>
-        <w:rPr>
-          <w:sz w:val="24"/>
-          <w:szCs w:val="24"/>
-          <w:lang w:eastAsia="ja-JP"/>
-        </w:rPr>
-        <w:t>}</w:t>
-      </w:r>
-      <w:r>
-        <w:rPr>
-          <w:rFonts w:hint="eastAsia"/>
-          <w:sz w:val="24"/>
-          <w:szCs w:val="24"/>
-          <w:lang w:eastAsia="ja-JP"/>
-        </w:rPr>
-        <w:t>3</w:t>
-      </w:r>
-      <w:r>
-        <w:rPr>
-          <w:sz w:val="24"/>
-          <w:szCs w:val="24"/>
-        </w:rPr>
-        <w:t>0%</w:t>
-      </w:r>
-      <w:r>
-        <w:rPr>
-          <w:sz w:val="24"/>
-          <w:szCs w:val="24"/>
-        </w:rPr>
-        <w:t>{/</w:t>
-      </w:r>
-      <w:r>
-        <w:rPr>
-          <w:sz w:val="24"/>
-          <w:szCs w:val="24"/>
-          <w:lang w:val="en-US"/>
-        </w:rPr>
-        <w:t>if</w:t>
-      </w:r>
-      <w:r>
-        <w:rPr>
-          <w:sz w:val="24"/>
-          <w:szCs w:val="24"/>
-        </w:rPr>
-        <w:t>}</w:t>
-      </w:r>
-      <w:r>
-        <w:rPr>
-          <w:sz w:val="24"/>
-          <w:szCs w:val="24"/>
-        </w:rPr>
-        <w:t xml:space="preserve"> от стоимости работ/услуг в рамках Заказа. </w:t>
-      </w:r>
-    </w:p>
-    <w:p>
-      <w:pPr>
-        <w:rPr>
-          <w:sz w:val="24"/>
-          <w:szCs w:val="24"/>
-        </w:rPr>
-      </w:pPr>
-      <w:r>
-        <w:rPr>
-          <w:sz w:val="24"/>
-          <w:szCs w:val="24"/>
-        </w:rPr>
-        <w:t>7.2 Пени должны быть выплачены в течение 10 (Десяти) рабочих дней после получения требования.</w:t>
-      </w:r>
-    </w:p>
-    <w:p>
-      <w:pPr>
-        <w:pStyle w:val="1"/>
       </w:pPr>
       <w:bookmarkStart w:id="30" w:name="_ref_1-ec693c25dd824a"/>
       <w:r>
@@ -2404,224 +2095,168 @@
       </w:r>
     </w:p>
     <w:p>
-      <w:pPr>
-        <w:rPr>
-          <w:lang w:val="en-US"/>
-        </w:rPr>
-      </w:pPr>
-      <w:r>
-        <w:rPr>
-          <w:lang w:val="en-US"/>
-        </w:rPr>
-        <w:t>{#if</w:t>
-      </w:r>
-      <w:r>
-        <w:rPr>
-          <w:lang w:val="en-US"/>
-        </w:rPr>
-        <w:t xml:space="preserve"> </w:t>
-      </w:r>
-      <w:r>
-        <w:rPr>
+      <w:r>
+        <w:t>{#</w:t>
+      </w:r>
+      <w:r>
+        <w:rPr>
+          <w:sz w:val="24"/>
+          <w:szCs w:val="24"/>
+        </w:rPr>
+        <w:t>конфиденциально</w:t>
+      </w:r>
+      <w:r>
+        <w:t>}</w:t>
+      </w:r>
+    </w:p>
+    <w:p>
+      <w:pPr>
+        <w:pStyle w:val="1"/>
+        <w:ind w:firstLine="0"/>
+      </w:pPr>
+      <w:r>
+        <w:t xml:space="preserve">Конфиденциальная информация </w:t>
+      </w:r>
+    </w:p>
+    <w:p>
+      <w:pPr>
+        <w:rPr>
+          <w:sz w:val="24"/>
+          <w:szCs w:val="24"/>
+          <w:highlight w:val="cyan"/>
+        </w:rPr>
+      </w:pPr>
+      <w:r>
+        <w:rPr>
+          <w:sz w:val="24"/>
+          <w:szCs w:val="24"/>
+        </w:rPr>
+        <w:t>9.1 Стороны признают конфиденциальной и обязуются не разглашать следующую информацию:</w:t>
+      </w:r>
+      <w:r>
+        <w:rPr>
+          <w:sz w:val="24"/>
+          <w:szCs w:val="24"/>
+          <w:highlight w:val="cyan"/>
+        </w:rPr>
+        <w:t xml:space="preserve"> ________________________</w:t>
+      </w:r>
+    </w:p>
+    <w:p>
+      <w:pPr>
+        <w:rPr>
+          <w:sz w:val="24"/>
+          <w:szCs w:val="24"/>
+          <w:shd w:val="clear" w:color="auto" w:fill="CCCCCC"/>
+        </w:rPr>
+      </w:pPr>
+      <w:r>
+        <w:rPr>
+          <w:sz w:val="24"/>
+          <w:szCs w:val="24"/>
+        </w:rPr>
+        <w:t>9.2 Конфиденциальной информацией не считаются: общедоступная информация; информация, подлежащая представлению в государственные органы в силу предписаний законодательства; информация, ставшая известной Стороне из других источников до или после получения от другой Стороны</w:t>
+      </w:r>
+      <w:r>
+        <w:rPr>
+          <w:sz w:val="24"/>
+          <w:szCs w:val="24"/>
+        </w:rPr>
+        <w:t>.</w:t>
+      </w:r>
+    </w:p>
+    <w:p>
+      <w:pPr>
+        <w:rPr>
+          <w:sz w:val="24"/>
+          <w:szCs w:val="24"/>
+        </w:rPr>
+      </w:pPr>
+      <w:r>
+        <w:rPr>
+          <w:sz w:val="24"/>
+          <w:szCs w:val="24"/>
+        </w:rPr>
+        <w:t>9.3 Подрядчик вправе передавать конфиденциальную информацию по Договору своим субподрядчикам, которые участвуют в выполнении настоящего договора.</w:t>
+      </w:r>
+    </w:p>
+    <w:p>
+      <w:pPr>
+        <w:rPr>
+          <w:sz w:val="24"/>
+          <w:szCs w:val="24"/>
+        </w:rPr>
+      </w:pPr>
+      <w:r>
+        <w:rPr>
+          <w:sz w:val="24"/>
+          <w:szCs w:val="24"/>
+        </w:rPr>
+        <w:t>9.4 Исполнитель вправе упоминать в своих презентационных и рекламных материалах: наименование Заказчика; товарный знак Заказчика; перечень работ/услуг и их результаты. Эти сведения не являются конфиденциальной информацией.</w:t>
+      </w:r>
+    </w:p>
+    <w:p>
+      <w:pPr>
+        <w:rPr>
+          <w:sz w:val="24"/>
+          <w:szCs w:val="24"/>
           <w:lang w:eastAsia="ja-JP"/>
         </w:rPr>
-        <w:t>доп_настройки</w:t>
-      </w:r>
-      <w:r>
-        <w:rPr>
-          <w:lang w:val="en-US"/>
+      </w:pPr>
+      <w:r>
+        <w:rPr>
+          <w:sz w:val="24"/>
+          <w:szCs w:val="24"/>
+          <w:lang w:eastAsia="ja-JP"/>
+        </w:rPr>
+        <w:t>{/</w:t>
+      </w:r>
+      <w:r>
+        <w:rPr>
+          <w:sz w:val="24"/>
+          <w:szCs w:val="24"/>
+        </w:rPr>
+        <w:t>конфиденциально</w:t>
+      </w:r>
+      <w:r>
+        <w:rPr>
+          <w:sz w:val="24"/>
+          <w:szCs w:val="24"/>
+          <w:lang w:eastAsia="ja-JP"/>
         </w:rPr>
         <w:t>}</w:t>
       </w:r>
     </w:p>
     <w:p>
-      <w:r>
-        <w:t xml:space="preserve">{#if </w:t>
-      </w:r>
-      <w:r>
-        <w:t>конфиденциально</w:t>
-      </w:r>
-      <w:r>
-        <w:t>}</w:t>
-      </w:r>
-    </w:p>
-    <w:p>
       <w:pPr>
         <w:pStyle w:val="1"/>
-      </w:pPr>
-      <w:r>
-        <w:t xml:space="preserve">Конфиденциальная информация </w:t>
-      </w:r>
-    </w:p>
-    <w:p>
-      <w:pPr>
-        <w:jc w:val="center"/>
-        <w:rPr>
-          <w:sz w:val="24"/>
-          <w:szCs w:val="24"/>
-          <w:shd w:val="clear" w:color="auto" w:fill="D9D9D9"/>
-        </w:rPr>
-      </w:pPr>
-      <w:r>
-        <w:rPr>
-          <w:sz w:val="24"/>
-          <w:szCs w:val="24"/>
-          <w:shd w:val="clear" w:color="auto" w:fill="D9D9D9"/>
-        </w:rPr>
-        <w:t>(если она есть)</w:t>
-      </w:r>
-    </w:p>
-    <w:p>
-      <w:pPr>
-        <w:rPr>
-          <w:sz w:val="24"/>
-          <w:szCs w:val="24"/>
-          <w:highlight w:val="cyan"/>
-        </w:rPr>
-      </w:pPr>
-      <w:r>
-        <w:rPr>
-          <w:sz w:val="24"/>
-          <w:szCs w:val="24"/>
-        </w:rPr>
-        <w:t>9.1 Стороны признают конфиденциальной и обязуются не разглашать следующую информацию:</w:t>
-      </w:r>
-      <w:r>
-        <w:rPr>
-          <w:sz w:val="24"/>
-          <w:szCs w:val="24"/>
-          <w:highlight w:val="cyan"/>
-        </w:rPr>
-        <w:t xml:space="preserve"> ________________________</w:t>
-      </w:r>
-    </w:p>
-    <w:p>
-      <w:pPr>
-        <w:rPr>
-          <w:sz w:val="24"/>
-          <w:szCs w:val="24"/>
-          <w:shd w:val="clear" w:color="auto" w:fill="CCCCCC"/>
-        </w:rPr>
-      </w:pPr>
-      <w:r>
-        <w:rPr>
-          <w:sz w:val="24"/>
-          <w:szCs w:val="24"/>
-        </w:rPr>
-        <w:t>9.2 Конфиденциальной информацией не считаются: общедоступная информация; информация, подлежащая представлению в государственные органы в силу предписаний законодательства; информация, ставшая известной Стороне из других источников до или после получения от другой Стороны</w:t>
-      </w:r>
-      <w:r>
-        <w:rPr>
-          <w:sz w:val="24"/>
-          <w:szCs w:val="24"/>
-        </w:rPr>
-        <w:t>.</w:t>
-      </w:r>
-    </w:p>
-    <w:p>
-      <w:pPr>
-        <w:rPr>
-          <w:sz w:val="24"/>
-          <w:szCs w:val="24"/>
-        </w:rPr>
-      </w:pPr>
-      <w:r>
-        <w:rPr>
-          <w:sz w:val="24"/>
-          <w:szCs w:val="24"/>
-        </w:rPr>
-        <w:t>9.3 Подрядчик вправе передавать конфиденциальную информацию по Договору своим субподрядчикам, которые участвуют в выполнении настоящего договора.</w:t>
-      </w:r>
-    </w:p>
-    <w:p>
-      <w:pPr>
-        <w:rPr>
-          <w:sz w:val="24"/>
-          <w:szCs w:val="24"/>
-        </w:rPr>
-      </w:pPr>
+        <w:ind w:firstLine="0"/>
+      </w:pPr>
+      <w:r>
+        <w:t>Форс-мажор</w:t>
+      </w:r>
+    </w:p>
+    <w:p>
+      <w:pPr>
+        <w:rPr>
+          <w:sz w:val="24"/>
+          <w:szCs w:val="24"/>
+        </w:rPr>
+      </w:pPr>
+      <w:r>
+        <w:rPr>
+          <w:sz w:val="24"/>
+          <w:szCs w:val="24"/>
+        </w:rPr>
+        <w:t xml:space="preserve">10.1 Стороны освобождаются от ответственности за неисполнение или ненадлежащее исполнение своих обязательств по настоящему Договору, если неисполнение или ненадлежащее исполнение обязательств произошло вследствие наступления обстоятельств непреодолимой силы (форс-мажорных обстоятельств), то есть чрезвычайных и непредотвратимых при данных условиях обстоятельств, возникших помимо воли и желания Сторон, которых они не могли предвидеть и избежать. К таким обстоятельствам Стороны относят: пожары, наводнения, землетрясения и </w:t>
+      </w:r>
       <w:r>
         <w:rPr>
           <w:sz w:val="24"/>
           <w:szCs w:val="24"/>
         </w:rPr>
         <w:lastRenderedPageBreak/>
-        <w:t>9.4 Исполнитель вправе упоминать в своих презентационных и рекламных материалах: наименование Заказчика; товарный знак Заказчика; перечень работ/услуг и их результаты. Эти сведения не являются конфиденциальной информацией.</w:t>
-      </w:r>
-    </w:p>
-    <w:p>
-      <w:pPr>
-        <w:rPr>
-          <w:sz w:val="24"/>
-          <w:szCs w:val="24"/>
-          <w:lang w:val="en-US" w:eastAsia="ja-JP"/>
-        </w:rPr>
-      </w:pPr>
-      <w:r>
-        <w:rPr>
-          <w:sz w:val="24"/>
-          <w:szCs w:val="24"/>
-          <w:lang w:val="en-US" w:eastAsia="ja-JP"/>
-        </w:rPr>
-        <w:t>{/if}</w:t>
-      </w:r>
-    </w:p>
-    <w:p>
-      <w:pPr>
-        <w:rPr>
-          <w:sz w:val="24"/>
-          <w:szCs w:val="24"/>
-          <w:lang w:val="en-US" w:eastAsia="ja-JP"/>
-        </w:rPr>
-      </w:pPr>
-      <w:r>
-        <w:rPr>
-          <w:sz w:val="24"/>
-          <w:szCs w:val="24"/>
-          <w:lang w:val="en-US" w:eastAsia="ja-JP"/>
-        </w:rPr>
-        <w:t>{/i</w:t>
-      </w:r>
-      <w:r>
-        <w:rPr>
-          <w:sz w:val="24"/>
-          <w:szCs w:val="24"/>
-          <w:lang w:val="en-US" w:eastAsia="ja-JP"/>
-        </w:rPr>
-        <w:t>f}</w:t>
-      </w:r>
-    </w:p>
-    <w:p>
-      <w:pPr>
-        <w:jc w:val="center"/>
-        <w:rPr>
-          <w:b/>
-          <w:sz w:val="24"/>
-          <w:szCs w:val="24"/>
-        </w:rPr>
-      </w:pPr>
-      <w:r>
-        <w:rPr>
-          <w:b/>
-          <w:sz w:val="24"/>
-          <w:szCs w:val="24"/>
-        </w:rPr>
-        <w:t>10. Форс-мажор</w:t>
-      </w:r>
-    </w:p>
-    <w:p>
-      <w:pPr>
-        <w:rPr>
-          <w:sz w:val="24"/>
-          <w:szCs w:val="24"/>
-        </w:rPr>
-      </w:pPr>
-      <w:r>
-        <w:rPr>
-          <w:sz w:val="24"/>
-          <w:szCs w:val="24"/>
-        </w:rPr>
-        <w:t>10.1 Стороны освобождаются от ответственности за неисполнение или ненадлежащее исполнение своих обязательств по настоящему Договору, если неисполнение или ненадлежащее исполнение обязательств произошло вследствие наступления обстоятельств непреодолимой силы (форс-мажорных обстоятельств), то есть чрезвычайных и непредотвратимых при данных условиях обстоятельств, возникших помимо воли и желания Сторон, которых они не могли предвидеть и избежать. К таким обстоятельствам Стороны относят: пожары, наводнения, землетрясения и другие стихийные бедствия, технологические катастрофы, эпидемии, военные действия, а также непредвиденные и неотвратимые Сторонами события чрезвычайного характера, если эти обстоятельства не являлись следствием виновных действий Стороны, и непосредственно повлияли на исполнение настоящего Договора.</w:t>
+        <w:t>другие стихийные бедствия, технологические катастрофы, эпидемии, военные действия, а также непредвиденные и неотвратимые Сторонами события чрезвычайного характера, если эти обстоятельства не являлись следствием виновных действий Стороны, и непосредственно повлияли на исполнение настоящего Договора.</w:t>
       </w:r>
     </w:p>
     <w:p>
@@ -2671,20 +2306,11 @@
     </w:p>
     <w:p>
       <w:pPr>
-        <w:jc w:val="center"/>
-        <w:rPr>
-          <w:b/>
-          <w:sz w:val="24"/>
-          <w:szCs w:val="24"/>
-        </w:rPr>
-      </w:pPr>
-      <w:r>
-        <w:rPr>
-          <w:b/>
-          <w:sz w:val="24"/>
-          <w:szCs w:val="24"/>
-        </w:rPr>
-        <w:t xml:space="preserve">11. Документооборот и коммуникации </w:t>
+        <w:pStyle w:val="1"/>
+        <w:ind w:firstLine="0"/>
+      </w:pPr>
+      <w:r>
+        <w:t xml:space="preserve">Документооборот и коммуникации </w:t>
       </w:r>
     </w:p>
     <w:p>
@@ -2819,33 +2445,16 @@
           <w:sz w:val="24"/>
           <w:szCs w:val="24"/>
         </w:rPr>
-        <w:t xml:space="preserve"> Сторона </w:t>
-      </w:r>
-      <w:r>
-        <w:rPr>
-          <w:sz w:val="24"/>
-          <w:szCs w:val="24"/>
-        </w:rPr>
-        <w:lastRenderedPageBreak/>
-        <w:t>несет риск последствий, связанных с направлением информации или платежей по некорректным реквизитам и обязана компенсировать последствия другой Стороне.</w:t>
-      </w:r>
-    </w:p>
-    <w:p>
-      <w:pPr>
-        <w:jc w:val="center"/>
-        <w:rPr>
-          <w:b/>
-          <w:sz w:val="24"/>
-          <w:szCs w:val="24"/>
-        </w:rPr>
-      </w:pPr>
-      <w:r>
-        <w:rPr>
-          <w:b/>
-          <w:sz w:val="24"/>
-          <w:szCs w:val="24"/>
-        </w:rPr>
-        <w:t xml:space="preserve">12. Заключительные положения </w:t>
+        <w:t xml:space="preserve"> Сторона несет риск последствий, связанных с направлением информации или платежей по некорректным реквизитам и обязана компенсировать последствия другой Стороне.</w:t>
+      </w:r>
+    </w:p>
+    <w:p>
+      <w:pPr>
+        <w:pStyle w:val="1"/>
+        <w:ind w:firstLine="0"/>
+      </w:pPr>
+      <w:r>
+        <w:t xml:space="preserve">Заключительные положения </w:t>
       </w:r>
     </w:p>
     <w:p>
@@ -2875,23 +2484,7 @@
           <w:sz w:val="24"/>
           <w:szCs w:val="24"/>
         </w:rPr>
-        <w:t xml:space="preserve">Подрядчик не несет ответственности за какие-либо убытки Заказчика </w:t>
-      </w:r>
-      <w:proofErr w:type="gramStart"/>
-      <w:r>
-        <w:rPr>
-          <w:sz w:val="24"/>
-          <w:szCs w:val="24"/>
-        </w:rPr>
-        <w:t>по любой причине</w:t>
-      </w:r>
-      <w:proofErr w:type="gramEnd"/>
-      <w:r>
-        <w:rPr>
-          <w:sz w:val="24"/>
-          <w:szCs w:val="24"/>
-        </w:rPr>
-        <w:t xml:space="preserve"> связанной с разработкой</w:t>
+        <w:t xml:space="preserve"> </w:t>
       </w:r>
       <w:bookmarkStart w:id="33" w:name="_ref_1-d17cb994e65545"/>
       <w:r>
@@ -2899,6 +2492,13 @@
           <w:sz w:val="24"/>
           <w:szCs w:val="24"/>
         </w:rPr>
+        <w:t>Если</w:t>
+      </w:r>
+      <w:r>
+        <w:rPr>
+          <w:sz w:val="24"/>
+          <w:szCs w:val="24"/>
+        </w:rPr>
         <w:t xml:space="preserve"> </w:t>
       </w:r>
       <w:r>
@@ -2907,7 +2507,14 @@
           <w:szCs w:val="24"/>
           <w:highlight w:val="yellow"/>
         </w:rPr>
-        <w:t>{проект}.</w:t>
+        <w:t>{проект}</w:t>
+      </w:r>
+      <w:r>
+        <w:rPr>
+          <w:sz w:val="24"/>
+          <w:szCs w:val="24"/>
+        </w:rPr>
+        <w:t xml:space="preserve"> и /или разработка связаны с любой причиной, по которой Заказчик понес какие-либо убытки, Подрядчик не несет за это ответственности.</w:t>
       </w:r>
     </w:p>
     <w:p>
@@ -2918,6 +2525,9 @@
         </w:numPr>
       </w:pPr>
       <w:r>
+        <w:t xml:space="preserve"> </w:t>
+      </w:r>
+      <w:r>
         <w:t xml:space="preserve">Договор действует до </w:t>
       </w:r>
       <w:r>
@@ -2972,6 +2582,7 @@
       </w:pPr>
       <w:bookmarkStart w:id="36" w:name="_ref_1-95df1f30a93d4e"/>
       <w:r>
+        <w:lastRenderedPageBreak/>
         <w:t>Приложение № </w:t>
       </w:r>
       <w:r>
@@ -10458,14 +10069,27 @@
     <w:r>
       <w:t xml:space="preserve"> из </w:t>
     </w:r>
-    <w:fldSimple w:instr=" SECTIONPAGES ">
-      <w:r>
-        <w:rPr>
-          <w:noProof/>
-        </w:rPr>
-        <w:t>6</w:t>
-      </w:r>
-    </w:fldSimple>
+    <w:r>
+      <w:fldChar w:fldCharType="begin"/>
+    </w:r>
+    <w:r>
+      <w:instrText xml:space="preserve"> SECTIONPAGES </w:instrText>
+    </w:r>
+    <w:r>
+      <w:fldChar w:fldCharType="separate"/>
+    </w:r>
+    <w:r>
+      <w:rPr>
+        <w:noProof/>
+      </w:rPr>
+      <w:t>6</w:t>
+    </w:r>
+    <w:r>
+      <w:rPr>
+        <w:noProof/>
+      </w:rPr>
+      <w:fldChar w:fldCharType="end"/>
+    </w:r>
   </w:p>
 </w:ftr>
 </file>
@@ -10503,14 +10127,27 @@
     <w:r>
       <w:t xml:space="preserve"> из </w:t>
     </w:r>
-    <w:fldSimple w:instr=" SECTIONPAGES ">
-      <w:r>
-        <w:rPr>
-          <w:noProof/>
-        </w:rPr>
-        <w:t>2</w:t>
-      </w:r>
-    </w:fldSimple>
+    <w:r>
+      <w:fldChar w:fldCharType="begin"/>
+    </w:r>
+    <w:r>
+      <w:instrText xml:space="preserve"> SECTIONPAGES </w:instrText>
+    </w:r>
+    <w:r>
+      <w:fldChar w:fldCharType="separate"/>
+    </w:r>
+    <w:r>
+      <w:rPr>
+        <w:noProof/>
+      </w:rPr>
+      <w:t>2</w:t>
+    </w:r>
+    <w:r>
+      <w:rPr>
+        <w:noProof/>
+      </w:rPr>
+      <w:fldChar w:fldCharType="end"/>
+    </w:r>
   </w:p>
 </w:ftr>
 </file>
@@ -10548,14 +10185,27 @@
     <w:r>
       <w:t xml:space="preserve"> из </w:t>
     </w:r>
-    <w:fldSimple w:instr=" SECTIONPAGES ">
-      <w:r>
-        <w:rPr>
-          <w:noProof/>
-        </w:rPr>
-        <w:t>3</w:t>
-      </w:r>
-    </w:fldSimple>
+    <w:r>
+      <w:fldChar w:fldCharType="begin"/>
+    </w:r>
+    <w:r>
+      <w:instrText xml:space="preserve"> SECTIONPAGES </w:instrText>
+    </w:r>
+    <w:r>
+      <w:fldChar w:fldCharType="separate"/>
+    </w:r>
+    <w:r>
+      <w:rPr>
+        <w:noProof/>
+      </w:rPr>
+      <w:t>3</w:t>
+    </w:r>
+    <w:r>
+      <w:rPr>
+        <w:noProof/>
+      </w:rPr>
+      <w:fldChar w:fldCharType="end"/>
+    </w:r>
   </w:p>
 </w:ftr>
 </file>
@@ -10593,14 +10243,27 @@
     <w:r>
       <w:t xml:space="preserve"> из </w:t>
     </w:r>
-    <w:fldSimple w:instr=" SECTIONPAGES ">
-      <w:r>
-        <w:rPr>
-          <w:noProof/>
-        </w:rPr>
-        <w:t>1</w:t>
-      </w:r>
-    </w:fldSimple>
+    <w:r>
+      <w:fldChar w:fldCharType="begin"/>
+    </w:r>
+    <w:r>
+      <w:instrText xml:space="preserve"> SECTIONPAGES </w:instrText>
+    </w:r>
+    <w:r>
+      <w:fldChar w:fldCharType="separate"/>
+    </w:r>
+    <w:r>
+      <w:rPr>
+        <w:noProof/>
+      </w:rPr>
+      <w:t>1</w:t>
+    </w:r>
+    <w:r>
+      <w:rPr>
+        <w:noProof/>
+      </w:rPr>
+      <w:fldChar w:fldCharType="end"/>
+    </w:r>
   </w:p>
 </w:ftr>
 </file>
@@ -10638,14 +10301,27 @@
     <w:r>
       <w:t xml:space="preserve"> из </w:t>
     </w:r>
-    <w:fldSimple w:instr=" SECTIONPAGES ">
-      <w:r>
-        <w:rPr>
-          <w:noProof/>
-        </w:rPr>
-        <w:t>6</w:t>
-      </w:r>
-    </w:fldSimple>
+    <w:r>
+      <w:fldChar w:fldCharType="begin"/>
+    </w:r>
+    <w:r>
+      <w:instrText xml:space="preserve"> SECTIONPAGES </w:instrText>
+    </w:r>
+    <w:r>
+      <w:fldChar w:fldCharType="separate"/>
+    </w:r>
+    <w:r>
+      <w:rPr>
+        <w:noProof/>
+      </w:rPr>
+      <w:t>6</w:t>
+    </w:r>
+    <w:r>
+      <w:rPr>
+        <w:noProof/>
+      </w:rPr>
+      <w:fldChar w:fldCharType="end"/>
+    </w:r>
   </w:p>
 </w:ftr>
 </file>
@@ -10683,14 +10359,27 @@
     <w:r>
       <w:t xml:space="preserve"> из </w:t>
     </w:r>
-    <w:fldSimple w:instr=" SECTIONPAGES ">
-      <w:r>
-        <w:rPr>
-          <w:noProof/>
-        </w:rPr>
-        <w:t>3</w:t>
-      </w:r>
-    </w:fldSimple>
+    <w:r>
+      <w:fldChar w:fldCharType="begin"/>
+    </w:r>
+    <w:r>
+      <w:instrText xml:space="preserve"> SECTIONPAGES </w:instrText>
+    </w:r>
+    <w:r>
+      <w:fldChar w:fldCharType="separate"/>
+    </w:r>
+    <w:r>
+      <w:rPr>
+        <w:noProof/>
+      </w:rPr>
+      <w:t>2</w:t>
+    </w:r>
+    <w:r>
+      <w:rPr>
+        <w:noProof/>
+      </w:rPr>
+      <w:fldChar w:fldCharType="end"/>
+    </w:r>
   </w:p>
 </w:ftr>
 </file>
@@ -10728,14 +10417,27 @@
     <w:r>
       <w:t xml:space="preserve"> из </w:t>
     </w:r>
-    <w:fldSimple w:instr=" SECTIONPAGES ">
-      <w:r>
-        <w:rPr>
-          <w:noProof/>
-        </w:rPr>
-        <w:t>2</w:t>
-      </w:r>
-    </w:fldSimple>
+    <w:r>
+      <w:fldChar w:fldCharType="begin"/>
+    </w:r>
+    <w:r>
+      <w:instrText xml:space="preserve"> SECTIONPAGES </w:instrText>
+    </w:r>
+    <w:r>
+      <w:fldChar w:fldCharType="separate"/>
+    </w:r>
+    <w:r>
+      <w:rPr>
+        <w:noProof/>
+      </w:rPr>
+      <w:t>2</w:t>
+    </w:r>
+    <w:r>
+      <w:rPr>
+        <w:noProof/>
+      </w:rPr>
+      <w:fldChar w:fldCharType="end"/>
+    </w:r>
   </w:p>
 </w:ftr>
 </file>
@@ -10773,14 +10475,27 @@
     <w:r>
       <w:t xml:space="preserve"> из </w:t>
     </w:r>
-    <w:fldSimple w:instr=" SECTIONPAGES ">
-      <w:r>
-        <w:rPr>
-          <w:noProof/>
-        </w:rPr>
-        <w:t>1</w:t>
-      </w:r>
-    </w:fldSimple>
+    <w:r>
+      <w:fldChar w:fldCharType="begin"/>
+    </w:r>
+    <w:r>
+      <w:instrText xml:space="preserve"> SECTIONPAGES </w:instrText>
+    </w:r>
+    <w:r>
+      <w:fldChar w:fldCharType="separate"/>
+    </w:r>
+    <w:r>
+      <w:rPr>
+        <w:noProof/>
+      </w:rPr>
+      <w:t>1</w:t>
+    </w:r>
+    <w:r>
+      <w:rPr>
+        <w:noProof/>
+      </w:rPr>
+      <w:fldChar w:fldCharType="end"/>
+    </w:r>
   </w:p>
 </w:ftr>
 </file>
@@ -10818,14 +10533,27 @@
     <w:r>
       <w:t xml:space="preserve"> из </w:t>
     </w:r>
-    <w:fldSimple w:instr=" SECTIONPAGES ">
-      <w:r>
-        <w:rPr>
-          <w:noProof/>
-        </w:rPr>
-        <w:t>1</w:t>
-      </w:r>
-    </w:fldSimple>
+    <w:r>
+      <w:fldChar w:fldCharType="begin"/>
+    </w:r>
+    <w:r>
+      <w:instrText xml:space="preserve"> SECTIONPAGES </w:instrText>
+    </w:r>
+    <w:r>
+      <w:fldChar w:fldCharType="separate"/>
+    </w:r>
+    <w:r>
+      <w:rPr>
+        <w:noProof/>
+      </w:rPr>
+      <w:t>1</w:t>
+    </w:r>
+    <w:r>
+      <w:rPr>
+        <w:noProof/>
+      </w:rPr>
+      <w:fldChar w:fldCharType="end"/>
+    </w:r>
   </w:p>
 </w:ftr>
 </file>
@@ -10863,14 +10591,27 @@
     <w:r>
       <w:t xml:space="preserve"> из </w:t>
     </w:r>
-    <w:fldSimple w:instr=" SECTIONPAGES ">
-      <w:r>
-        <w:rPr>
-          <w:noProof/>
-        </w:rPr>
-        <w:t>3</w:t>
-      </w:r>
-    </w:fldSimple>
+    <w:r>
+      <w:fldChar w:fldCharType="begin"/>
+    </w:r>
+    <w:r>
+      <w:instrText xml:space="preserve"> SECTIONPAGES </w:instrText>
+    </w:r>
+    <w:r>
+      <w:fldChar w:fldCharType="separate"/>
+    </w:r>
+    <w:r>
+      <w:rPr>
+        <w:noProof/>
+      </w:rPr>
+      <w:t>2</w:t>
+    </w:r>
+    <w:r>
+      <w:rPr>
+        <w:noProof/>
+      </w:rPr>
+      <w:fldChar w:fldCharType="end"/>
+    </w:r>
   </w:p>
 </w:ftr>
 </file>
@@ -10908,14 +10649,27 @@
     <w:r>
       <w:t xml:space="preserve"> из </w:t>
     </w:r>
-    <w:fldSimple w:instr=" SECTIONPAGES ">
-      <w:r>
-        <w:rPr>
-          <w:noProof/>
-        </w:rPr>
-        <w:t>2</w:t>
-      </w:r>
-    </w:fldSimple>
+    <w:r>
+      <w:fldChar w:fldCharType="begin"/>
+    </w:r>
+    <w:r>
+      <w:instrText xml:space="preserve"> SECTIONPAGES </w:instrText>
+    </w:r>
+    <w:r>
+      <w:fldChar w:fldCharType="separate"/>
+    </w:r>
+    <w:r>
+      <w:rPr>
+        <w:noProof/>
+      </w:rPr>
+      <w:t>2</w:t>
+    </w:r>
+    <w:r>
+      <w:rPr>
+        <w:noProof/>
+      </w:rPr>
+      <w:fldChar w:fldCharType="end"/>
+    </w:r>
   </w:p>
 </w:ftr>
 </file>
@@ -10953,14 +10707,27 @@
     <w:r>
       <w:t xml:space="preserve"> из </w:t>
     </w:r>
-    <w:fldSimple w:instr=" SECTIONPAGES ">
-      <w:r>
-        <w:rPr>
-          <w:noProof/>
-        </w:rPr>
-        <w:t>3</w:t>
-      </w:r>
-    </w:fldSimple>
+    <w:r>
+      <w:fldChar w:fldCharType="begin"/>
+    </w:r>
+    <w:r>
+      <w:instrText xml:space="preserve"> SECTIONPAGES </w:instrText>
+    </w:r>
+    <w:r>
+      <w:fldChar w:fldCharType="separate"/>
+    </w:r>
+    <w:r>
+      <w:rPr>
+        <w:noProof/>
+      </w:rPr>
+      <w:t>2</w:t>
+    </w:r>
+    <w:r>
+      <w:rPr>
+        <w:noProof/>
+      </w:rPr>
+      <w:fldChar w:fldCharType="end"/>
+    </w:r>
   </w:p>
 </w:ftr>
 </file>
@@ -11917,6 +11684,57 @@
     <w:lvlOverride w:ilvl="1">
       <w:startOverride w:val="5"/>
     </w:lvlOverride>
+  </w:num>
+  <w:num w:numId="15" w16cid:durableId="118455455">
+    <w:abstractNumId w:val="7"/>
+  </w:num>
+  <w:num w:numId="16" w16cid:durableId="62602363">
+    <w:abstractNumId w:val="7"/>
+  </w:num>
+  <w:num w:numId="17" w16cid:durableId="187111934">
+    <w:abstractNumId w:val="7"/>
+  </w:num>
+  <w:num w:numId="18" w16cid:durableId="270474164">
+    <w:abstractNumId w:val="7"/>
+  </w:num>
+  <w:num w:numId="19" w16cid:durableId="1634629270">
+    <w:abstractNumId w:val="7"/>
+  </w:num>
+  <w:num w:numId="20" w16cid:durableId="346835484">
+    <w:abstractNumId w:val="7"/>
+  </w:num>
+  <w:num w:numId="21" w16cid:durableId="1518886429">
+    <w:abstractNumId w:val="7"/>
+  </w:num>
+  <w:num w:numId="22" w16cid:durableId="1542084983">
+    <w:abstractNumId w:val="7"/>
+  </w:num>
+  <w:num w:numId="23" w16cid:durableId="673804156">
+    <w:abstractNumId w:val="7"/>
+  </w:num>
+  <w:num w:numId="24" w16cid:durableId="1892495635">
+    <w:abstractNumId w:val="7"/>
+  </w:num>
+  <w:num w:numId="25" w16cid:durableId="1612080714">
+    <w:abstractNumId w:val="7"/>
+  </w:num>
+  <w:num w:numId="26" w16cid:durableId="1659386579">
+    <w:abstractNumId w:val="7"/>
+  </w:num>
+  <w:num w:numId="27" w16cid:durableId="1468429300">
+    <w:abstractNumId w:val="7"/>
+  </w:num>
+  <w:num w:numId="28" w16cid:durableId="1620262685">
+    <w:abstractNumId w:val="7"/>
+  </w:num>
+  <w:num w:numId="29" w16cid:durableId="1183595114">
+    <w:abstractNumId w:val="7"/>
+  </w:num>
+  <w:num w:numId="30" w16cid:durableId="1568832932">
+    <w:abstractNumId w:val="7"/>
+  </w:num>
+  <w:num w:numId="31" w16cid:durableId="380054492">
+    <w:abstractNumId w:val="7"/>
   </w:num>
 </w:numbering>
 </file>
@@ -12340,7 +12158,6 @@
         <w:numId w:val="1"/>
       </w:numPr>
       <w:spacing w:before="240"/>
-      <w:ind w:firstLine="0"/>
       <w:jc w:val="center"/>
       <w:outlineLvl w:val="0"/>
     </w:pPr>

</xml_diff>